<commit_message>
Add more solutions from Exam preparation
</commit_message>
<xml_diff>
--- a/MSSQL/ExamPreparation/02.DatabasesMSSQLServerExam-19June2022/01. DDL_Problem Description.docx
+++ b/MSSQL/ExamPreparation/02.DatabasesMSSQLServerExam-19June2022/01. DDL_Problem Description.docx
@@ -1,6 +1,6 @@
 
 <file path=word/document.xml><?xml version="1.0" encoding="utf-8"?>
-<w:document xmlns:wpc="http://schemas.microsoft.com/office/word/2010/wordprocessingCanvas" xmlns:cx="http://schemas.microsoft.com/office/drawing/2014/chartex" xmlns:cx1="http://schemas.microsoft.com/office/drawing/2015/9/8/chartex" xmlns:cx2="http://schemas.microsoft.com/office/drawing/2015/10/21/chartex" xmlns:cx3="http://schemas.microsoft.com/office/drawing/2016/5/9/chartex" xmlns:cx4="http://schemas.microsoft.com/office/drawing/2016/5/10/chartex" xmlns:cx5="http://schemas.microsoft.com/office/drawing/2016/5/11/chartex" xmlns:cx6="http://schemas.microsoft.com/office/drawing/2016/5/12/chartex" xmlns:cx7="http://schemas.microsoft.com/office/drawing/2016/5/13/chartex" xmlns:cx8="http://schemas.microsoft.com/office/drawing/2016/5/14/chartex" xmlns:mc="http://schemas.openxmlformats.org/markup-compatibility/2006" xmlns:aink="http://schemas.microsoft.com/office/drawing/2016/ink" xmlns:am3d="http://schemas.microsoft.com/office/drawing/2017/model3d" xmlns:o="urn:schemas-microsoft-com:office:office" xmlns:r="http://schemas.openxmlformats.org/officeDocument/2006/relationships" xmlns:m="http://schemas.openxmlformats.org/officeDocument/2006/math" xmlns:v="urn:schemas-microsoft-com:vml" xmlns:wp14="http://schemas.microsoft.com/office/word/2010/wordprocessingDrawing" xmlns:wp="http://schemas.openxmlformats.org/drawingml/2006/wordprocessingDrawing" xmlns:w10="urn:schemas-microsoft-com:office:word" xmlns:w="http://schemas.openxmlformats.org/wordprocessingml/2006/main" xmlns:w14="http://schemas.microsoft.com/office/word/2010/wordml" xmlns:w15="http://schemas.microsoft.com/office/word/2012/wordml" xmlns:w16cex="http://schemas.microsoft.com/office/word/2018/wordml/cex" xmlns:w16cid="http://schemas.microsoft.com/office/word/2016/wordml/cid" xmlns:w16="http://schemas.microsoft.com/office/word/2018/wordml" xmlns:w16sdtdh="http://schemas.microsoft.com/office/word/2020/wordml/sdtdatahash" xmlns:w16se="http://schemas.microsoft.com/office/word/2015/wordml/symex" xmlns:wpg="http://schemas.microsoft.com/office/word/2010/wordprocessingGroup" xmlns:wpi="http://schemas.microsoft.com/office/word/2010/wordprocessingInk" xmlns:wne="http://schemas.microsoft.com/office/word/2006/wordml" xmlns:wps="http://schemas.microsoft.com/office/word/2010/wordprocessingShape" mc:Ignorable="w14 w15 w16se w16cid w16 w16cex w16sdtdh wp14">
+<w:document xmlns:wpc="http://schemas.microsoft.com/office/word/2010/wordprocessingCanvas" xmlns:mc="http://schemas.openxmlformats.org/markup-compatibility/2006" xmlns:o="urn:schemas-microsoft-com:office:office" xmlns:r="http://schemas.openxmlformats.org/officeDocument/2006/relationships" xmlns:m="http://schemas.openxmlformats.org/officeDocument/2006/math" xmlns:v="urn:schemas-microsoft-com:vml" xmlns:wp14="http://schemas.microsoft.com/office/word/2010/wordprocessingDrawing" xmlns:wp="http://schemas.openxmlformats.org/drawingml/2006/wordprocessingDrawing" xmlns:w10="urn:schemas-microsoft-com:office:word" xmlns:w="http://schemas.openxmlformats.org/wordprocessingml/2006/main" xmlns:w14="http://schemas.microsoft.com/office/word/2010/wordml" xmlns:wpg="http://schemas.microsoft.com/office/word/2010/wordprocessingGroup" xmlns:wpi="http://schemas.microsoft.com/office/word/2010/wordprocessingInk" xmlns:wne="http://schemas.microsoft.com/office/word/2006/wordml" xmlns:wps="http://schemas.microsoft.com/office/word/2010/wordprocessingShape" mc:Ignorable="w14 wp14">
   <w:body>
     <w:p>
       <w:pPr>
@@ -15,13 +15,7 @@
         <w:rPr>
           <w:rFonts w:eastAsia="Calibri"/>
         </w:rPr>
-        <w:t xml:space="preserve">Database Basics MS SQL Exam – </w:t>
-      </w:r>
-      <w:r>
-        <w:rPr>
-          <w:rFonts w:eastAsia="Calibri"/>
-        </w:rPr>
-        <w:t>19</w:t>
+        <w:t>Database Basics MS SQL Exam – 19</w:t>
       </w:r>
       <w:r>
         <w:rPr>
@@ -70,14 +64,27 @@
         </w:rPr>
         <w:t xml:space="preserve">udge system </w:t>
       </w:r>
-      <w:hyperlink r:id="rId8" w:history="1">
-        <w:r>
-          <w:rPr>
-            <w:rStyle w:val="Hyperlink"/>
-          </w:rPr>
-          <w:t>here</w:t>
-        </w:r>
-      </w:hyperlink>
+      <w:r>
+        <w:fldChar w:fldCharType="begin"/>
+      </w:r>
+      <w:r>
+        <w:instrText xml:space="preserve"> HYPERLINK "https://judge.softuni.org/Contests/3533/Databases-MSSQL-Server-Exam-19-June-2022" </w:instrText>
+      </w:r>
+      <w:r>
+        <w:fldChar w:fldCharType="separate"/>
+      </w:r>
+      <w:r>
+        <w:rPr>
+          <w:rStyle w:val="Hyperlink"/>
+        </w:rPr>
+        <w:t>here</w:t>
+      </w:r>
+      <w:r>
+        <w:rPr>
+          <w:rStyle w:val="Hyperlink"/>
+        </w:rPr>
+        <w:fldChar w:fldCharType="end"/>
+      </w:r>
     </w:p>
     <w:p>
       <w:pPr>
@@ -271,6 +278,7 @@
       <w:r>
         <w:rPr>
           <w:noProof/>
+          <w:lang w:val="en-GB" w:eastAsia="en-GB"/>
         </w:rPr>
         <w:drawing>
           <wp:inline distT="0" distB="0" distL="0" distR="0" wp14:anchorId="5CFBC2B0" wp14:editId="69AD4F21">
@@ -420,6 +428,7 @@
           <w:rFonts w:cstheme="minorHAnsi"/>
         </w:rPr>
       </w:pPr>
+      <w:proofErr w:type="spellStart"/>
       <w:r>
         <w:rPr>
           <w:rFonts w:ascii="Consolas" w:hAnsi="Consolas" w:cstheme="minorHAnsi"/>
@@ -429,6 +438,7 @@
         </w:rPr>
         <w:t>AnimalTypes</w:t>
       </w:r>
+      <w:proofErr w:type="spellEnd"/>
       <w:r>
         <w:rPr>
           <w:rFonts w:cstheme="minorHAnsi"/>
@@ -589,6 +599,7 @@
           <w:noProof/>
         </w:rPr>
       </w:pPr>
+      <w:proofErr w:type="spellStart"/>
       <w:r>
         <w:rPr>
           <w:rFonts w:ascii="Consolas" w:hAnsi="Consolas" w:cstheme="minorHAnsi"/>
@@ -598,6 +609,7 @@
         </w:rPr>
         <w:t>AnimalsCages</w:t>
       </w:r>
+      <w:proofErr w:type="spellEnd"/>
       <w:r>
         <w:rPr>
           <w:rFonts w:ascii="Consolas" w:hAnsi="Consolas" w:cstheme="minorHAnsi"/>
@@ -685,6 +697,7 @@
         </w:rPr>
       </w:pPr>
       <w:bookmarkStart w:id="0" w:name="_Hlk103363335"/>
+      <w:proofErr w:type="spellStart"/>
       <w:r>
         <w:rPr>
           <w:rFonts w:ascii="Consolas" w:hAnsi="Consolas" w:cstheme="minorHAnsi"/>
@@ -695,6 +708,7 @@
         <w:t>VolunteersDepartments</w:t>
       </w:r>
       <w:bookmarkEnd w:id="0"/>
+      <w:proofErr w:type="spellEnd"/>
       <w:r>
         <w:rPr>
           <w:rFonts w:ascii="Consolas" w:hAnsi="Consolas" w:cstheme="minorHAnsi"/>
@@ -808,29 +822,29 @@
           <w:bCs/>
           <w:u w:val="single"/>
         </w:rPr>
-        <w:t xml:space="preserve">NOTE: Please keep in mind that in case you have to work with a date, you have to use the exact same data type, described in the </w:t>
-      </w:r>
-      <w:proofErr w:type="gramStart"/>
-      <w:r>
-        <w:rPr>
+        <w:t xml:space="preserve">NOTE: Please keep in mind that in case you have to work with a date, you have to use the exact same data type, described in the models tables. For example, data type </w:t>
+      </w:r>
+      <w:r>
+        <w:rPr>
+          <w:rFonts w:ascii="Consolas" w:hAnsi="Consolas"/>
           <w:b/>
           <w:bCs/>
           <w:u w:val="single"/>
         </w:rPr>
-        <w:t>models</w:t>
-      </w:r>
-      <w:proofErr w:type="gramEnd"/>
-      <w:r>
-        <w:rPr>
+        <w:t>Date</w:t>
+      </w:r>
+      <w:r>
+        <w:rPr>
+          <w:rFonts w:cstheme="minorHAnsi"/>
           <w:b/>
           <w:bCs/>
           <w:u w:val="single"/>
         </w:rPr>
-        <w:t xml:space="preserve"> tables. For example, data type </w:t>
-      </w:r>
-      <w:r>
-        <w:rPr>
-          <w:rFonts w:ascii="Consolas" w:hAnsi="Consolas"/>
+        <w:t xml:space="preserve"> means that you have to use </w:t>
+      </w:r>
+      <w:r>
+        <w:rPr>
+          <w:rFonts w:ascii="Consolas" w:hAnsi="Consolas" w:cstheme="minorHAnsi"/>
           <w:b/>
           <w:bCs/>
           <w:u w:val="single"/>
@@ -844,53 +858,48 @@
           <w:bCs/>
           <w:u w:val="single"/>
         </w:rPr>
-        <w:t xml:space="preserve"> means that you have to use </w:t>
-      </w:r>
-      <w:r>
-        <w:rPr>
-          <w:rFonts w:ascii="Consolas" w:hAnsi="Consolas" w:cstheme="minorHAnsi"/>
+        <w:t>,</w:t>
+      </w:r>
+      <w:r>
+        <w:rPr>
+          <w:rFonts w:ascii="Consolas" w:hAnsi="Consolas"/>
           <w:b/>
           <w:bCs/>
           <w:u w:val="single"/>
         </w:rPr>
-        <w:t>Date</w:t>
-      </w:r>
-      <w:r>
-        <w:rPr>
-          <w:rFonts w:cstheme="minorHAnsi"/>
+        <w:t xml:space="preserve"> </w:t>
+      </w:r>
+      <w:proofErr w:type="spellStart"/>
+      <w:r>
+        <w:rPr>
+          <w:rFonts w:ascii="Consolas" w:hAnsi="Consolas"/>
           <w:b/>
           <w:bCs/>
           <w:u w:val="single"/>
         </w:rPr>
-        <w:t>,</w:t>
-      </w:r>
-      <w:r>
-        <w:rPr>
-          <w:rFonts w:ascii="Consolas" w:hAnsi="Consolas"/>
+        <w:t>DateTime</w:t>
+      </w:r>
+      <w:proofErr w:type="spellEnd"/>
+      <w:r>
+        <w:rPr>
+          <w:rFonts w:cstheme="minorHAnsi"/>
           <w:b/>
           <w:bCs/>
           <w:u w:val="single"/>
         </w:rPr>
-        <w:t xml:space="preserve"> DateTime</w:t>
-      </w:r>
-      <w:r>
-        <w:rPr>
-          <w:rFonts w:cstheme="minorHAnsi"/>
+        <w:t xml:space="preserve"> means that you have to use </w:t>
+      </w:r>
+      <w:proofErr w:type="spellStart"/>
+      <w:r>
+        <w:rPr>
+          <w:rFonts w:ascii="Consolas" w:hAnsi="Consolas" w:cstheme="minorHAnsi"/>
           <w:b/>
           <w:bCs/>
           <w:u w:val="single"/>
         </w:rPr>
-        <w:t xml:space="preserve"> means that you have to use </w:t>
-      </w:r>
-      <w:r>
-        <w:rPr>
-          <w:rFonts w:ascii="Consolas" w:hAnsi="Consolas" w:cstheme="minorHAnsi"/>
-          <w:b/>
-          <w:bCs/>
-          <w:u w:val="single"/>
-        </w:rPr>
         <w:t>DateTime</w:t>
       </w:r>
+      <w:proofErr w:type="spellEnd"/>
       <w:r>
         <w:rPr>
           <w:rFonts w:cstheme="minorHAnsi"/>
@@ -1505,6 +1514,7 @@
                 <w:noProof/>
               </w:rPr>
             </w:pPr>
+            <w:proofErr w:type="spellStart"/>
             <w:r>
               <w:rPr>
                 <w:rFonts w:ascii="Consolas" w:hAnsi="Consolas" w:cstheme="minorHAnsi"/>
@@ -1514,6 +1524,7 @@
               </w:rPr>
               <w:t>PhoneNumber</w:t>
             </w:r>
+            <w:proofErr w:type="spellEnd"/>
           </w:p>
         </w:tc>
         <w:tc>
@@ -1752,12 +1763,14 @@
           <w:rFonts w:ascii="Consolas" w:hAnsi="Consolas"/>
         </w:rPr>
       </w:pPr>
+      <w:proofErr w:type="spellStart"/>
       <w:r>
         <w:rPr>
           <w:rFonts w:ascii="Consolas" w:hAnsi="Consolas"/>
         </w:rPr>
         <w:t>AnimalTypes</w:t>
       </w:r>
+      <w:proofErr w:type="spellEnd"/>
     </w:p>
     <w:tbl>
       <w:tblPr>
@@ -2029,6 +2042,7 @@
               </w:rPr>
               <w:t>A</w:t>
             </w:r>
+            <w:proofErr w:type="spellStart"/>
             <w:r>
               <w:rPr>
                 <w:rFonts w:ascii="Consolas" w:hAnsi="Consolas"/>
@@ -2037,6 +2051,7 @@
               </w:rPr>
               <w:t>nimalType</w:t>
             </w:r>
+            <w:proofErr w:type="spellEnd"/>
           </w:p>
         </w:tc>
         <w:tc>
@@ -5687,6 +5702,7 @@
                 <w:b/>
               </w:rPr>
             </w:pPr>
+            <w:proofErr w:type="spellStart"/>
             <w:r>
               <w:rPr>
                 <w:rFonts w:ascii="Consolas" w:hAnsi="Consolas"/>
@@ -5694,6 +5710,7 @@
               </w:rPr>
               <w:t>PhoneNumber</w:t>
             </w:r>
+            <w:proofErr w:type="spellEnd"/>
           </w:p>
         </w:tc>
         <w:tc>
@@ -5734,6 +5751,7 @@
                 <w:b/>
               </w:rPr>
             </w:pPr>
+            <w:proofErr w:type="spellStart"/>
             <w:r>
               <w:rPr>
                 <w:rFonts w:ascii="Consolas" w:hAnsi="Consolas"/>
@@ -5741,6 +5759,7 @@
               </w:rPr>
               <w:t>AnimalId</w:t>
             </w:r>
+            <w:proofErr w:type="spellEnd"/>
           </w:p>
         </w:tc>
         <w:tc>
@@ -5757,6 +5776,7 @@
                 <w:b/>
               </w:rPr>
             </w:pPr>
+            <w:proofErr w:type="spellStart"/>
             <w:r>
               <w:rPr>
                 <w:rFonts w:ascii="Consolas" w:hAnsi="Consolas"/>
@@ -5764,6 +5784,7 @@
               </w:rPr>
               <w:t>DepartmentId</w:t>
             </w:r>
+            <w:proofErr w:type="spellEnd"/>
           </w:p>
         </w:tc>
       </w:tr>
@@ -5788,8 +5809,16 @@
               <w:rPr>
                 <w:rFonts w:ascii="Consolas" w:hAnsi="Consolas"/>
               </w:rPr>
-              <w:t>Anita Kostova</w:t>
-            </w:r>
+              <w:t xml:space="preserve">Anita </w:t>
+            </w:r>
+            <w:proofErr w:type="spellStart"/>
+            <w:r>
+              <w:rPr>
+                <w:rFonts w:ascii="Consolas" w:hAnsi="Consolas"/>
+              </w:rPr>
+              <w:t>Kostova</w:t>
+            </w:r>
+            <w:proofErr w:type="spellEnd"/>
           </w:p>
         </w:tc>
         <w:tc>
@@ -5892,12 +5921,28 @@
                 <w:rFonts w:ascii="Consolas" w:hAnsi="Consolas"/>
               </w:rPr>
             </w:pPr>
-            <w:r>
-              <w:rPr>
-                <w:rFonts w:ascii="Consolas" w:hAnsi="Consolas"/>
-              </w:rPr>
-              <w:t>Dimitur Stoev</w:t>
-            </w:r>
+            <w:proofErr w:type="spellStart"/>
+            <w:r>
+              <w:rPr>
+                <w:rFonts w:ascii="Consolas" w:hAnsi="Consolas"/>
+              </w:rPr>
+              <w:t>Dimitur</w:t>
+            </w:r>
+            <w:proofErr w:type="spellEnd"/>
+            <w:r>
+              <w:rPr>
+                <w:rFonts w:ascii="Consolas" w:hAnsi="Consolas"/>
+              </w:rPr>
+              <w:t xml:space="preserve"> </w:t>
+            </w:r>
+            <w:proofErr w:type="spellStart"/>
+            <w:r>
+              <w:rPr>
+                <w:rFonts w:ascii="Consolas" w:hAnsi="Consolas"/>
+              </w:rPr>
+              <w:t>Stoev</w:t>
+            </w:r>
+            <w:proofErr w:type="spellEnd"/>
           </w:p>
         </w:tc>
         <w:tc>
@@ -6000,11 +6045,26 @@
                 <w:rFonts w:ascii="Consolas" w:hAnsi="Consolas"/>
               </w:rPr>
             </w:pPr>
-            <w:r>
-              <w:rPr>
-                <w:rFonts w:ascii="Consolas" w:hAnsi="Consolas"/>
-              </w:rPr>
-              <w:t>Kalina E</w:t>
+            <w:proofErr w:type="spellStart"/>
+            <w:r>
+              <w:rPr>
+                <w:rFonts w:ascii="Consolas" w:hAnsi="Consolas"/>
+              </w:rPr>
+              <w:t>Kalina</w:t>
+            </w:r>
+            <w:proofErr w:type="spellEnd"/>
+            <w:r>
+              <w:rPr>
+                <w:rFonts w:ascii="Consolas" w:hAnsi="Consolas"/>
+              </w:rPr>
+              <w:t xml:space="preserve"> </w:t>
+            </w:r>
+            <w:proofErr w:type="spellStart"/>
+            <w:r>
+              <w:rPr>
+                <w:rFonts w:ascii="Consolas" w:hAnsi="Consolas"/>
+              </w:rPr>
+              <w:t>E</w:t>
             </w:r>
             <w:r>
               <w:rPr>
@@ -6030,6 +6090,7 @@
               </w:rPr>
               <w:t>mova</w:t>
             </w:r>
+            <w:proofErr w:type="spellEnd"/>
           </w:p>
         </w:tc>
         <w:tc>
@@ -6066,11 +6127,33 @@
                 <w:rFonts w:ascii="Consolas" w:hAnsi="Consolas"/>
               </w:rPr>
             </w:pPr>
-            <w:r>
-              <w:rPr>
-                <w:rFonts w:ascii="Consolas" w:hAnsi="Consolas"/>
-              </w:rPr>
-              <w:t>Silistra, 21 Breza str.</w:t>
+            <w:proofErr w:type="spellStart"/>
+            <w:r>
+              <w:rPr>
+                <w:rFonts w:ascii="Consolas" w:hAnsi="Consolas"/>
+              </w:rPr>
+              <w:t>Silistra</w:t>
+            </w:r>
+            <w:proofErr w:type="spellEnd"/>
+            <w:r>
+              <w:rPr>
+                <w:rFonts w:ascii="Consolas" w:hAnsi="Consolas"/>
+              </w:rPr>
+              <w:t xml:space="preserve">, 21 </w:t>
+            </w:r>
+            <w:proofErr w:type="spellStart"/>
+            <w:r>
+              <w:rPr>
+                <w:rFonts w:ascii="Consolas" w:hAnsi="Consolas"/>
+              </w:rPr>
+              <w:t>Breza</w:t>
+            </w:r>
+            <w:proofErr w:type="spellEnd"/>
+            <w:r>
+              <w:rPr>
+                <w:rFonts w:ascii="Consolas" w:hAnsi="Consolas"/>
+              </w:rPr>
+              <w:t xml:space="preserve"> str.</w:t>
             </w:r>
           </w:p>
         </w:tc>
@@ -6132,18 +6215,28 @@
                 <w:rFonts w:ascii="Consolas" w:hAnsi="Consolas"/>
               </w:rPr>
             </w:pPr>
-            <w:r>
-              <w:rPr>
-                <w:rFonts w:ascii="Consolas" w:hAnsi="Consolas"/>
-              </w:rPr>
-              <w:t xml:space="preserve">Stoyan </w:t>
-            </w:r>
+            <w:proofErr w:type="spellStart"/>
+            <w:r>
+              <w:rPr>
+                <w:rFonts w:ascii="Consolas" w:hAnsi="Consolas"/>
+              </w:rPr>
+              <w:t>Stoyan</w:t>
+            </w:r>
+            <w:proofErr w:type="spellEnd"/>
+            <w:r>
+              <w:rPr>
+                <w:rFonts w:ascii="Consolas" w:hAnsi="Consolas"/>
+              </w:rPr>
+              <w:t xml:space="preserve"> </w:t>
+            </w:r>
+            <w:proofErr w:type="spellStart"/>
             <w:r>
               <w:rPr>
                 <w:rFonts w:ascii="Consolas" w:hAnsi="Consolas"/>
               </w:rPr>
               <w:t>Tomov</w:t>
             </w:r>
+            <w:proofErr w:type="spellEnd"/>
           </w:p>
         </w:tc>
         <w:tc>
@@ -6184,7 +6277,21 @@
               <w:rPr>
                 <w:rFonts w:ascii="Consolas" w:hAnsi="Consolas"/>
               </w:rPr>
-              <w:t>Montana, 1 Bor str.</w:t>
+              <w:t xml:space="preserve">Montana, 1 </w:t>
+            </w:r>
+            <w:proofErr w:type="spellStart"/>
+            <w:r>
+              <w:rPr>
+                <w:rFonts w:ascii="Consolas" w:hAnsi="Consolas"/>
+              </w:rPr>
+              <w:t>Bor</w:t>
+            </w:r>
+            <w:proofErr w:type="spellEnd"/>
+            <w:r>
+              <w:rPr>
+                <w:rFonts w:ascii="Consolas" w:hAnsi="Consolas"/>
+              </w:rPr>
+              <w:t xml:space="preserve"> str.</w:t>
             </w:r>
           </w:p>
         </w:tc>
@@ -6246,12 +6353,28 @@
                 <w:rFonts w:ascii="Consolas" w:hAnsi="Consolas"/>
               </w:rPr>
             </w:pPr>
-            <w:r>
-              <w:rPr>
-                <w:rFonts w:ascii="Consolas" w:hAnsi="Consolas"/>
-              </w:rPr>
-              <w:t>Boryana Mileva</w:t>
-            </w:r>
+            <w:proofErr w:type="spellStart"/>
+            <w:r>
+              <w:rPr>
+                <w:rFonts w:ascii="Consolas" w:hAnsi="Consolas"/>
+              </w:rPr>
+              <w:t>Boryana</w:t>
+            </w:r>
+            <w:proofErr w:type="spellEnd"/>
+            <w:r>
+              <w:rPr>
+                <w:rFonts w:ascii="Consolas" w:hAnsi="Consolas"/>
+              </w:rPr>
+              <w:t xml:space="preserve"> </w:t>
+            </w:r>
+            <w:proofErr w:type="spellStart"/>
+            <w:r>
+              <w:rPr>
+                <w:rFonts w:ascii="Consolas" w:hAnsi="Consolas"/>
+              </w:rPr>
+              <w:t>Mileva</w:t>
+            </w:r>
+            <w:proofErr w:type="spellEnd"/>
           </w:p>
         </w:tc>
         <w:tc>
@@ -6461,6 +6584,7 @@
                 <w:b/>
               </w:rPr>
             </w:pPr>
+            <w:proofErr w:type="spellStart"/>
             <w:r>
               <w:rPr>
                 <w:rFonts w:ascii="Consolas" w:hAnsi="Consolas"/>
@@ -6476,6 +6600,7 @@
               </w:rPr>
               <w:t>irthDate</w:t>
             </w:r>
+            <w:proofErr w:type="spellEnd"/>
           </w:p>
         </w:tc>
         <w:tc>
@@ -6493,6 +6618,7 @@
                 <w:b/>
               </w:rPr>
             </w:pPr>
+            <w:proofErr w:type="spellStart"/>
             <w:r>
               <w:rPr>
                 <w:rFonts w:ascii="Consolas" w:hAnsi="Consolas"/>
@@ -6500,6 +6626,7 @@
               </w:rPr>
               <w:t>OwnerId</w:t>
             </w:r>
+            <w:proofErr w:type="spellEnd"/>
           </w:p>
         </w:tc>
         <w:tc>
@@ -6517,6 +6644,7 @@
                 <w:b/>
               </w:rPr>
             </w:pPr>
+            <w:proofErr w:type="spellStart"/>
             <w:r>
               <w:rPr>
                 <w:rFonts w:ascii="Consolas" w:hAnsi="Consolas"/>
@@ -6524,6 +6652,7 @@
               </w:rPr>
               <w:t>AnimalTypeId</w:t>
             </w:r>
+            <w:proofErr w:type="spellEnd"/>
           </w:p>
         </w:tc>
       </w:tr>
@@ -6722,11 +6851,19 @@
                 <w:rFonts w:ascii="Consolas" w:hAnsi="Consolas"/>
               </w:rPr>
             </w:pPr>
-            <w:r>
-              <w:rPr>
-                <w:rFonts w:ascii="Consolas" w:hAnsi="Consolas"/>
-              </w:rPr>
-              <w:t>Hamadryas Baboon</w:t>
+            <w:proofErr w:type="spellStart"/>
+            <w:r>
+              <w:rPr>
+                <w:rFonts w:ascii="Consolas" w:hAnsi="Consolas"/>
+              </w:rPr>
+              <w:t>Hamadryas</w:t>
+            </w:r>
+            <w:proofErr w:type="spellEnd"/>
+            <w:r>
+              <w:rPr>
+                <w:rFonts w:ascii="Consolas" w:hAnsi="Consolas"/>
+              </w:rPr>
+              <w:t xml:space="preserve"> Baboon</w:t>
             </w:r>
           </w:p>
         </w:tc>
@@ -6906,23 +7043,31 @@
     </w:p>
     <w:p>
       <w:pPr>
-        <w:pStyle w:val="Heading2"/>
-        <w:rPr>
-          <w:noProof/>
-        </w:rPr>
-      </w:pPr>
-      <w:r>
-        <w:rPr>
-          <w:noProof/>
-        </w:rPr>
-        <w:t>Update</w:t>
-      </w:r>
+        <w:jc w:val="both"/>
+      </w:pPr>
+      <w:bookmarkStart w:id="1" w:name="_GoBack"/>
+      <w:bookmarkEnd w:id="1"/>
     </w:p>
     <w:p>
       <w:pPr>
+        <w:pStyle w:val="Heading2"/>
+        <w:rPr>
+          <w:noProof/>
+        </w:rPr>
+      </w:pPr>
+      <w:r>
+        <w:rPr>
+          <w:noProof/>
+        </w:rPr>
+        <w:t>Update</w:t>
+      </w:r>
+    </w:p>
+    <w:p>
+      <w:pPr>
         <w:spacing w:after="0" w:line="360" w:lineRule="auto"/>
         <w:jc w:val="both"/>
       </w:pPr>
+      <w:proofErr w:type="spellStart"/>
       <w:r>
         <w:rPr>
           <w:rFonts w:ascii="Consolas" w:hAnsi="Consolas"/>
@@ -6947,6 +7092,7 @@
         </w:rPr>
         <w:t>qn</w:t>
       </w:r>
+      <w:proofErr w:type="spellEnd"/>
       <w:r>
         <w:rPr>
           <w:rFonts w:cstheme="minorHAnsi"/>
@@ -6955,6 +7101,7 @@
         </w:rPr>
         <w:t xml:space="preserve"> </w:t>
       </w:r>
+      <w:proofErr w:type="spellStart"/>
       <w:r>
         <w:rPr>
           <w:rFonts w:ascii="Consolas" w:hAnsi="Consolas"/>
@@ -6963,6 +7110,7 @@
         </w:rPr>
         <w:t>Stoqnov</w:t>
       </w:r>
+      <w:proofErr w:type="spellEnd"/>
       <w:r>
         <w:t xml:space="preserve"> (</w:t>
       </w:r>
@@ -7066,6 +7214,7 @@
         </w:rPr>
         <w:t xml:space="preserve">the correct </w:t>
       </w:r>
+      <w:proofErr w:type="spellStart"/>
       <w:r>
         <w:rPr>
           <w:rFonts w:ascii="Consolas" w:hAnsi="Consolas"/>
@@ -7074,6 +7223,7 @@
         </w:rPr>
         <w:t>OwnerId</w:t>
       </w:r>
+      <w:proofErr w:type="spellEnd"/>
       <w:r>
         <w:rPr>
           <w:b/>
@@ -7273,7 +7423,7 @@
           <w:noProof/>
         </w:rPr>
       </w:pPr>
-      <w:bookmarkStart w:id="1" w:name="_Hlk83031548"/>
+      <w:bookmarkStart w:id="2" w:name="_Hlk83031548"/>
       <w:r>
         <w:rPr>
           <w:noProof/>
@@ -7281,7 +7431,7 @@
         <w:t>Volunteers</w:t>
       </w:r>
     </w:p>
-    <w:bookmarkEnd w:id="1"/>
+    <w:bookmarkEnd w:id="2"/>
     <w:p>
       <w:pPr>
         <w:spacing w:after="0"/>
@@ -7728,8 +7878,17 @@
               <w:rPr>
                 <w:rFonts w:ascii="Consolas" w:hAnsi="Consolas"/>
               </w:rPr>
-              <w:t>Anton Antonov</w:t>
-            </w:r>
+              <w:lastRenderedPageBreak/>
+              <w:t xml:space="preserve">Anton </w:t>
+            </w:r>
+            <w:proofErr w:type="spellStart"/>
+            <w:r>
+              <w:rPr>
+                <w:rFonts w:ascii="Consolas" w:hAnsi="Consolas"/>
+              </w:rPr>
+              <w:t>Antonov</w:t>
+            </w:r>
+            <w:proofErr w:type="spellEnd"/>
           </w:p>
         </w:tc>
         <w:tc>
@@ -7767,7 +7926,21 @@
               <w:rPr>
                 <w:rFonts w:ascii="Consolas" w:hAnsi="Consolas"/>
               </w:rPr>
-              <w:t>Varna, 2 Dobrotitsa str.</w:t>
+              <w:t xml:space="preserve">Varna, 2 </w:t>
+            </w:r>
+            <w:proofErr w:type="spellStart"/>
+            <w:r>
+              <w:rPr>
+                <w:rFonts w:ascii="Consolas" w:hAnsi="Consolas"/>
+              </w:rPr>
+              <w:t>Dobrotitsa</w:t>
+            </w:r>
+            <w:proofErr w:type="spellEnd"/>
+            <w:r>
+              <w:rPr>
+                <w:rFonts w:ascii="Consolas" w:hAnsi="Consolas"/>
+              </w:rPr>
+              <w:t xml:space="preserve"> str.</w:t>
             </w:r>
           </w:p>
         </w:tc>
@@ -7823,13 +7996,28 @@
                 <w:rFonts w:ascii="Consolas" w:hAnsi="Consolas"/>
               </w:rPr>
             </w:pPr>
-            <w:r>
-              <w:rPr>
-                <w:rFonts w:ascii="Consolas" w:hAnsi="Consolas"/>
-              </w:rPr>
-              <w:lastRenderedPageBreak/>
-              <w:t>Boyan Boyanov</w:t>
-            </w:r>
+            <w:proofErr w:type="spellStart"/>
+            <w:r>
+              <w:rPr>
+                <w:rFonts w:ascii="Consolas" w:hAnsi="Consolas"/>
+              </w:rPr>
+              <w:t>Boyan</w:t>
+            </w:r>
+            <w:proofErr w:type="spellEnd"/>
+            <w:r>
+              <w:rPr>
+                <w:rFonts w:ascii="Consolas" w:hAnsi="Consolas"/>
+              </w:rPr>
+              <w:t xml:space="preserve"> </w:t>
+            </w:r>
+            <w:proofErr w:type="spellStart"/>
+            <w:r>
+              <w:rPr>
+                <w:rFonts w:ascii="Consolas" w:hAnsi="Consolas"/>
+              </w:rPr>
+              <w:t>Boyanov</w:t>
+            </w:r>
+            <w:proofErr w:type="spellEnd"/>
           </w:p>
         </w:tc>
         <w:tc>
@@ -7867,7 +8055,21 @@
               <w:rPr>
                 <w:rFonts w:ascii="Consolas" w:hAnsi="Consolas"/>
               </w:rPr>
-              <w:t>Plovdiv, 15 Arda str.</w:t>
+              <w:t xml:space="preserve">Plovdiv, 15 </w:t>
+            </w:r>
+            <w:proofErr w:type="spellStart"/>
+            <w:r>
+              <w:rPr>
+                <w:rFonts w:ascii="Consolas" w:hAnsi="Consolas"/>
+              </w:rPr>
+              <w:t>Arda</w:t>
+            </w:r>
+            <w:proofErr w:type="spellEnd"/>
+            <w:r>
+              <w:rPr>
+                <w:rFonts w:ascii="Consolas" w:hAnsi="Consolas"/>
+              </w:rPr>
+              <w:t xml:space="preserve"> str.</w:t>
             </w:r>
           </w:p>
         </w:tc>
@@ -7923,12 +8125,28 @@
                 <w:rFonts w:ascii="Consolas" w:hAnsi="Consolas"/>
               </w:rPr>
             </w:pPr>
-            <w:r>
-              <w:rPr>
-                <w:rFonts w:ascii="Consolas" w:hAnsi="Consolas"/>
-              </w:rPr>
-              <w:t>Darina Petrova</w:t>
-            </w:r>
+            <w:proofErr w:type="spellStart"/>
+            <w:r>
+              <w:rPr>
+                <w:rFonts w:ascii="Consolas" w:hAnsi="Consolas"/>
+              </w:rPr>
+              <w:t>Darina</w:t>
+            </w:r>
+            <w:proofErr w:type="spellEnd"/>
+            <w:r>
+              <w:rPr>
+                <w:rFonts w:ascii="Consolas" w:hAnsi="Consolas"/>
+              </w:rPr>
+              <w:t xml:space="preserve"> </w:t>
+            </w:r>
+            <w:proofErr w:type="spellStart"/>
+            <w:r>
+              <w:rPr>
+                <w:rFonts w:ascii="Consolas" w:hAnsi="Consolas"/>
+              </w:rPr>
+              <w:t>Petrova</w:t>
+            </w:r>
+            <w:proofErr w:type="spellEnd"/>
           </w:p>
         </w:tc>
         <w:tc>
@@ -7966,7 +8184,21 @@
               <w:rPr>
                 <w:rFonts w:ascii="Consolas" w:hAnsi="Consolas"/>
               </w:rPr>
-              <w:t>Sofia, 39 Bratya Buxton str.</w:t>
+              <w:t xml:space="preserve">Sofia, 39 </w:t>
+            </w:r>
+            <w:proofErr w:type="spellStart"/>
+            <w:r>
+              <w:rPr>
+                <w:rFonts w:ascii="Consolas" w:hAnsi="Consolas"/>
+              </w:rPr>
+              <w:t>Bratya</w:t>
+            </w:r>
+            <w:proofErr w:type="spellEnd"/>
+            <w:r>
+              <w:rPr>
+                <w:rFonts w:ascii="Consolas" w:hAnsi="Consolas"/>
+              </w:rPr>
+              <w:t xml:space="preserve"> Buxton str.</w:t>
             </w:r>
           </w:p>
         </w:tc>
@@ -8022,12 +8254,28 @@
                 <w:rFonts w:ascii="Consolas" w:hAnsi="Consolas"/>
               </w:rPr>
             </w:pPr>
-            <w:r>
-              <w:rPr>
-                <w:rFonts w:ascii="Consolas" w:hAnsi="Consolas"/>
-              </w:rPr>
-              <w:t>Dilyana Stoeva</w:t>
-            </w:r>
+            <w:proofErr w:type="spellStart"/>
+            <w:r>
+              <w:rPr>
+                <w:rFonts w:ascii="Consolas" w:hAnsi="Consolas"/>
+              </w:rPr>
+              <w:t>Dilyana</w:t>
+            </w:r>
+            <w:proofErr w:type="spellEnd"/>
+            <w:r>
+              <w:rPr>
+                <w:rFonts w:ascii="Consolas" w:hAnsi="Consolas"/>
+              </w:rPr>
+              <w:t xml:space="preserve"> </w:t>
+            </w:r>
+            <w:proofErr w:type="spellStart"/>
+            <w:r>
+              <w:rPr>
+                <w:rFonts w:ascii="Consolas" w:hAnsi="Consolas"/>
+              </w:rPr>
+              <w:t>Stoeva</w:t>
+            </w:r>
+            <w:proofErr w:type="spellEnd"/>
           </w:p>
         </w:tc>
         <w:tc>
@@ -8065,7 +8313,21 @@
               <w:rPr>
                 <w:rFonts w:ascii="Consolas" w:hAnsi="Consolas"/>
               </w:rPr>
-              <w:t>Sofia, 15 Lyulyak str.</w:t>
+              <w:t xml:space="preserve">Sofia, 15 </w:t>
+            </w:r>
+            <w:proofErr w:type="spellStart"/>
+            <w:r>
+              <w:rPr>
+                <w:rFonts w:ascii="Consolas" w:hAnsi="Consolas"/>
+              </w:rPr>
+              <w:t>Lyulyak</w:t>
+            </w:r>
+            <w:proofErr w:type="spellEnd"/>
+            <w:r>
+              <w:rPr>
+                <w:rFonts w:ascii="Consolas" w:hAnsi="Consolas"/>
+              </w:rPr>
+              <w:t xml:space="preserve"> str.</w:t>
             </w:r>
           </w:p>
         </w:tc>
@@ -8121,12 +8383,28 @@
                 <w:rFonts w:ascii="Consolas" w:hAnsi="Consolas"/>
               </w:rPr>
             </w:pPr>
-            <w:r>
-              <w:rPr>
-                <w:rFonts w:ascii="Consolas" w:hAnsi="Consolas"/>
-              </w:rPr>
-              <w:t>Dimitrichka Stateva</w:t>
-            </w:r>
+            <w:proofErr w:type="spellStart"/>
+            <w:r>
+              <w:rPr>
+                <w:rFonts w:ascii="Consolas" w:hAnsi="Consolas"/>
+              </w:rPr>
+              <w:t>Dimitrichka</w:t>
+            </w:r>
+            <w:proofErr w:type="spellEnd"/>
+            <w:r>
+              <w:rPr>
+                <w:rFonts w:ascii="Consolas" w:hAnsi="Consolas"/>
+              </w:rPr>
+              <w:t xml:space="preserve"> </w:t>
+            </w:r>
+            <w:proofErr w:type="spellStart"/>
+            <w:r>
+              <w:rPr>
+                <w:rFonts w:ascii="Consolas" w:hAnsi="Consolas"/>
+              </w:rPr>
+              <w:t>Stateva</w:t>
+            </w:r>
+            <w:proofErr w:type="spellEnd"/>
           </w:p>
         </w:tc>
         <w:tc>
@@ -8164,7 +8442,35 @@
               <w:rPr>
                 <w:rFonts w:ascii="Consolas" w:hAnsi="Consolas"/>
               </w:rPr>
-              <w:t>Sofia, 26 Vasil Levski str.</w:t>
+              <w:t xml:space="preserve">Sofia, 26 </w:t>
+            </w:r>
+            <w:proofErr w:type="spellStart"/>
+            <w:r>
+              <w:rPr>
+                <w:rFonts w:ascii="Consolas" w:hAnsi="Consolas"/>
+              </w:rPr>
+              <w:t>Vasil</w:t>
+            </w:r>
+            <w:proofErr w:type="spellEnd"/>
+            <w:r>
+              <w:rPr>
+                <w:rFonts w:ascii="Consolas" w:hAnsi="Consolas"/>
+              </w:rPr>
+              <w:t xml:space="preserve"> </w:t>
+            </w:r>
+            <w:proofErr w:type="spellStart"/>
+            <w:r>
+              <w:rPr>
+                <w:rFonts w:ascii="Consolas" w:hAnsi="Consolas"/>
+              </w:rPr>
+              <w:t>Levski</w:t>
+            </w:r>
+            <w:proofErr w:type="spellEnd"/>
+            <w:r>
+              <w:rPr>
+                <w:rFonts w:ascii="Consolas" w:hAnsi="Consolas"/>
+              </w:rPr>
+              <w:t xml:space="preserve"> str.</w:t>
             </w:r>
           </w:p>
         </w:tc>
@@ -8224,8 +8530,16 @@
               <w:rPr>
                 <w:rFonts w:ascii="Consolas" w:hAnsi="Consolas"/>
               </w:rPr>
-              <w:t>Gabriel Radkov</w:t>
-            </w:r>
+              <w:t xml:space="preserve">Gabriel </w:t>
+            </w:r>
+            <w:proofErr w:type="spellStart"/>
+            <w:r>
+              <w:rPr>
+                <w:rFonts w:ascii="Consolas" w:hAnsi="Consolas"/>
+              </w:rPr>
+              <w:t>Radkov</w:t>
+            </w:r>
+            <w:proofErr w:type="spellEnd"/>
           </w:p>
         </w:tc>
         <w:tc>
@@ -8263,7 +8577,21 @@
               <w:rPr>
                 <w:rFonts w:ascii="Consolas" w:hAnsi="Consolas"/>
               </w:rPr>
-              <w:t>Sliven, 6 Krim str.</w:t>
+              <w:t xml:space="preserve">Sliven, 6 </w:t>
+            </w:r>
+            <w:proofErr w:type="spellStart"/>
+            <w:r>
+              <w:rPr>
+                <w:rFonts w:ascii="Consolas" w:hAnsi="Consolas"/>
+              </w:rPr>
+              <w:t>Krim</w:t>
+            </w:r>
+            <w:proofErr w:type="spellEnd"/>
+            <w:r>
+              <w:rPr>
+                <w:rFonts w:ascii="Consolas" w:hAnsi="Consolas"/>
+              </w:rPr>
+              <w:t xml:space="preserve"> str.</w:t>
             </w:r>
           </w:p>
         </w:tc>
@@ -9467,7 +9795,7 @@
           <w:noProof/>
         </w:rPr>
       </w:pPr>
-      <w:bookmarkStart w:id="2" w:name="_Hlk83282235"/>
+      <w:bookmarkStart w:id="3" w:name="_Hlk83282235"/>
       <w:r>
         <w:rPr>
           <w:noProof/>
@@ -9494,7 +9822,7 @@
             <w:tcW w:w="2122" w:type="dxa"/>
             <w:shd w:val="clear" w:color="auto" w:fill="D9D9D9" w:themeFill="background1" w:themeFillShade="D9"/>
           </w:tcPr>
-          <w:bookmarkEnd w:id="2"/>
+          <w:bookmarkEnd w:id="3"/>
           <w:p>
             <w:pPr>
               <w:spacing w:line="276" w:lineRule="auto"/>
@@ -9561,12 +9889,28 @@
                 <w:noProof/>
               </w:rPr>
             </w:pPr>
-            <w:r>
-              <w:rPr>
-                <w:rFonts w:ascii="Consolas" w:hAnsi="Consolas"/>
-              </w:rPr>
-              <w:t>Kaloqn Stoqnov</w:t>
-            </w:r>
+            <w:proofErr w:type="spellStart"/>
+            <w:r>
+              <w:rPr>
+                <w:rFonts w:ascii="Consolas" w:hAnsi="Consolas"/>
+              </w:rPr>
+              <w:t>Kaloqn</w:t>
+            </w:r>
+            <w:proofErr w:type="spellEnd"/>
+            <w:r>
+              <w:rPr>
+                <w:rFonts w:ascii="Consolas" w:hAnsi="Consolas"/>
+              </w:rPr>
+              <w:t xml:space="preserve"> </w:t>
+            </w:r>
+            <w:proofErr w:type="spellStart"/>
+            <w:r>
+              <w:rPr>
+                <w:rFonts w:ascii="Consolas" w:hAnsi="Consolas"/>
+              </w:rPr>
+              <w:t>Stoqnov</w:t>
+            </w:r>
+            <w:proofErr w:type="spellEnd"/>
           </w:p>
         </w:tc>
         <w:tc>
@@ -9607,12 +9951,28 @@
                 <w:noProof/>
               </w:rPr>
             </w:pPr>
-            <w:r>
-              <w:rPr>
-                <w:rFonts w:ascii="Consolas" w:hAnsi="Consolas"/>
-              </w:rPr>
-              <w:t>Kiril Peshev</w:t>
-            </w:r>
+            <w:proofErr w:type="spellStart"/>
+            <w:r>
+              <w:rPr>
+                <w:rFonts w:ascii="Consolas" w:hAnsi="Consolas"/>
+              </w:rPr>
+              <w:t>Kiril</w:t>
+            </w:r>
+            <w:proofErr w:type="spellEnd"/>
+            <w:r>
+              <w:rPr>
+                <w:rFonts w:ascii="Consolas" w:hAnsi="Consolas"/>
+              </w:rPr>
+              <w:t xml:space="preserve"> </w:t>
+            </w:r>
+            <w:proofErr w:type="spellStart"/>
+            <w:r>
+              <w:rPr>
+                <w:rFonts w:ascii="Consolas" w:hAnsi="Consolas"/>
+              </w:rPr>
+              <w:t>Peshev</w:t>
+            </w:r>
+            <w:proofErr w:type="spellEnd"/>
           </w:p>
         </w:tc>
         <w:tc>
@@ -9652,12 +10012,28 @@
                 <w:noProof/>
               </w:rPr>
             </w:pPr>
-            <w:r>
-              <w:rPr>
-                <w:rFonts w:ascii="Consolas" w:hAnsi="Consolas"/>
-              </w:rPr>
-              <w:t>Kamelia Yancheva</w:t>
-            </w:r>
+            <w:proofErr w:type="spellStart"/>
+            <w:r>
+              <w:rPr>
+                <w:rFonts w:ascii="Consolas" w:hAnsi="Consolas"/>
+              </w:rPr>
+              <w:t>Kamelia</w:t>
+            </w:r>
+            <w:proofErr w:type="spellEnd"/>
+            <w:r>
+              <w:rPr>
+                <w:rFonts w:ascii="Consolas" w:hAnsi="Consolas"/>
+              </w:rPr>
+              <w:t xml:space="preserve"> </w:t>
+            </w:r>
+            <w:proofErr w:type="spellStart"/>
+            <w:r>
+              <w:rPr>
+                <w:rFonts w:ascii="Consolas" w:hAnsi="Consolas"/>
+              </w:rPr>
+              <w:t>Yancheva</w:t>
+            </w:r>
+            <w:proofErr w:type="spellEnd"/>
           </w:p>
         </w:tc>
         <w:tc>
@@ -9701,8 +10077,16 @@
               <w:rPr>
                 <w:rFonts w:ascii="Consolas" w:hAnsi="Consolas"/>
               </w:rPr>
-              <w:t>Martin Genchev</w:t>
-            </w:r>
+              <w:t xml:space="preserve">Martin </w:t>
+            </w:r>
+            <w:proofErr w:type="spellStart"/>
+            <w:r>
+              <w:rPr>
+                <w:rFonts w:ascii="Consolas" w:hAnsi="Consolas"/>
+              </w:rPr>
+              <w:t>Genchev</w:t>
+            </w:r>
+            <w:proofErr w:type="spellEnd"/>
           </w:p>
         </w:tc>
         <w:tc>
@@ -9742,12 +10126,29 @@
                 <w:noProof/>
               </w:rPr>
             </w:pPr>
-            <w:r>
-              <w:rPr>
-                <w:rFonts w:ascii="Consolas" w:hAnsi="Consolas"/>
-              </w:rPr>
-              <w:t>Metodi Dimitrov</w:t>
-            </w:r>
+            <w:proofErr w:type="spellStart"/>
+            <w:r>
+              <w:rPr>
+                <w:rFonts w:ascii="Consolas" w:hAnsi="Consolas"/>
+              </w:rPr>
+              <w:lastRenderedPageBreak/>
+              <w:t>Metodi</w:t>
+            </w:r>
+            <w:proofErr w:type="spellEnd"/>
+            <w:r>
+              <w:rPr>
+                <w:rFonts w:ascii="Consolas" w:hAnsi="Consolas"/>
+              </w:rPr>
+              <w:t xml:space="preserve"> </w:t>
+            </w:r>
+            <w:proofErr w:type="spellStart"/>
+            <w:r>
+              <w:rPr>
+                <w:rFonts w:ascii="Consolas" w:hAnsi="Consolas"/>
+              </w:rPr>
+              <w:t>Dimitrov</w:t>
+            </w:r>
+            <w:proofErr w:type="spellEnd"/>
           </w:p>
         </w:tc>
         <w:tc>
@@ -9789,7 +10190,6 @@
         <w:rPr>
           <w:noProof/>
         </w:rPr>
-        <w:lastRenderedPageBreak/>
         <w:t xml:space="preserve">Owners, </w:t>
       </w:r>
       <w:r>
@@ -10394,11 +10794,33 @@
                 <w:rFonts w:ascii="Consolas" w:hAnsi="Consolas"/>
               </w:rPr>
             </w:pPr>
-            <w:r>
-              <w:rPr>
-                <w:rFonts w:ascii="Consolas" w:hAnsi="Consolas"/>
-              </w:rPr>
-              <w:t>Anelia Mihova-Koala</w:t>
+            <w:proofErr w:type="spellStart"/>
+            <w:r>
+              <w:rPr>
+                <w:rFonts w:ascii="Consolas" w:hAnsi="Consolas"/>
+              </w:rPr>
+              <w:t>Anelia</w:t>
+            </w:r>
+            <w:proofErr w:type="spellEnd"/>
+            <w:r>
+              <w:rPr>
+                <w:rFonts w:ascii="Consolas" w:hAnsi="Consolas"/>
+              </w:rPr>
+              <w:t xml:space="preserve"> </w:t>
+            </w:r>
+            <w:proofErr w:type="spellStart"/>
+            <w:r>
+              <w:rPr>
+                <w:rFonts w:ascii="Consolas" w:hAnsi="Consolas"/>
+              </w:rPr>
+              <w:t>Mihova</w:t>
+            </w:r>
+            <w:proofErr w:type="spellEnd"/>
+            <w:r>
+              <w:rPr>
+                <w:rFonts w:ascii="Consolas" w:hAnsi="Consolas"/>
+              </w:rPr>
+              <w:t>-Koala</w:t>
             </w:r>
           </w:p>
         </w:tc>
@@ -10456,11 +10878,33 @@
                 <w:rFonts w:ascii="Consolas" w:hAnsi="Consolas"/>
               </w:rPr>
             </w:pPr>
-            <w:r>
-              <w:rPr>
-                <w:rFonts w:ascii="Consolas" w:hAnsi="Consolas"/>
-              </w:rPr>
-              <w:t>Borislava Kamenova-Fennec Fox</w:t>
+            <w:proofErr w:type="spellStart"/>
+            <w:r>
+              <w:rPr>
+                <w:rFonts w:ascii="Consolas" w:hAnsi="Consolas"/>
+              </w:rPr>
+              <w:t>Borislava</w:t>
+            </w:r>
+            <w:proofErr w:type="spellEnd"/>
+            <w:r>
+              <w:rPr>
+                <w:rFonts w:ascii="Consolas" w:hAnsi="Consolas"/>
+              </w:rPr>
+              <w:t xml:space="preserve"> </w:t>
+            </w:r>
+            <w:proofErr w:type="spellStart"/>
+            <w:r>
+              <w:rPr>
+                <w:rFonts w:ascii="Consolas" w:hAnsi="Consolas"/>
+              </w:rPr>
+              <w:t>Kamenova</w:t>
+            </w:r>
+            <w:proofErr w:type="spellEnd"/>
+            <w:r>
+              <w:rPr>
+                <w:rFonts w:ascii="Consolas" w:hAnsi="Consolas"/>
+              </w:rPr>
+              <w:t>-Fennec Fox</w:t>
             </w:r>
           </w:p>
         </w:tc>
@@ -10518,11 +10962,33 @@
                 <w:rFonts w:ascii="Consolas" w:hAnsi="Consolas"/>
               </w:rPr>
             </w:pPr>
-            <w:r>
-              <w:rPr>
-                <w:rFonts w:ascii="Consolas" w:hAnsi="Consolas"/>
-              </w:rPr>
-              <w:t>Gergana Mancheva-Brown bear</w:t>
+            <w:proofErr w:type="spellStart"/>
+            <w:r>
+              <w:rPr>
+                <w:rFonts w:ascii="Consolas" w:hAnsi="Consolas"/>
+              </w:rPr>
+              <w:t>Gergana</w:t>
+            </w:r>
+            <w:proofErr w:type="spellEnd"/>
+            <w:r>
+              <w:rPr>
+                <w:rFonts w:ascii="Consolas" w:hAnsi="Consolas"/>
+              </w:rPr>
+              <w:t xml:space="preserve"> </w:t>
+            </w:r>
+            <w:proofErr w:type="spellStart"/>
+            <w:r>
+              <w:rPr>
+                <w:rFonts w:ascii="Consolas" w:hAnsi="Consolas"/>
+              </w:rPr>
+              <w:t>Mancheva</w:t>
+            </w:r>
+            <w:proofErr w:type="spellEnd"/>
+            <w:r>
+              <w:rPr>
+                <w:rFonts w:ascii="Consolas" w:hAnsi="Consolas"/>
+              </w:rPr>
+              <w:t>-Brown bear</w:t>
             </w:r>
           </w:p>
         </w:tc>
@@ -10580,11 +11046,33 @@
                 <w:rFonts w:ascii="Consolas" w:hAnsi="Consolas"/>
               </w:rPr>
             </w:pPr>
-            <w:r>
-              <w:rPr>
-                <w:rFonts w:ascii="Consolas" w:hAnsi="Consolas"/>
-              </w:rPr>
-              <w:t>Kaloqn Stoqnov-Leopard</w:t>
+            <w:proofErr w:type="spellStart"/>
+            <w:r>
+              <w:rPr>
+                <w:rFonts w:ascii="Consolas" w:hAnsi="Consolas"/>
+              </w:rPr>
+              <w:t>Kaloqn</w:t>
+            </w:r>
+            <w:proofErr w:type="spellEnd"/>
+            <w:r>
+              <w:rPr>
+                <w:rFonts w:ascii="Consolas" w:hAnsi="Consolas"/>
+              </w:rPr>
+              <w:t xml:space="preserve"> </w:t>
+            </w:r>
+            <w:proofErr w:type="spellStart"/>
+            <w:r>
+              <w:rPr>
+                <w:rFonts w:ascii="Consolas" w:hAnsi="Consolas"/>
+              </w:rPr>
+              <w:t>Stoqnov</w:t>
+            </w:r>
+            <w:proofErr w:type="spellEnd"/>
+            <w:r>
+              <w:rPr>
+                <w:rFonts w:ascii="Consolas" w:hAnsi="Consolas"/>
+              </w:rPr>
+              <w:t>-Leopard</w:t>
             </w:r>
           </w:p>
         </w:tc>
@@ -10642,11 +11130,33 @@
                 <w:rFonts w:ascii="Consolas" w:hAnsi="Consolas"/>
               </w:rPr>
             </w:pPr>
-            <w:r>
-              <w:rPr>
-                <w:rFonts w:ascii="Consolas" w:hAnsi="Consolas"/>
-              </w:rPr>
-              <w:t>Kaloqn Stoqnov-Elephant</w:t>
+            <w:proofErr w:type="spellStart"/>
+            <w:r>
+              <w:rPr>
+                <w:rFonts w:ascii="Consolas" w:hAnsi="Consolas"/>
+              </w:rPr>
+              <w:t>Kaloqn</w:t>
+            </w:r>
+            <w:proofErr w:type="spellEnd"/>
+            <w:r>
+              <w:rPr>
+                <w:rFonts w:ascii="Consolas" w:hAnsi="Consolas"/>
+              </w:rPr>
+              <w:t xml:space="preserve"> </w:t>
+            </w:r>
+            <w:proofErr w:type="spellStart"/>
+            <w:r>
+              <w:rPr>
+                <w:rFonts w:ascii="Consolas" w:hAnsi="Consolas"/>
+              </w:rPr>
+              <w:t>Stoqnov</w:t>
+            </w:r>
+            <w:proofErr w:type="spellEnd"/>
+            <w:r>
+              <w:rPr>
+                <w:rFonts w:ascii="Consolas" w:hAnsi="Consolas"/>
+              </w:rPr>
+              <w:t>-Elephant</w:t>
             </w:r>
           </w:p>
         </w:tc>
@@ -10704,11 +11214,33 @@
                 <w:rFonts w:ascii="Consolas" w:hAnsi="Consolas"/>
               </w:rPr>
             </w:pPr>
-            <w:r>
-              <w:rPr>
-                <w:rFonts w:ascii="Consolas" w:hAnsi="Consolas"/>
-              </w:rPr>
-              <w:t>Kamelia Yancheva-Lion</w:t>
+            <w:proofErr w:type="spellStart"/>
+            <w:r>
+              <w:rPr>
+                <w:rFonts w:ascii="Consolas" w:hAnsi="Consolas"/>
+              </w:rPr>
+              <w:t>Kamelia</w:t>
+            </w:r>
+            <w:proofErr w:type="spellEnd"/>
+            <w:r>
+              <w:rPr>
+                <w:rFonts w:ascii="Consolas" w:hAnsi="Consolas"/>
+              </w:rPr>
+              <w:t xml:space="preserve"> </w:t>
+            </w:r>
+            <w:proofErr w:type="spellStart"/>
+            <w:r>
+              <w:rPr>
+                <w:rFonts w:ascii="Consolas" w:hAnsi="Consolas"/>
+              </w:rPr>
+              <w:t>Yancheva</w:t>
+            </w:r>
+            <w:proofErr w:type="spellEnd"/>
+            <w:r>
+              <w:rPr>
+                <w:rFonts w:ascii="Consolas" w:hAnsi="Consolas"/>
+              </w:rPr>
+              <w:t>-Lion</w:t>
             </w:r>
           </w:p>
         </w:tc>
@@ -11075,12 +11607,28 @@
                 <w:noProof/>
               </w:rPr>
             </w:pPr>
-            <w:r>
-              <w:rPr>
-                <w:rFonts w:ascii="Consolas" w:hAnsi="Consolas"/>
-              </w:rPr>
-              <w:t>Dilyana Stoeva</w:t>
-            </w:r>
+            <w:proofErr w:type="spellStart"/>
+            <w:r>
+              <w:rPr>
+                <w:rFonts w:ascii="Consolas" w:hAnsi="Consolas"/>
+              </w:rPr>
+              <w:t>Dilyana</w:t>
+            </w:r>
+            <w:proofErr w:type="spellEnd"/>
+            <w:r>
+              <w:rPr>
+                <w:rFonts w:ascii="Consolas" w:hAnsi="Consolas"/>
+              </w:rPr>
+              <w:t xml:space="preserve"> </w:t>
+            </w:r>
+            <w:proofErr w:type="spellStart"/>
+            <w:r>
+              <w:rPr>
+                <w:rFonts w:ascii="Consolas" w:hAnsi="Consolas"/>
+              </w:rPr>
+              <w:t>Stoeva</w:t>
+            </w:r>
+            <w:proofErr w:type="spellEnd"/>
           </w:p>
         </w:tc>
         <w:tc>
@@ -11121,7 +11669,21 @@
               <w:rPr>
                 <w:rFonts w:ascii="Consolas" w:hAnsi="Consolas"/>
               </w:rPr>
-              <w:t>15 Lyulyak str.</w:t>
+              <w:t xml:space="preserve">15 </w:t>
+            </w:r>
+            <w:proofErr w:type="spellStart"/>
+            <w:r>
+              <w:rPr>
+                <w:rFonts w:ascii="Consolas" w:hAnsi="Consolas"/>
+              </w:rPr>
+              <w:t>Lyulyak</w:t>
+            </w:r>
+            <w:proofErr w:type="spellEnd"/>
+            <w:r>
+              <w:rPr>
+                <w:rFonts w:ascii="Consolas" w:hAnsi="Consolas"/>
+              </w:rPr>
+              <w:t xml:space="preserve"> str.</w:t>
             </w:r>
           </w:p>
         </w:tc>
@@ -11140,12 +11702,28 @@
                 <w:noProof/>
               </w:rPr>
             </w:pPr>
-            <w:r>
-              <w:rPr>
-                <w:rFonts w:ascii="Consolas" w:hAnsi="Consolas"/>
-              </w:rPr>
-              <w:t>Kiril Kostadinov</w:t>
-            </w:r>
+            <w:proofErr w:type="spellStart"/>
+            <w:r>
+              <w:rPr>
+                <w:rFonts w:ascii="Consolas" w:hAnsi="Consolas"/>
+              </w:rPr>
+              <w:t>Kiril</w:t>
+            </w:r>
+            <w:proofErr w:type="spellEnd"/>
+            <w:r>
+              <w:rPr>
+                <w:rFonts w:ascii="Consolas" w:hAnsi="Consolas"/>
+              </w:rPr>
+              <w:t xml:space="preserve"> </w:t>
+            </w:r>
+            <w:proofErr w:type="spellStart"/>
+            <w:r>
+              <w:rPr>
+                <w:rFonts w:ascii="Consolas" w:hAnsi="Consolas"/>
+              </w:rPr>
+              <w:t>Kostadinov</w:t>
+            </w:r>
+            <w:proofErr w:type="spellEnd"/>
           </w:p>
         </w:tc>
         <w:tc>
@@ -11186,7 +11764,35 @@
               <w:rPr>
                 <w:rFonts w:ascii="Consolas" w:hAnsi="Consolas"/>
               </w:rPr>
-              <w:t>213 Tsarigradsko shose str.</w:t>
+              <w:t xml:space="preserve">213 </w:t>
+            </w:r>
+            <w:proofErr w:type="spellStart"/>
+            <w:r>
+              <w:rPr>
+                <w:rFonts w:ascii="Consolas" w:hAnsi="Consolas"/>
+              </w:rPr>
+              <w:t>Tsarigradsko</w:t>
+            </w:r>
+            <w:proofErr w:type="spellEnd"/>
+            <w:r>
+              <w:rPr>
+                <w:rFonts w:ascii="Consolas" w:hAnsi="Consolas"/>
+              </w:rPr>
+              <w:t xml:space="preserve"> </w:t>
+            </w:r>
+            <w:proofErr w:type="spellStart"/>
+            <w:r>
+              <w:rPr>
+                <w:rFonts w:ascii="Consolas" w:hAnsi="Consolas"/>
+              </w:rPr>
+              <w:t>shose</w:t>
+            </w:r>
+            <w:proofErr w:type="spellEnd"/>
+            <w:r>
+              <w:rPr>
+                <w:rFonts w:ascii="Consolas" w:hAnsi="Consolas"/>
+              </w:rPr>
+              <w:t xml:space="preserve"> str.</w:t>
             </w:r>
           </w:p>
         </w:tc>
@@ -11205,12 +11811,28 @@
                 <w:noProof/>
               </w:rPr>
             </w:pPr>
-            <w:r>
-              <w:rPr>
-                <w:rFonts w:ascii="Consolas" w:hAnsi="Consolas"/>
-              </w:rPr>
-              <w:t>Yanko Totev</w:t>
-            </w:r>
+            <w:proofErr w:type="spellStart"/>
+            <w:r>
+              <w:rPr>
+                <w:rFonts w:ascii="Consolas" w:hAnsi="Consolas"/>
+              </w:rPr>
+              <w:t>Yanko</w:t>
+            </w:r>
+            <w:proofErr w:type="spellEnd"/>
+            <w:r>
+              <w:rPr>
+                <w:rFonts w:ascii="Consolas" w:hAnsi="Consolas"/>
+              </w:rPr>
+              <w:t xml:space="preserve"> </w:t>
+            </w:r>
+            <w:proofErr w:type="spellStart"/>
+            <w:r>
+              <w:rPr>
+                <w:rFonts w:ascii="Consolas" w:hAnsi="Consolas"/>
+              </w:rPr>
+              <w:t>Totev</w:t>
+            </w:r>
+            <w:proofErr w:type="spellEnd"/>
           </w:p>
         </w:tc>
         <w:tc>
@@ -11251,7 +11873,35 @@
               <w:rPr>
                 <w:rFonts w:ascii="Consolas" w:hAnsi="Consolas"/>
               </w:rPr>
-              <w:t>54 Hristo Botev str.</w:t>
+              <w:t xml:space="preserve">54 </w:t>
+            </w:r>
+            <w:proofErr w:type="spellStart"/>
+            <w:r>
+              <w:rPr>
+                <w:rFonts w:ascii="Consolas" w:hAnsi="Consolas"/>
+              </w:rPr>
+              <w:t>Hristo</w:t>
+            </w:r>
+            <w:proofErr w:type="spellEnd"/>
+            <w:r>
+              <w:rPr>
+                <w:rFonts w:ascii="Consolas" w:hAnsi="Consolas"/>
+              </w:rPr>
+              <w:t xml:space="preserve"> </w:t>
+            </w:r>
+            <w:proofErr w:type="spellStart"/>
+            <w:r>
+              <w:rPr>
+                <w:rFonts w:ascii="Consolas" w:hAnsi="Consolas"/>
+              </w:rPr>
+              <w:t>Botev</w:t>
+            </w:r>
+            <w:proofErr w:type="spellEnd"/>
+            <w:r>
+              <w:rPr>
+                <w:rFonts w:ascii="Consolas" w:hAnsi="Consolas"/>
+              </w:rPr>
+              <w:t xml:space="preserve"> str.</w:t>
             </w:r>
           </w:p>
         </w:tc>
@@ -11270,12 +11920,28 @@
                 <w:noProof/>
               </w:rPr>
             </w:pPr>
-            <w:r>
-              <w:rPr>
-                <w:rFonts w:ascii="Consolas" w:hAnsi="Consolas"/>
-              </w:rPr>
-              <w:t>Zdravko Asenov</w:t>
-            </w:r>
+            <w:proofErr w:type="spellStart"/>
+            <w:r>
+              <w:rPr>
+                <w:rFonts w:ascii="Consolas" w:hAnsi="Consolas"/>
+              </w:rPr>
+              <w:t>Zdravko</w:t>
+            </w:r>
+            <w:proofErr w:type="spellEnd"/>
+            <w:r>
+              <w:rPr>
+                <w:rFonts w:ascii="Consolas" w:hAnsi="Consolas"/>
+              </w:rPr>
+              <w:t xml:space="preserve"> </w:t>
+            </w:r>
+            <w:proofErr w:type="spellStart"/>
+            <w:r>
+              <w:rPr>
+                <w:rFonts w:ascii="Consolas" w:hAnsi="Consolas"/>
+              </w:rPr>
+              <w:t>Asenov</w:t>
+            </w:r>
+            <w:proofErr w:type="spellEnd"/>
           </w:p>
         </w:tc>
         <w:tc>
@@ -11316,7 +11982,21 @@
               <w:rPr>
                 <w:rFonts w:ascii="Consolas" w:hAnsi="Consolas"/>
               </w:rPr>
-              <w:t>6 Neven str.</w:t>
+              <w:t xml:space="preserve">6 </w:t>
+            </w:r>
+            <w:proofErr w:type="spellStart"/>
+            <w:r>
+              <w:rPr>
+                <w:rFonts w:ascii="Consolas" w:hAnsi="Consolas"/>
+              </w:rPr>
+              <w:t>Neven</w:t>
+            </w:r>
+            <w:proofErr w:type="spellEnd"/>
+            <w:r>
+              <w:rPr>
+                <w:rFonts w:ascii="Consolas" w:hAnsi="Consolas"/>
+              </w:rPr>
+              <w:t xml:space="preserve"> str.</w:t>
             </w:r>
           </w:p>
         </w:tc>
@@ -11962,6 +12642,7 @@
               <w:rPr>
                 <w:rFonts w:ascii="Consolas" w:hAnsi="Consolas"/>
               </w:rPr>
+              <w:lastRenderedPageBreak/>
               <w:t>Koi</w:t>
             </w:r>
           </w:p>
@@ -12021,7 +12702,6 @@
               <w:rPr>
                 <w:rFonts w:ascii="Consolas" w:hAnsi="Consolas"/>
               </w:rPr>
-              <w:lastRenderedPageBreak/>
               <w:t>Poison Frog</w:t>
             </w:r>
           </w:p>
@@ -12152,6 +12832,7 @@
       <w:r>
         <w:t xml:space="preserve"> </w:t>
       </w:r>
+      <w:proofErr w:type="spellStart"/>
       <w:r>
         <w:rPr>
           <w:rFonts w:ascii="Consolas" w:eastAsia="Consolas" w:hAnsi="Consolas" w:cs="Consolas"/>
@@ -12201,6 +12882,7 @@
         </w:rPr>
         <w:t>Department</w:t>
       </w:r>
+      <w:proofErr w:type="spellEnd"/>
       <w:r>
         <w:t xml:space="preserve"> </w:t>
       </w:r>
@@ -12212,8 +12894,17 @@
           <w:rFonts w:ascii="Consolas" w:eastAsia="Consolas" w:hAnsi="Consolas" w:cs="Consolas"/>
           <w:b/>
         </w:rPr>
-        <w:t>@VolunteersDepartment</w:t>
-      </w:r>
+        <w:t>@</w:t>
+      </w:r>
+      <w:proofErr w:type="spellStart"/>
+      <w:r>
+        <w:rPr>
+          <w:rFonts w:ascii="Consolas" w:eastAsia="Consolas" w:hAnsi="Consolas" w:cs="Consolas"/>
+          <w:b/>
+        </w:rPr>
+        <w:t>VolunteersDepartment</w:t>
+      </w:r>
+      <w:proofErr w:type="spellEnd"/>
       <w:r>
         <w:rPr>
           <w:rFonts w:ascii="Consolas" w:eastAsia="Consolas" w:hAnsi="Consolas" w:cs="Consolas"/>
@@ -12381,6 +13072,7 @@
               </w:rPr>
               <w:t>dbo.</w:t>
             </w:r>
+            <w:proofErr w:type="spellStart"/>
             <w:r>
               <w:rPr>
                 <w:rFonts w:ascii="Consolas" w:eastAsia="Consolas" w:hAnsi="Consolas" w:cs="Consolas"/>
@@ -12402,6 +13094,7 @@
               </w:rPr>
               <w:t>Department</w:t>
             </w:r>
+            <w:proofErr w:type="spellEnd"/>
             <w:r>
               <w:rPr>
                 <w:bCs/>
@@ -12612,6 +13305,7 @@
               </w:rPr>
               <w:t>.</w:t>
             </w:r>
+            <w:proofErr w:type="spellStart"/>
             <w:r>
               <w:rPr>
                 <w:rFonts w:ascii="Consolas" w:eastAsia="Consolas" w:hAnsi="Consolas" w:cs="Consolas"/>
@@ -12630,6 +13324,7 @@
               </w:rPr>
               <w:t>Department</w:t>
             </w:r>
+            <w:proofErr w:type="spellEnd"/>
             <w:r>
               <w:t xml:space="preserve"> </w:t>
             </w:r>
@@ -12834,6 +13529,7 @@
               </w:rPr>
               <w:t>.</w:t>
             </w:r>
+            <w:proofErr w:type="spellStart"/>
             <w:r>
               <w:rPr>
                 <w:rFonts w:ascii="Consolas" w:eastAsia="Consolas" w:hAnsi="Consolas" w:cs="Consolas"/>
@@ -12852,6 +13548,7 @@
               </w:rPr>
               <w:t>Department</w:t>
             </w:r>
+            <w:proofErr w:type="spellEnd"/>
             <w:r>
               <w:t xml:space="preserve"> </w:t>
             </w:r>
@@ -13239,6 +13936,7 @@
         <w:rPr>
           <w:noProof/>
         </w:rPr>
+        <w:lastRenderedPageBreak/>
         <w:t>Result</w:t>
       </w:r>
     </w:p>
@@ -13306,6 +14004,7 @@
                 <w:bCs/>
               </w:rPr>
             </w:pPr>
+            <w:proofErr w:type="spellStart"/>
             <w:r>
               <w:rPr>
                 <w:rFonts w:ascii="Consolas" w:hAnsi="Consolas"/>
@@ -13314,6 +14013,7 @@
               </w:rPr>
               <w:t>OwnersName</w:t>
             </w:r>
+            <w:proofErr w:type="spellEnd"/>
           </w:p>
         </w:tc>
       </w:tr>
@@ -13345,7 +14045,6 @@
                 <w:b w:val="0"/>
                 <w:bCs/>
               </w:rPr>
-              <w:lastRenderedPageBreak/>
               <w:t>Pumpkinseed Sunfish</w:t>
             </w:r>
           </w:p>
@@ -13584,6 +14283,7 @@
                 <w:bCs/>
               </w:rPr>
             </w:pPr>
+            <w:proofErr w:type="spellStart"/>
             <w:r>
               <w:rPr>
                 <w:rFonts w:ascii="Consolas" w:hAnsi="Consolas"/>
@@ -13592,6 +14292,7 @@
               </w:rPr>
               <w:t>OwnersName</w:t>
             </w:r>
+            <w:proofErr w:type="spellEnd"/>
           </w:p>
         </w:tc>
       </w:tr>
@@ -13861,6 +14562,7 @@
                 <w:bCs/>
               </w:rPr>
             </w:pPr>
+            <w:proofErr w:type="spellStart"/>
             <w:r>
               <w:rPr>
                 <w:rFonts w:ascii="Consolas" w:hAnsi="Consolas"/>
@@ -13869,6 +14571,7 @@
               </w:rPr>
               <w:t>OwnersName</w:t>
             </w:r>
+            <w:proofErr w:type="spellEnd"/>
           </w:p>
         </w:tc>
       </w:tr>
@@ -13953,7 +14656,7 @@
 </file>
 
 <file path=word/endnotes.xml><?xml version="1.0" encoding="utf-8"?>
-<w:endnotes xmlns:wpc="http://schemas.microsoft.com/office/word/2010/wordprocessingCanvas" xmlns:cx="http://schemas.microsoft.com/office/drawing/2014/chartex" xmlns:cx1="http://schemas.microsoft.com/office/drawing/2015/9/8/chartex" xmlns:cx2="http://schemas.microsoft.com/office/drawing/2015/10/21/chartex" xmlns:cx3="http://schemas.microsoft.com/office/drawing/2016/5/9/chartex" xmlns:cx4="http://schemas.microsoft.com/office/drawing/2016/5/10/chartex" xmlns:cx5="http://schemas.microsoft.com/office/drawing/2016/5/11/chartex" xmlns:cx6="http://schemas.microsoft.com/office/drawing/2016/5/12/chartex" xmlns:cx7="http://schemas.microsoft.com/office/drawing/2016/5/13/chartex" xmlns:cx8="http://schemas.microsoft.com/office/drawing/2016/5/14/chartex" xmlns:mc="http://schemas.openxmlformats.org/markup-compatibility/2006" xmlns:aink="http://schemas.microsoft.com/office/drawing/2016/ink" xmlns:am3d="http://schemas.microsoft.com/office/drawing/2017/model3d" xmlns:o="urn:schemas-microsoft-com:office:office" xmlns:r="http://schemas.openxmlformats.org/officeDocument/2006/relationships" xmlns:m="http://schemas.openxmlformats.org/officeDocument/2006/math" xmlns:v="urn:schemas-microsoft-com:vml" xmlns:wp14="http://schemas.microsoft.com/office/word/2010/wordprocessingDrawing" xmlns:wp="http://schemas.openxmlformats.org/drawingml/2006/wordprocessingDrawing" xmlns:w10="urn:schemas-microsoft-com:office:word" xmlns:w="http://schemas.openxmlformats.org/wordprocessingml/2006/main" xmlns:w14="http://schemas.microsoft.com/office/word/2010/wordml" xmlns:w15="http://schemas.microsoft.com/office/word/2012/wordml" xmlns:w16cex="http://schemas.microsoft.com/office/word/2018/wordml/cex" xmlns:w16cid="http://schemas.microsoft.com/office/word/2016/wordml/cid" xmlns:w16="http://schemas.microsoft.com/office/word/2018/wordml" xmlns:w16sdtdh="http://schemas.microsoft.com/office/word/2020/wordml/sdtdatahash" xmlns:w16se="http://schemas.microsoft.com/office/word/2015/wordml/symex" xmlns:wpg="http://schemas.microsoft.com/office/word/2010/wordprocessingGroup" xmlns:wpi="http://schemas.microsoft.com/office/word/2010/wordprocessingInk" xmlns:wne="http://schemas.microsoft.com/office/word/2006/wordml" xmlns:wps="http://schemas.microsoft.com/office/word/2010/wordprocessingShape" mc:Ignorable="w14 w15 w16se w16cid w16 w16cex w16sdtdh wp14">
+<w:endnotes xmlns:wpc="http://schemas.microsoft.com/office/word/2010/wordprocessingCanvas" xmlns:mc="http://schemas.openxmlformats.org/markup-compatibility/2006" xmlns:o="urn:schemas-microsoft-com:office:office" xmlns:r="http://schemas.openxmlformats.org/officeDocument/2006/relationships" xmlns:m="http://schemas.openxmlformats.org/officeDocument/2006/math" xmlns:v="urn:schemas-microsoft-com:vml" xmlns:wp14="http://schemas.microsoft.com/office/word/2010/wordprocessingDrawing" xmlns:wp="http://schemas.openxmlformats.org/drawingml/2006/wordprocessingDrawing" xmlns:w10="urn:schemas-microsoft-com:office:word" xmlns:w="http://schemas.openxmlformats.org/wordprocessingml/2006/main" xmlns:w14="http://schemas.microsoft.com/office/word/2010/wordml" xmlns:wpg="http://schemas.microsoft.com/office/word/2010/wordprocessingGroup" xmlns:wpi="http://schemas.microsoft.com/office/word/2010/wordprocessingInk" xmlns:wne="http://schemas.microsoft.com/office/word/2006/wordml" xmlns:wps="http://schemas.microsoft.com/office/word/2010/wordprocessingShape" mc:Ignorable="w14 wp14">
   <w:endnote w:type="separator" w:id="-1">
     <w:p>
       <w:pPr>
@@ -13978,7 +14681,7 @@
 </file>
 
 <file path=word/footer1.xml><?xml version="1.0" encoding="utf-8"?>
-<w:ftr xmlns:wpc="http://schemas.microsoft.com/office/word/2010/wordprocessingCanvas" xmlns:cx="http://schemas.microsoft.com/office/drawing/2014/chartex" xmlns:cx1="http://schemas.microsoft.com/office/drawing/2015/9/8/chartex" xmlns:cx2="http://schemas.microsoft.com/office/drawing/2015/10/21/chartex" xmlns:cx3="http://schemas.microsoft.com/office/drawing/2016/5/9/chartex" xmlns:cx4="http://schemas.microsoft.com/office/drawing/2016/5/10/chartex" xmlns:cx5="http://schemas.microsoft.com/office/drawing/2016/5/11/chartex" xmlns:cx6="http://schemas.microsoft.com/office/drawing/2016/5/12/chartex" xmlns:cx7="http://schemas.microsoft.com/office/drawing/2016/5/13/chartex" xmlns:cx8="http://schemas.microsoft.com/office/drawing/2016/5/14/chartex" xmlns:mc="http://schemas.openxmlformats.org/markup-compatibility/2006" xmlns:aink="http://schemas.microsoft.com/office/drawing/2016/ink" xmlns:am3d="http://schemas.microsoft.com/office/drawing/2017/model3d" xmlns:o="urn:schemas-microsoft-com:office:office" xmlns:r="http://schemas.openxmlformats.org/officeDocument/2006/relationships" xmlns:m="http://schemas.openxmlformats.org/officeDocument/2006/math" xmlns:v="urn:schemas-microsoft-com:vml" xmlns:wp14="http://schemas.microsoft.com/office/word/2010/wordprocessingDrawing" xmlns:wp="http://schemas.openxmlformats.org/drawingml/2006/wordprocessingDrawing" xmlns:w10="urn:schemas-microsoft-com:office:word" xmlns:w="http://schemas.openxmlformats.org/wordprocessingml/2006/main" xmlns:w14="http://schemas.microsoft.com/office/word/2010/wordml" xmlns:w15="http://schemas.microsoft.com/office/word/2012/wordml" xmlns:w16cex="http://schemas.microsoft.com/office/word/2018/wordml/cex" xmlns:w16cid="http://schemas.microsoft.com/office/word/2016/wordml/cid" xmlns:w16="http://schemas.microsoft.com/office/word/2018/wordml" xmlns:w16sdtdh="http://schemas.microsoft.com/office/word/2020/wordml/sdtdatahash" xmlns:w16se="http://schemas.microsoft.com/office/word/2015/wordml/symex" xmlns:wpg="http://schemas.microsoft.com/office/word/2010/wordprocessingGroup" xmlns:wpi="http://schemas.microsoft.com/office/word/2010/wordprocessingInk" xmlns:wne="http://schemas.microsoft.com/office/word/2006/wordml" xmlns:wps="http://schemas.microsoft.com/office/word/2010/wordprocessingShape" mc:Ignorable="w14 w15 w16se w16cid w16 w16cex w16sdtdh wp14">
+<w:ftr xmlns:wpc="http://schemas.microsoft.com/office/word/2010/wordprocessingCanvas" xmlns:mc="http://schemas.openxmlformats.org/markup-compatibility/2006" xmlns:o="urn:schemas-microsoft-com:office:office" xmlns:r="http://schemas.openxmlformats.org/officeDocument/2006/relationships" xmlns:m="http://schemas.openxmlformats.org/officeDocument/2006/math" xmlns:v="urn:schemas-microsoft-com:vml" xmlns:wp14="http://schemas.microsoft.com/office/word/2010/wordprocessingDrawing" xmlns:wp="http://schemas.openxmlformats.org/drawingml/2006/wordprocessingDrawing" xmlns:w10="urn:schemas-microsoft-com:office:word" xmlns:w="http://schemas.openxmlformats.org/wordprocessingml/2006/main" xmlns:w14="http://schemas.microsoft.com/office/word/2010/wordml" xmlns:wpg="http://schemas.microsoft.com/office/word/2010/wordprocessingGroup" xmlns:wpi="http://schemas.microsoft.com/office/word/2010/wordprocessingInk" xmlns:wne="http://schemas.microsoft.com/office/word/2006/wordml" xmlns:wps="http://schemas.microsoft.com/office/word/2010/wordprocessingShape" mc:Ignorable="w14 wp14">
   <w:p>
     <w:pPr>
       <w:pStyle w:val="Footer"/>
@@ -13986,7 +14689,7 @@
     <w:r>
       <w:rPr>
         <w:noProof/>
-        <w:lang w:val="bg-BG" w:eastAsia="bg-BG"/>
+        <w:lang w:val="en-GB" w:eastAsia="en-GB"/>
       </w:rPr>
       <mc:AlternateContent>
         <mc:Choice Requires="wps">
@@ -14076,7 +14779,7 @@
         </mc:Choice>
         <mc:Fallback>
           <w:pict>
-            <v:shapetype w14:anchorId="3B938580" id="_x0000_t202" coordsize="21600,21600" o:spt="202" path="m,l,21600r21600,l21600,xe">
+            <v:shapetype id="_x0000_t202" coordsize="21600,21600" o:spt="202" path="m,l,21600r21600,l21600,xe">
               <v:stroke joinstyle="miter"/>
               <v:path gradientshapeok="t" o:connecttype="rect"/>
             </v:shapetype>
@@ -14109,7 +14812,7 @@
     <w:r>
       <w:rPr>
         <w:noProof/>
-        <w:lang w:val="bg-BG" w:eastAsia="bg-BG"/>
+        <w:lang w:val="en-GB" w:eastAsia="en-GB"/>
       </w:rPr>
       <mc:AlternateContent>
         <mc:Choice Requires="wps">
@@ -14161,7 +14864,7 @@
                               <w:szCs w:val="17"/>
                             </w:rPr>
                           </w:pPr>
-                          <w:bookmarkStart w:id="3" w:name="_Hlk24191091"/>
+                          <w:bookmarkStart w:id="4" w:name="_Hlk24191091"/>
                           <w:r>
                             <w:rPr>
                               <w:sz w:val="17"/>
@@ -14221,7 +14924,7 @@
                             <w:t>. Copyrighted document. Unauthorized copy, reproduction or use is not permitted.</w:t>
                           </w:r>
                         </w:p>
-                        <w:bookmarkEnd w:id="3"/>
+                        <w:bookmarkEnd w:id="4"/>
                         <w:p>
                           <w:pPr>
                             <w:spacing w:line="240" w:lineRule="auto"/>
@@ -14236,7 +14939,7 @@
                               <w:noProof/>
                               <w:sz w:val="18"/>
                               <w:szCs w:val="18"/>
-                              <w:lang w:val="bg-BG" w:eastAsia="bg-BG"/>
+                              <w:lang w:val="en-GB" w:eastAsia="en-GB"/>
                             </w:rPr>
                             <w:drawing>
                               <wp:inline distT="0" distB="0" distL="0" distR="0" wp14:anchorId="63026AD5" wp14:editId="6EC9542E">
@@ -14303,7 +15006,7 @@
                               <w:noProof/>
                               <w:sz w:val="18"/>
                               <w:szCs w:val="18"/>
-                              <w:lang w:val="bg-BG" w:eastAsia="bg-BG"/>
+                              <w:lang w:val="en-GB" w:eastAsia="en-GB"/>
                             </w:rPr>
                             <w:drawing>
                               <wp:inline distT="0" distB="0" distL="0" distR="0" wp14:anchorId="3CAF4AA5" wp14:editId="2BCF5F01">
@@ -14370,7 +15073,7 @@
                               <w:noProof/>
                               <w:sz w:val="18"/>
                               <w:szCs w:val="18"/>
-                              <w:lang w:val="bg-BG" w:eastAsia="bg-BG"/>
+                              <w:lang w:val="en-GB" w:eastAsia="en-GB"/>
                             </w:rPr>
                             <w:drawing>
                               <wp:inline distT="0" distB="0" distL="0" distR="0" wp14:anchorId="4D7C72A5" wp14:editId="3A46F025">
@@ -14424,7 +15127,7 @@
                               <w:noProof/>
                               <w:sz w:val="18"/>
                               <w:szCs w:val="18"/>
-                              <w:lang w:val="bg-BG" w:eastAsia="bg-BG"/>
+                              <w:lang w:val="en-GB" w:eastAsia="en-GB"/>
                             </w:rPr>
                             <w:drawing>
                               <wp:inline distT="0" distB="0" distL="0" distR="0" wp14:anchorId="4E778ADD" wp14:editId="5B172ECE">
@@ -14454,7 +15157,7 @@
                                               <a14:useLocalDpi xmlns:a14="http://schemas.microsoft.com/office/drawing/2010/main" val="0"/>
                                             </a:ext>
                                             <a:ext uri="{837473B0-CC2E-450A-ABE3-18F120FF3D39}">
-                                              <a1611:picAttrSrcUrl xmlns:a1611="http://schemas.microsoft.com/office/drawing/2016/11/main" r:id="rId10"/>
+                                              <a1611:picAttrSrcUrl xmlns:a1611="http://schemas.microsoft.com/office/drawing/2016/11/main" xmlns:w16se="http://schemas.microsoft.com/office/word/2015/wordml/symex" xmlns:w16sdtdh="http://schemas.microsoft.com/office/word/2020/wordml/sdtdatahash" xmlns:w16="http://schemas.microsoft.com/office/word/2018/wordml" xmlns:w16cid="http://schemas.microsoft.com/office/word/2016/wordml/cid" xmlns:w16cex="http://schemas.microsoft.com/office/word/2018/wordml/cex" xmlns:w15="http://schemas.microsoft.com/office/word/2012/wordml" xmlns:w="http://schemas.openxmlformats.org/wordprocessingml/2006/main" xmlns:w10="urn:schemas-microsoft-com:office:word" xmlns:v="urn:schemas-microsoft-com:vml" xmlns:o="urn:schemas-microsoft-com:office:office" xmlns:am3d="http://schemas.microsoft.com/office/drawing/2017/model3d" xmlns:aink="http://schemas.microsoft.com/office/drawing/2016/ink" xmlns:cx8="http://schemas.microsoft.com/office/drawing/2016/5/14/chartex" xmlns:cx7="http://schemas.microsoft.com/office/drawing/2016/5/13/chartex" xmlns:cx6="http://schemas.microsoft.com/office/drawing/2016/5/12/chartex" xmlns:cx5="http://schemas.microsoft.com/office/drawing/2016/5/11/chartex" xmlns:cx4="http://schemas.microsoft.com/office/drawing/2016/5/10/chartex" xmlns:cx3="http://schemas.microsoft.com/office/drawing/2016/5/9/chartex" xmlns:cx2="http://schemas.microsoft.com/office/drawing/2015/10/21/chartex" xmlns:cx1="http://schemas.microsoft.com/office/drawing/2015/9/8/chartex" xmlns:cx="http://schemas.microsoft.com/office/drawing/2014/chartex" xmlns="" r:id="rId10"/>
                                             </a:ext>
                                           </a:extLst>
                                         </a:blip>
@@ -14494,7 +15197,7 @@
                               <w:noProof/>
                               <w:sz w:val="18"/>
                               <w:szCs w:val="18"/>
-                              <w:lang w:val="bg-BG" w:eastAsia="bg-BG"/>
+                              <w:lang w:val="en-GB" w:eastAsia="en-GB"/>
                             </w:rPr>
                             <w:drawing>
                               <wp:inline distT="0" distB="0" distL="0" distR="0" wp14:anchorId="236B6B9B" wp14:editId="6B0BD9D2">
@@ -14548,7 +15251,7 @@
                               <w:noProof/>
                               <w:sz w:val="18"/>
                               <w:szCs w:val="18"/>
-                              <w:lang w:val="bg-BG" w:eastAsia="bg-BG"/>
+                              <w:lang w:val="en-GB" w:eastAsia="en-GB"/>
                             </w:rPr>
                             <w:drawing>
                               <wp:inline distT="0" distB="0" distL="0" distR="0" wp14:anchorId="40B03630" wp14:editId="431BB4AA">
@@ -14602,7 +15305,7 @@
                               <w:noProof/>
                               <w:sz w:val="18"/>
                               <w:szCs w:val="18"/>
-                              <w:lang w:val="bg-BG" w:eastAsia="bg-BG"/>
+                              <w:lang w:val="en-GB" w:eastAsia="en-GB"/>
                             </w:rPr>
                             <w:drawing>
                               <wp:inline distT="0" distB="0" distL="0" distR="0" wp14:anchorId="18EEC6CF" wp14:editId="1B4DC001">
@@ -14672,7 +15375,7 @@
                               <w:noProof/>
                               <w:sz w:val="18"/>
                               <w:szCs w:val="18"/>
-                              <w:lang w:val="bg-BG" w:eastAsia="bg-BG"/>
+                              <w:lang w:val="en-GB" w:eastAsia="en-GB"/>
                             </w:rPr>
                             <w:drawing>
                               <wp:inline distT="0" distB="0" distL="0" distR="0" wp14:anchorId="10CBA0D0" wp14:editId="6EE4F2BF">
@@ -14739,7 +15442,7 @@
                               <w:noProof/>
                               <w:sz w:val="18"/>
                               <w:szCs w:val="18"/>
-                              <w:lang w:val="bg-BG" w:eastAsia="bg-BG"/>
+                              <w:lang w:val="en-GB" w:eastAsia="en-GB"/>
                             </w:rPr>
                             <w:drawing>
                               <wp:inline distT="0" distB="0" distL="0" distR="0" wp14:anchorId="60418983" wp14:editId="4D4557CE">
@@ -14801,7 +15504,7 @@
         </mc:Choice>
         <mc:Fallback>
           <w:pict>
-            <v:shape w14:anchorId="21AC3362" id="Text Box 16" o:spid="_x0000_s1027" type="#_x0000_t202" style="position:absolute;margin-left:109pt;margin-top:7pt;width:411.4pt;height:40.45pt;z-index:251660288;visibility:visible;mso-wrap-style:square;mso-width-percent:0;mso-height-percent:0;mso-wrap-distance-left:9pt;mso-wrap-distance-top:0;mso-wrap-distance-right:9pt;mso-wrap-distance-bottom:0;mso-position-horizontal:absolute;mso-position-horizontal-relative:text;mso-position-vertical:absolute;mso-position-vertical-relative:text;mso-width-percent:0;mso-height-percent:0;mso-width-relative:page;mso-height-relative:page;v-text-anchor:top" o:gfxdata="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" filled="f" stroked="f">
+            <v:shape id="Text Box 16" o:spid="_x0000_s1027" type="#_x0000_t202" style="position:absolute;margin-left:109pt;margin-top:7pt;width:411.4pt;height:40.45pt;z-index:251660288;visibility:visible;mso-wrap-style:square;mso-width-percent:0;mso-height-percent:0;mso-wrap-distance-left:9pt;mso-wrap-distance-top:0;mso-wrap-distance-right:9pt;mso-wrap-distance-bottom:0;mso-position-horizontal:absolute;mso-position-horizontal-relative:text;mso-position-vertical:absolute;mso-position-vertical-relative:text;mso-width-percent:0;mso-height-percent:0;mso-width-relative:page;mso-height-relative:page;v-text-anchor:top" o:gfxdata="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" filled="f" stroked="f">
               <v:textbox inset=".5mm,1.2mm,.5mm,.5mm">
                 <w:txbxContent>
                   <w:p>
@@ -14812,7 +15515,7 @@
                         <w:szCs w:val="17"/>
                       </w:rPr>
                     </w:pPr>
-                    <w:bookmarkStart w:id="4" w:name="_Hlk24191091"/>
+                    <w:bookmarkStart w:id="5" w:name="_Hlk24191091"/>
                     <w:r>
                       <w:rPr>
                         <w:sz w:val="17"/>
@@ -14872,7 +15575,7 @@
                       <w:t>. Copyrighted document. Unauthorized copy, reproduction or use is not permitted.</w:t>
                     </w:r>
                   </w:p>
-                  <w:bookmarkEnd w:id="4"/>
+                  <w:bookmarkEnd w:id="5"/>
                   <w:p>
                     <w:pPr>
                       <w:spacing w:line="240" w:lineRule="auto"/>
@@ -14887,7 +15590,7 @@
                         <w:noProof/>
                         <w:sz w:val="18"/>
                         <w:szCs w:val="18"/>
-                        <w:lang w:val="bg-BG" w:eastAsia="bg-BG"/>
+                        <w:lang w:val="en-GB" w:eastAsia="en-GB"/>
                       </w:rPr>
                       <w:drawing>
                         <wp:inline distT="0" distB="0" distL="0" distR="0" wp14:anchorId="63026AD5" wp14:editId="6EC9542E">
@@ -14954,7 +15657,7 @@
                         <w:noProof/>
                         <w:sz w:val="18"/>
                         <w:szCs w:val="18"/>
-                        <w:lang w:val="bg-BG" w:eastAsia="bg-BG"/>
+                        <w:lang w:val="en-GB" w:eastAsia="en-GB"/>
                       </w:rPr>
                       <w:drawing>
                         <wp:inline distT="0" distB="0" distL="0" distR="0" wp14:anchorId="3CAF4AA5" wp14:editId="2BCF5F01">
@@ -15021,7 +15724,7 @@
                         <w:noProof/>
                         <w:sz w:val="18"/>
                         <w:szCs w:val="18"/>
-                        <w:lang w:val="bg-BG" w:eastAsia="bg-BG"/>
+                        <w:lang w:val="en-GB" w:eastAsia="en-GB"/>
                       </w:rPr>
                       <w:drawing>
                         <wp:inline distT="0" distB="0" distL="0" distR="0" wp14:anchorId="4D7C72A5" wp14:editId="3A46F025">
@@ -15075,7 +15778,7 @@
                         <w:noProof/>
                         <w:sz w:val="18"/>
                         <w:szCs w:val="18"/>
-                        <w:lang w:val="bg-BG" w:eastAsia="bg-BG"/>
+                        <w:lang w:val="en-GB" w:eastAsia="en-GB"/>
                       </w:rPr>
                       <w:drawing>
                         <wp:inline distT="0" distB="0" distL="0" distR="0" wp14:anchorId="4E778ADD" wp14:editId="5B172ECE">
@@ -15105,7 +15808,7 @@
                                         <a14:useLocalDpi xmlns:a14="http://schemas.microsoft.com/office/drawing/2010/main" val="0"/>
                                       </a:ext>
                                       <a:ext uri="{837473B0-CC2E-450A-ABE3-18F120FF3D39}">
-                                        <a1611:picAttrSrcUrl xmlns:a1611="http://schemas.microsoft.com/office/drawing/2016/11/main" r:id="rId10"/>
+                                        <a1611:picAttrSrcUrl xmlns:a1611="http://schemas.microsoft.com/office/drawing/2016/11/main" xmlns:w16se="http://schemas.microsoft.com/office/word/2015/wordml/symex" xmlns:w16sdtdh="http://schemas.microsoft.com/office/word/2020/wordml/sdtdatahash" xmlns:w16="http://schemas.microsoft.com/office/word/2018/wordml" xmlns:w16cid="http://schemas.microsoft.com/office/word/2016/wordml/cid" xmlns:w16cex="http://schemas.microsoft.com/office/word/2018/wordml/cex" xmlns:w15="http://schemas.microsoft.com/office/word/2012/wordml" xmlns:w="http://schemas.openxmlformats.org/wordprocessingml/2006/main" xmlns:w10="urn:schemas-microsoft-com:office:word" xmlns:v="urn:schemas-microsoft-com:vml" xmlns:o="urn:schemas-microsoft-com:office:office" xmlns:am3d="http://schemas.microsoft.com/office/drawing/2017/model3d" xmlns:aink="http://schemas.microsoft.com/office/drawing/2016/ink" xmlns:cx8="http://schemas.microsoft.com/office/drawing/2016/5/14/chartex" xmlns:cx7="http://schemas.microsoft.com/office/drawing/2016/5/13/chartex" xmlns:cx6="http://schemas.microsoft.com/office/drawing/2016/5/12/chartex" xmlns:cx5="http://schemas.microsoft.com/office/drawing/2016/5/11/chartex" xmlns:cx4="http://schemas.microsoft.com/office/drawing/2016/5/10/chartex" xmlns:cx3="http://schemas.microsoft.com/office/drawing/2016/5/9/chartex" xmlns:cx2="http://schemas.microsoft.com/office/drawing/2015/10/21/chartex" xmlns:cx1="http://schemas.microsoft.com/office/drawing/2015/9/8/chartex" xmlns:cx="http://schemas.microsoft.com/office/drawing/2014/chartex" xmlns="" r:id="rId10"/>
                                       </a:ext>
                                     </a:extLst>
                                   </a:blip>
@@ -15145,7 +15848,7 @@
                         <w:noProof/>
                         <w:sz w:val="18"/>
                         <w:szCs w:val="18"/>
-                        <w:lang w:val="bg-BG" w:eastAsia="bg-BG"/>
+                        <w:lang w:val="en-GB" w:eastAsia="en-GB"/>
                       </w:rPr>
                       <w:drawing>
                         <wp:inline distT="0" distB="0" distL="0" distR="0" wp14:anchorId="236B6B9B" wp14:editId="6B0BD9D2">
@@ -15199,7 +15902,7 @@
                         <w:noProof/>
                         <w:sz w:val="18"/>
                         <w:szCs w:val="18"/>
-                        <w:lang w:val="bg-BG" w:eastAsia="bg-BG"/>
+                        <w:lang w:val="en-GB" w:eastAsia="en-GB"/>
                       </w:rPr>
                       <w:drawing>
                         <wp:inline distT="0" distB="0" distL="0" distR="0" wp14:anchorId="40B03630" wp14:editId="431BB4AA">
@@ -15253,7 +15956,7 @@
                         <w:noProof/>
                         <w:sz w:val="18"/>
                         <w:szCs w:val="18"/>
-                        <w:lang w:val="bg-BG" w:eastAsia="bg-BG"/>
+                        <w:lang w:val="en-GB" w:eastAsia="en-GB"/>
                       </w:rPr>
                       <w:drawing>
                         <wp:inline distT="0" distB="0" distL="0" distR="0" wp14:anchorId="18EEC6CF" wp14:editId="1B4DC001">
@@ -15323,7 +16026,7 @@
                         <w:noProof/>
                         <w:sz w:val="18"/>
                         <w:szCs w:val="18"/>
-                        <w:lang w:val="bg-BG" w:eastAsia="bg-BG"/>
+                        <w:lang w:val="en-GB" w:eastAsia="en-GB"/>
                       </w:rPr>
                       <w:drawing>
                         <wp:inline distT="0" distB="0" distL="0" distR="0" wp14:anchorId="10CBA0D0" wp14:editId="6EE4F2BF">
@@ -15390,7 +16093,7 @@
                         <w:noProof/>
                         <w:sz w:val="18"/>
                         <w:szCs w:val="18"/>
-                        <w:lang w:val="bg-BG" w:eastAsia="bg-BG"/>
+                        <w:lang w:val="en-GB" w:eastAsia="en-GB"/>
                       </w:rPr>
                       <w:drawing>
                         <wp:inline distT="0" distB="0" distL="0" distR="0" wp14:anchorId="60418983" wp14:editId="4D4557CE">
@@ -15443,7 +16146,7 @@
     <w:r>
       <w:rPr>
         <w:noProof/>
-        <w:lang w:val="bg-BG" w:eastAsia="bg-BG"/>
+        <w:lang w:val="en-GB" w:eastAsia="en-GB"/>
       </w:rPr>
       <w:drawing>
         <wp:anchor distT="0" distB="0" distL="114300" distR="114300" simplePos="0" relativeHeight="251663360" behindDoc="0" locked="0" layoutInCell="1" allowOverlap="1" wp14:anchorId="26D16D6F" wp14:editId="4B600EDE">
@@ -15515,7 +16218,7 @@
     <w:r>
       <w:rPr>
         <w:noProof/>
-        <w:lang w:val="bg-BG" w:eastAsia="bg-BG"/>
+        <w:lang w:val="en-GB" w:eastAsia="en-GB"/>
       </w:rPr>
       <mc:AlternateContent>
         <mc:Choice Requires="wps">
@@ -15580,7 +16283,7 @@
             </wp:anchor>
           </w:drawing>
         </mc:Choice>
-        <mc:Fallback xmlns:oel="http://schemas.microsoft.com/office/2019/extlst">
+        <mc:Fallback xmlns:oel="http://schemas.microsoft.com/office/2019/extlst" xmlns:w16se="http://schemas.microsoft.com/office/word/2015/wordml/symex" xmlns:w16sdtdh="http://schemas.microsoft.com/office/word/2020/wordml/sdtdatahash" xmlns:w16="http://schemas.microsoft.com/office/word/2018/wordml" xmlns:w16cid="http://schemas.microsoft.com/office/word/2016/wordml/cid" xmlns:w16cex="http://schemas.microsoft.com/office/word/2018/wordml/cex" xmlns:w15="http://schemas.microsoft.com/office/word/2012/wordml" xmlns:am3d="http://schemas.microsoft.com/office/drawing/2017/model3d" xmlns:aink="http://schemas.microsoft.com/office/drawing/2016/ink" xmlns:cx8="http://schemas.microsoft.com/office/drawing/2016/5/14/chartex" xmlns:cx7="http://schemas.microsoft.com/office/drawing/2016/5/13/chartex" xmlns:cx6="http://schemas.microsoft.com/office/drawing/2016/5/12/chartex" xmlns:cx5="http://schemas.microsoft.com/office/drawing/2016/5/11/chartex" xmlns:cx4="http://schemas.microsoft.com/office/drawing/2016/5/10/chartex" xmlns:cx3="http://schemas.microsoft.com/office/drawing/2016/5/9/chartex" xmlns:cx2="http://schemas.microsoft.com/office/drawing/2015/10/21/chartex" xmlns:cx1="http://schemas.microsoft.com/office/drawing/2015/9/8/chartex" xmlns:cx="http://schemas.microsoft.com/office/drawing/2014/chartex">
           <w:pict>
             <v:line w14:anchorId="6715EBE3" id="Straight Connector 19" o:spid="_x0000_s1026" style="position:absolute;flip:y;z-index:251659264;visibility:visible;mso-wrap-style:square;mso-width-percent:0;mso-height-percent:0;mso-wrap-distance-left:9pt;mso-wrap-distance-top:0;mso-wrap-distance-right:9pt;mso-wrap-distance-bottom:0;mso-position-horizontal:absolute;mso-position-horizontal-relative:text;mso-position-vertical:absolute;mso-position-vertical-relative:text;mso-width-percent:0;mso-height-percent:0;mso-width-relative:page;mso-height-relative:page" from="-.1pt,5.2pt" to="520.7pt,5.2pt" o:gfxdata="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" strokecolor="#974706 [1609]" strokeweight="1pt">
               <v:stroke endcap="round"/>
@@ -15592,7 +16295,7 @@
     <w:r>
       <w:rPr>
         <w:noProof/>
-        <w:lang w:val="bg-BG" w:eastAsia="bg-BG"/>
+        <w:lang w:val="en-GB" w:eastAsia="en-GB"/>
       </w:rPr>
       <mc:AlternateContent>
         <mc:Choice Requires="wps">
@@ -15687,7 +16390,7 @@
                               <w:sz w:val="18"/>
                               <w:szCs w:val="18"/>
                             </w:rPr>
-                            <w:t>7</w:t>
+                            <w:t>5</w:t>
                           </w:r>
                           <w:r>
                             <w:rPr>
@@ -15730,7 +16433,7 @@
                               <w:sz w:val="18"/>
                               <w:szCs w:val="18"/>
                             </w:rPr>
-                            <w:t>9</w:t>
+                            <w:t>8</w:t>
                           </w:r>
                           <w:r>
                             <w:rPr>
@@ -15762,7 +16465,7 @@
         </mc:Choice>
         <mc:Fallback>
           <w:pict>
-            <v:shape w14:anchorId="342A2464" id="Text Box 4" o:spid="_x0000_s1028" type="#_x0000_t202" style="position:absolute;margin-left:444.65pt;margin-top:26.95pt;width:70.9pt;height:15.9pt;z-index:251662336;visibility:visible;mso-wrap-style:square;mso-width-percent:0;mso-height-percent:0;mso-wrap-distance-left:9pt;mso-wrap-distance-top:0;mso-wrap-distance-right:9pt;mso-wrap-distance-bottom:0;mso-position-horizontal:absolute;mso-position-horizontal-relative:text;mso-position-vertical:absolute;mso-position-vertical-relative:text;mso-width-percent:0;mso-height-percent:0;mso-width-relative:page;mso-height-relative:page;v-text-anchor:middle" o:gfxdata="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" filled="f" stroked="f" strokeweight=".5pt">
+            <v:shape id="Text Box 4" o:spid="_x0000_s1028" type="#_x0000_t202" style="position:absolute;margin-left:444.65pt;margin-top:26.95pt;width:70.9pt;height:15.9pt;z-index:251662336;visibility:visible;mso-wrap-style:square;mso-width-percent:0;mso-height-percent:0;mso-wrap-distance-left:9pt;mso-wrap-distance-top:0;mso-wrap-distance-right:9pt;mso-wrap-distance-bottom:0;mso-position-horizontal:absolute;mso-position-horizontal-relative:text;mso-position-vertical:absolute;mso-position-vertical-relative:text;mso-width-percent:0;mso-height-percent:0;mso-width-relative:page;mso-height-relative:page;v-text-anchor:middle" o:gfxdata="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" filled="f" stroked="f" strokeweight=".5pt">
               <v:textbox inset="0,0,0,0">
                 <w:txbxContent>
                   <w:p>
@@ -15808,7 +16511,7 @@
                         <w:sz w:val="18"/>
                         <w:szCs w:val="18"/>
                       </w:rPr>
-                      <w:t>7</w:t>
+                      <w:t>5</w:t>
                     </w:r>
                     <w:r>
                       <w:rPr>
@@ -15851,7 +16554,7 @@
                         <w:sz w:val="18"/>
                         <w:szCs w:val="18"/>
                       </w:rPr>
-                      <w:t>9</w:t>
+                      <w:t>8</w:t>
                     </w:r>
                     <w:r>
                       <w:rPr>
@@ -15873,7 +16576,7 @@
 </file>
 
 <file path=word/footnotes.xml><?xml version="1.0" encoding="utf-8"?>
-<w:footnotes xmlns:wpc="http://schemas.microsoft.com/office/word/2010/wordprocessingCanvas" xmlns:cx="http://schemas.microsoft.com/office/drawing/2014/chartex" xmlns:cx1="http://schemas.microsoft.com/office/drawing/2015/9/8/chartex" xmlns:cx2="http://schemas.microsoft.com/office/drawing/2015/10/21/chartex" xmlns:cx3="http://schemas.microsoft.com/office/drawing/2016/5/9/chartex" xmlns:cx4="http://schemas.microsoft.com/office/drawing/2016/5/10/chartex" xmlns:cx5="http://schemas.microsoft.com/office/drawing/2016/5/11/chartex" xmlns:cx6="http://schemas.microsoft.com/office/drawing/2016/5/12/chartex" xmlns:cx7="http://schemas.microsoft.com/office/drawing/2016/5/13/chartex" xmlns:cx8="http://schemas.microsoft.com/office/drawing/2016/5/14/chartex" xmlns:mc="http://schemas.openxmlformats.org/markup-compatibility/2006" xmlns:aink="http://schemas.microsoft.com/office/drawing/2016/ink" xmlns:am3d="http://schemas.microsoft.com/office/drawing/2017/model3d" xmlns:o="urn:schemas-microsoft-com:office:office" xmlns:r="http://schemas.openxmlformats.org/officeDocument/2006/relationships" xmlns:m="http://schemas.openxmlformats.org/officeDocument/2006/math" xmlns:v="urn:schemas-microsoft-com:vml" xmlns:wp14="http://schemas.microsoft.com/office/word/2010/wordprocessingDrawing" xmlns:wp="http://schemas.openxmlformats.org/drawingml/2006/wordprocessingDrawing" xmlns:w10="urn:schemas-microsoft-com:office:word" xmlns:w="http://schemas.openxmlformats.org/wordprocessingml/2006/main" xmlns:w14="http://schemas.microsoft.com/office/word/2010/wordml" xmlns:w15="http://schemas.microsoft.com/office/word/2012/wordml" xmlns:w16cex="http://schemas.microsoft.com/office/word/2018/wordml/cex" xmlns:w16cid="http://schemas.microsoft.com/office/word/2016/wordml/cid" xmlns:w16="http://schemas.microsoft.com/office/word/2018/wordml" xmlns:w16sdtdh="http://schemas.microsoft.com/office/word/2020/wordml/sdtdatahash" xmlns:w16se="http://schemas.microsoft.com/office/word/2015/wordml/symex" xmlns:wpg="http://schemas.microsoft.com/office/word/2010/wordprocessingGroup" xmlns:wpi="http://schemas.microsoft.com/office/word/2010/wordprocessingInk" xmlns:wne="http://schemas.microsoft.com/office/word/2006/wordml" xmlns:wps="http://schemas.microsoft.com/office/word/2010/wordprocessingShape" mc:Ignorable="w14 w15 w16se w16cid w16 w16cex w16sdtdh wp14">
+<w:footnotes xmlns:wpc="http://schemas.microsoft.com/office/word/2010/wordprocessingCanvas" xmlns:mc="http://schemas.openxmlformats.org/markup-compatibility/2006" xmlns:o="urn:schemas-microsoft-com:office:office" xmlns:r="http://schemas.openxmlformats.org/officeDocument/2006/relationships" xmlns:m="http://schemas.openxmlformats.org/officeDocument/2006/math" xmlns:v="urn:schemas-microsoft-com:vml" xmlns:wp14="http://schemas.microsoft.com/office/word/2010/wordprocessingDrawing" xmlns:wp="http://schemas.openxmlformats.org/drawingml/2006/wordprocessingDrawing" xmlns:w10="urn:schemas-microsoft-com:office:word" xmlns:w="http://schemas.openxmlformats.org/wordprocessingml/2006/main" xmlns:w14="http://schemas.microsoft.com/office/word/2010/wordml" xmlns:wpg="http://schemas.microsoft.com/office/word/2010/wordprocessingGroup" xmlns:wpi="http://schemas.microsoft.com/office/word/2010/wordprocessingInk" xmlns:wne="http://schemas.microsoft.com/office/word/2006/wordml" xmlns:wps="http://schemas.microsoft.com/office/word/2010/wordprocessingShape" mc:Ignorable="w14 wp14">
   <w:footnote w:type="separator" w:id="-1">
     <w:p>
       <w:pPr>
@@ -15898,7 +16601,7 @@
 </file>
 
 <file path=word/header1.xml><?xml version="1.0" encoding="utf-8"?>
-<w:hdr xmlns:wpc="http://schemas.microsoft.com/office/word/2010/wordprocessingCanvas" xmlns:cx="http://schemas.microsoft.com/office/drawing/2014/chartex" xmlns:cx1="http://schemas.microsoft.com/office/drawing/2015/9/8/chartex" xmlns:cx2="http://schemas.microsoft.com/office/drawing/2015/10/21/chartex" xmlns:cx3="http://schemas.microsoft.com/office/drawing/2016/5/9/chartex" xmlns:cx4="http://schemas.microsoft.com/office/drawing/2016/5/10/chartex" xmlns:cx5="http://schemas.microsoft.com/office/drawing/2016/5/11/chartex" xmlns:cx6="http://schemas.microsoft.com/office/drawing/2016/5/12/chartex" xmlns:cx7="http://schemas.microsoft.com/office/drawing/2016/5/13/chartex" xmlns:cx8="http://schemas.microsoft.com/office/drawing/2016/5/14/chartex" xmlns:mc="http://schemas.openxmlformats.org/markup-compatibility/2006" xmlns:aink="http://schemas.microsoft.com/office/drawing/2016/ink" xmlns:am3d="http://schemas.microsoft.com/office/drawing/2017/model3d" xmlns:o="urn:schemas-microsoft-com:office:office" xmlns:r="http://schemas.openxmlformats.org/officeDocument/2006/relationships" xmlns:m="http://schemas.openxmlformats.org/officeDocument/2006/math" xmlns:v="urn:schemas-microsoft-com:vml" xmlns:wp14="http://schemas.microsoft.com/office/word/2010/wordprocessingDrawing" xmlns:wp="http://schemas.openxmlformats.org/drawingml/2006/wordprocessingDrawing" xmlns:w10="urn:schemas-microsoft-com:office:word" xmlns:w="http://schemas.openxmlformats.org/wordprocessingml/2006/main" xmlns:w14="http://schemas.microsoft.com/office/word/2010/wordml" xmlns:w15="http://schemas.microsoft.com/office/word/2012/wordml" xmlns:w16cex="http://schemas.microsoft.com/office/word/2018/wordml/cex" xmlns:w16cid="http://schemas.microsoft.com/office/word/2016/wordml/cid" xmlns:w16="http://schemas.microsoft.com/office/word/2018/wordml" xmlns:w16sdtdh="http://schemas.microsoft.com/office/word/2020/wordml/sdtdatahash" xmlns:w16se="http://schemas.microsoft.com/office/word/2015/wordml/symex" xmlns:wpg="http://schemas.microsoft.com/office/word/2010/wordprocessingGroup" xmlns:wpi="http://schemas.microsoft.com/office/word/2010/wordprocessingInk" xmlns:wne="http://schemas.microsoft.com/office/word/2006/wordml" xmlns:wps="http://schemas.microsoft.com/office/word/2010/wordprocessingShape" mc:Ignorable="w14 w15 w16se w16cid w16 w16cex w16sdtdh wp14">
+<w:hdr xmlns:wpc="http://schemas.microsoft.com/office/word/2010/wordprocessingCanvas" xmlns:mc="http://schemas.openxmlformats.org/markup-compatibility/2006" xmlns:o="urn:schemas-microsoft-com:office:office" xmlns:r="http://schemas.openxmlformats.org/officeDocument/2006/relationships" xmlns:m="http://schemas.openxmlformats.org/officeDocument/2006/math" xmlns:v="urn:schemas-microsoft-com:vml" xmlns:wp14="http://schemas.microsoft.com/office/word/2010/wordprocessingDrawing" xmlns:wp="http://schemas.openxmlformats.org/drawingml/2006/wordprocessingDrawing" xmlns:w10="urn:schemas-microsoft-com:office:word" xmlns:w="http://schemas.openxmlformats.org/wordprocessingml/2006/main" xmlns:w14="http://schemas.microsoft.com/office/word/2010/wordml" xmlns:wpg="http://schemas.microsoft.com/office/word/2010/wordprocessingGroup" xmlns:wpi="http://schemas.microsoft.com/office/word/2010/wordprocessingInk" xmlns:wne="http://schemas.microsoft.com/office/word/2006/wordml" xmlns:wps="http://schemas.microsoft.com/office/word/2010/wordprocessingShape" mc:Ignorable="w14 wp14">
   <w:p>
     <w:pPr>
       <w:pStyle w:val="Header"/>
@@ -15909,8 +16612,8 @@
 </file>
 
 <file path=word/numbering.xml><?xml version="1.0" encoding="utf-8"?>
-<w:numbering xmlns:wpc="http://schemas.microsoft.com/office/word/2010/wordprocessingCanvas" xmlns:cx="http://schemas.microsoft.com/office/drawing/2014/chartex" xmlns:cx1="http://schemas.microsoft.com/office/drawing/2015/9/8/chartex" xmlns:cx2="http://schemas.microsoft.com/office/drawing/2015/10/21/chartex" xmlns:cx3="http://schemas.microsoft.com/office/drawing/2016/5/9/chartex" xmlns:cx4="http://schemas.microsoft.com/office/drawing/2016/5/10/chartex" xmlns:cx5="http://schemas.microsoft.com/office/drawing/2016/5/11/chartex" xmlns:cx6="http://schemas.microsoft.com/office/drawing/2016/5/12/chartex" xmlns:cx7="http://schemas.microsoft.com/office/drawing/2016/5/13/chartex" xmlns:cx8="http://schemas.microsoft.com/office/drawing/2016/5/14/chartex" xmlns:mc="http://schemas.openxmlformats.org/markup-compatibility/2006" xmlns:aink="http://schemas.microsoft.com/office/drawing/2016/ink" xmlns:am3d="http://schemas.microsoft.com/office/drawing/2017/model3d" xmlns:o="urn:schemas-microsoft-com:office:office" xmlns:r="http://schemas.openxmlformats.org/officeDocument/2006/relationships" xmlns:m="http://schemas.openxmlformats.org/officeDocument/2006/math" xmlns:v="urn:schemas-microsoft-com:vml" xmlns:wp14="http://schemas.microsoft.com/office/word/2010/wordprocessingDrawing" xmlns:wp="http://schemas.openxmlformats.org/drawingml/2006/wordprocessingDrawing" xmlns:w10="urn:schemas-microsoft-com:office:word" xmlns:w="http://schemas.openxmlformats.org/wordprocessingml/2006/main" xmlns:w14="http://schemas.microsoft.com/office/word/2010/wordml" xmlns:w15="http://schemas.microsoft.com/office/word/2012/wordml" xmlns:w16cex="http://schemas.microsoft.com/office/word/2018/wordml/cex" xmlns:w16cid="http://schemas.microsoft.com/office/word/2016/wordml/cid" xmlns:w16="http://schemas.microsoft.com/office/word/2018/wordml" xmlns:w16sdtdh="http://schemas.microsoft.com/office/word/2020/wordml/sdtdatahash" xmlns:w16se="http://schemas.microsoft.com/office/word/2015/wordml/symex" xmlns:wpg="http://schemas.microsoft.com/office/word/2010/wordprocessingGroup" xmlns:wpi="http://schemas.microsoft.com/office/word/2010/wordprocessingInk" xmlns:wne="http://schemas.microsoft.com/office/word/2006/wordml" xmlns:wps="http://schemas.microsoft.com/office/word/2010/wordprocessingShape" mc:Ignorable="w14 w15 w16se w16cid w16 w16cex w16sdtdh wp14">
-  <w:abstractNum w:abstractNumId="0" w15:restartNumberingAfterBreak="0">
+<w:numbering xmlns:wpc="http://schemas.microsoft.com/office/word/2010/wordprocessingCanvas" xmlns:mc="http://schemas.openxmlformats.org/markup-compatibility/2006" xmlns:o="urn:schemas-microsoft-com:office:office" xmlns:r="http://schemas.openxmlformats.org/officeDocument/2006/relationships" xmlns:m="http://schemas.openxmlformats.org/officeDocument/2006/math" xmlns:v="urn:schemas-microsoft-com:vml" xmlns:wp14="http://schemas.microsoft.com/office/word/2010/wordprocessingDrawing" xmlns:wp="http://schemas.openxmlformats.org/drawingml/2006/wordprocessingDrawing" xmlns:w10="urn:schemas-microsoft-com:office:word" xmlns:w="http://schemas.openxmlformats.org/wordprocessingml/2006/main" xmlns:w14="http://schemas.microsoft.com/office/word/2010/wordml" xmlns:wpg="http://schemas.microsoft.com/office/word/2010/wordprocessingGroup" xmlns:wpi="http://schemas.microsoft.com/office/word/2010/wordprocessingInk" xmlns:wne="http://schemas.microsoft.com/office/word/2006/wordml" xmlns:wps="http://schemas.microsoft.com/office/word/2010/wordprocessingShape" mc:Ignorable="w14 wp14">
+  <w:abstractNum w:abstractNumId="0">
     <w:nsid w:val="01595536"/>
     <w:multiLevelType w:val="hybridMultilevel"/>
     <w:tmpl w:val="611E3434"/>
@@ -16023,7 +16726,7 @@
       </w:rPr>
     </w:lvl>
   </w:abstractNum>
-  <w:abstractNum w:abstractNumId="1" w15:restartNumberingAfterBreak="0">
+  <w:abstractNum w:abstractNumId="1">
     <w:nsid w:val="04961E88"/>
     <w:multiLevelType w:val="hybridMultilevel"/>
     <w:tmpl w:val="E87A1FCA"/>
@@ -16136,7 +16839,7 @@
       </w:rPr>
     </w:lvl>
   </w:abstractNum>
-  <w:abstractNum w:abstractNumId="2" w15:restartNumberingAfterBreak="0">
+  <w:abstractNum w:abstractNumId="2">
     <w:nsid w:val="04E60920"/>
     <w:multiLevelType w:val="hybridMultilevel"/>
     <w:tmpl w:val="9DB0F662"/>
@@ -16249,7 +16952,7 @@
       </w:rPr>
     </w:lvl>
   </w:abstractNum>
-  <w:abstractNum w:abstractNumId="3" w15:restartNumberingAfterBreak="0">
+  <w:abstractNum w:abstractNumId="3">
     <w:nsid w:val="05FD6EDB"/>
     <w:multiLevelType w:val="hybridMultilevel"/>
     <w:tmpl w:val="9550B54E"/>
@@ -16362,7 +17065,7 @@
       </w:rPr>
     </w:lvl>
   </w:abstractNum>
-  <w:abstractNum w:abstractNumId="4" w15:restartNumberingAfterBreak="0">
+  <w:abstractNum w:abstractNumId="4">
     <w:nsid w:val="075F6F63"/>
     <w:multiLevelType w:val="hybridMultilevel"/>
     <w:tmpl w:val="1564DC44"/>
@@ -16475,7 +17178,7 @@
       </w:rPr>
     </w:lvl>
   </w:abstractNum>
-  <w:abstractNum w:abstractNumId="5" w15:restartNumberingAfterBreak="0">
+  <w:abstractNum w:abstractNumId="5">
     <w:nsid w:val="095243EC"/>
     <w:multiLevelType w:val="hybridMultilevel"/>
     <w:tmpl w:val="DE10972A"/>
@@ -16588,7 +17291,7 @@
       </w:rPr>
     </w:lvl>
   </w:abstractNum>
-  <w:abstractNum w:abstractNumId="6" w15:restartNumberingAfterBreak="0">
+  <w:abstractNum w:abstractNumId="6">
     <w:nsid w:val="0CF30822"/>
     <w:multiLevelType w:val="hybridMultilevel"/>
     <w:tmpl w:val="86EC738C"/>
@@ -16701,7 +17404,7 @@
       </w:rPr>
     </w:lvl>
   </w:abstractNum>
-  <w:abstractNum w:abstractNumId="7" w15:restartNumberingAfterBreak="0">
+  <w:abstractNum w:abstractNumId="7">
     <w:nsid w:val="101112FA"/>
     <w:multiLevelType w:val="hybridMultilevel"/>
     <w:tmpl w:val="455890DA"/>
@@ -16814,7 +17517,7 @@
       </w:rPr>
     </w:lvl>
   </w:abstractNum>
-  <w:abstractNum w:abstractNumId="8" w15:restartNumberingAfterBreak="0">
+  <w:abstractNum w:abstractNumId="8">
     <w:nsid w:val="13A00DEC"/>
     <w:multiLevelType w:val="hybridMultilevel"/>
     <w:tmpl w:val="A9E40BD8"/>
@@ -16901,7 +17604,7 @@
       </w:pPr>
     </w:lvl>
   </w:abstractNum>
-  <w:abstractNum w:abstractNumId="9" w15:restartNumberingAfterBreak="0">
+  <w:abstractNum w:abstractNumId="9">
     <w:nsid w:val="2AAB1D60"/>
     <w:multiLevelType w:val="hybridMultilevel"/>
     <w:tmpl w:val="35BAB1DA"/>
@@ -17014,7 +17717,7 @@
       </w:rPr>
     </w:lvl>
   </w:abstractNum>
-  <w:abstractNum w:abstractNumId="10" w15:restartNumberingAfterBreak="0">
+  <w:abstractNum w:abstractNumId="10">
     <w:nsid w:val="36297B28"/>
     <w:multiLevelType w:val="hybridMultilevel"/>
     <w:tmpl w:val="FE28E6EC"/>
@@ -17127,7 +17830,7 @@
       </w:rPr>
     </w:lvl>
   </w:abstractNum>
-  <w:abstractNum w:abstractNumId="11" w15:restartNumberingAfterBreak="0">
+  <w:abstractNum w:abstractNumId="11">
     <w:nsid w:val="3A4A77CD"/>
     <w:multiLevelType w:val="hybridMultilevel"/>
     <w:tmpl w:val="AECA0D0A"/>
@@ -17240,7 +17943,7 @@
       </w:rPr>
     </w:lvl>
   </w:abstractNum>
-  <w:abstractNum w:abstractNumId="12" w15:restartNumberingAfterBreak="0">
+  <w:abstractNum w:abstractNumId="12">
     <w:nsid w:val="3DFA653D"/>
     <w:multiLevelType w:val="hybridMultilevel"/>
     <w:tmpl w:val="5008CC00"/>
@@ -17353,7 +18056,7 @@
       </w:rPr>
     </w:lvl>
   </w:abstractNum>
-  <w:abstractNum w:abstractNumId="13" w15:restartNumberingAfterBreak="0">
+  <w:abstractNum w:abstractNumId="13">
     <w:nsid w:val="3E882F42"/>
     <w:multiLevelType w:val="hybridMultilevel"/>
     <w:tmpl w:val="5748C328"/>
@@ -17458,7 +18161,7 @@
       </w:rPr>
     </w:lvl>
   </w:abstractNum>
-  <w:abstractNum w:abstractNumId="14" w15:restartNumberingAfterBreak="0">
+  <w:abstractNum w:abstractNumId="14">
     <w:nsid w:val="3F573272"/>
     <w:multiLevelType w:val="hybridMultilevel"/>
     <w:tmpl w:val="E246180C"/>
@@ -17571,7 +18274,7 @@
       </w:rPr>
     </w:lvl>
   </w:abstractNum>
-  <w:abstractNum w:abstractNumId="15" w15:restartNumberingAfterBreak="0">
+  <w:abstractNum w:abstractNumId="15">
     <w:nsid w:val="40B63496"/>
     <w:multiLevelType w:val="hybridMultilevel"/>
     <w:tmpl w:val="277A009C"/>
@@ -17684,7 +18387,7 @@
       </w:rPr>
     </w:lvl>
   </w:abstractNum>
-  <w:abstractNum w:abstractNumId="16" w15:restartNumberingAfterBreak="0">
+  <w:abstractNum w:abstractNumId="16">
     <w:nsid w:val="41D7265E"/>
     <w:multiLevelType w:val="multilevel"/>
     <w:tmpl w:val="421EF9AA"/>
@@ -17798,7 +18501,7 @@
       </w:rPr>
     </w:lvl>
   </w:abstractNum>
-  <w:abstractNum w:abstractNumId="17" w15:restartNumberingAfterBreak="0">
+  <w:abstractNum w:abstractNumId="17">
     <w:nsid w:val="43746BC7"/>
     <w:multiLevelType w:val="hybridMultilevel"/>
     <w:tmpl w:val="166A44A0"/>
@@ -17911,7 +18614,7 @@
       </w:rPr>
     </w:lvl>
   </w:abstractNum>
-  <w:abstractNum w:abstractNumId="18" w15:restartNumberingAfterBreak="0">
+  <w:abstractNum w:abstractNumId="18">
     <w:nsid w:val="483B5318"/>
     <w:multiLevelType w:val="hybridMultilevel"/>
     <w:tmpl w:val="9850B334"/>
@@ -18016,7 +18719,7 @@
       </w:rPr>
     </w:lvl>
   </w:abstractNum>
-  <w:abstractNum w:abstractNumId="19" w15:restartNumberingAfterBreak="0">
+  <w:abstractNum w:abstractNumId="19">
     <w:nsid w:val="48675DF4"/>
     <w:multiLevelType w:val="hybridMultilevel"/>
     <w:tmpl w:val="6AEC52BE"/>
@@ -18121,7 +18824,7 @@
       </w:rPr>
     </w:lvl>
   </w:abstractNum>
-  <w:abstractNum w:abstractNumId="20" w15:restartNumberingAfterBreak="0">
+  <w:abstractNum w:abstractNumId="20">
     <w:nsid w:val="54CB458F"/>
     <w:multiLevelType w:val="hybridMultilevel"/>
     <w:tmpl w:val="733EB460"/>
@@ -18234,7 +18937,7 @@
       </w:rPr>
     </w:lvl>
   </w:abstractNum>
-  <w:abstractNum w:abstractNumId="21" w15:restartNumberingAfterBreak="0">
+  <w:abstractNum w:abstractNumId="21">
     <w:nsid w:val="5639020A"/>
     <w:multiLevelType w:val="hybridMultilevel"/>
     <w:tmpl w:val="FDD8FE8C"/>
@@ -18323,7 +19026,7 @@
       </w:pPr>
     </w:lvl>
   </w:abstractNum>
-  <w:abstractNum w:abstractNumId="22" w15:restartNumberingAfterBreak="0">
+  <w:abstractNum w:abstractNumId="22">
     <w:nsid w:val="57C575F1"/>
     <w:multiLevelType w:val="hybridMultilevel"/>
     <w:tmpl w:val="CED65DB4"/>
@@ -18436,7 +19139,7 @@
       </w:rPr>
     </w:lvl>
   </w:abstractNum>
-  <w:abstractNum w:abstractNumId="23" w15:restartNumberingAfterBreak="0">
+  <w:abstractNum w:abstractNumId="23">
     <w:nsid w:val="595F5FE9"/>
     <w:multiLevelType w:val="hybridMultilevel"/>
     <w:tmpl w:val="CFB27E7A"/>
@@ -18525,7 +19228,7 @@
       </w:pPr>
     </w:lvl>
   </w:abstractNum>
-  <w:abstractNum w:abstractNumId="24" w15:restartNumberingAfterBreak="0">
+  <w:abstractNum w:abstractNumId="24">
     <w:nsid w:val="59FB3FEF"/>
     <w:multiLevelType w:val="hybridMultilevel"/>
     <w:tmpl w:val="F7CA84AA"/>
@@ -18638,7 +19341,7 @@
       </w:rPr>
     </w:lvl>
   </w:abstractNum>
-  <w:abstractNum w:abstractNumId="25" w15:restartNumberingAfterBreak="0">
+  <w:abstractNum w:abstractNumId="25">
     <w:nsid w:val="5A7B7AD3"/>
     <w:multiLevelType w:val="hybridMultilevel"/>
     <w:tmpl w:val="8E525062"/>
@@ -18751,7 +19454,7 @@
       </w:rPr>
     </w:lvl>
   </w:abstractNum>
-  <w:abstractNum w:abstractNumId="26" w15:restartNumberingAfterBreak="0">
+  <w:abstractNum w:abstractNumId="26">
     <w:nsid w:val="627311D4"/>
     <w:multiLevelType w:val="hybridMultilevel"/>
     <w:tmpl w:val="25E41FCA"/>
@@ -18864,7 +19567,7 @@
       </w:rPr>
     </w:lvl>
   </w:abstractNum>
-  <w:abstractNum w:abstractNumId="27" w15:restartNumberingAfterBreak="0">
+  <w:abstractNum w:abstractNumId="27">
     <w:nsid w:val="63D40BC6"/>
     <w:multiLevelType w:val="hybridMultilevel"/>
     <w:tmpl w:val="9C5AA304"/>
@@ -18969,7 +19672,7 @@
       </w:rPr>
     </w:lvl>
   </w:abstractNum>
-  <w:abstractNum w:abstractNumId="28" w15:restartNumberingAfterBreak="0">
+  <w:abstractNum w:abstractNumId="28">
     <w:nsid w:val="6CC45FA4"/>
     <w:multiLevelType w:val="hybridMultilevel"/>
     <w:tmpl w:val="AD320C36"/>
@@ -19056,7 +19759,7 @@
       </w:pPr>
     </w:lvl>
   </w:abstractNum>
-  <w:abstractNum w:abstractNumId="29" w15:restartNumberingAfterBreak="0">
+  <w:abstractNum w:abstractNumId="29">
     <w:nsid w:val="730F4D03"/>
     <w:multiLevelType w:val="hybridMultilevel"/>
     <w:tmpl w:val="2AD22930"/>
@@ -19145,7 +19848,7 @@
       </w:pPr>
     </w:lvl>
   </w:abstractNum>
-  <w:abstractNum w:abstractNumId="30" w15:restartNumberingAfterBreak="0">
+  <w:abstractNum w:abstractNumId="30">
     <w:nsid w:val="7907450A"/>
     <w:multiLevelType w:val="hybridMultilevel"/>
     <w:tmpl w:val="CD2E0772"/>
@@ -19258,7 +19961,7 @@
       </w:rPr>
     </w:lvl>
   </w:abstractNum>
-  <w:abstractNum w:abstractNumId="31" w15:restartNumberingAfterBreak="0">
+  <w:abstractNum w:abstractNumId="31">
     <w:nsid w:val="79FA512D"/>
     <w:multiLevelType w:val="hybridMultilevel"/>
     <w:tmpl w:val="F9468B7C"/>
@@ -19371,7 +20074,7 @@
       </w:rPr>
     </w:lvl>
   </w:abstractNum>
-  <w:abstractNum w:abstractNumId="32" w15:restartNumberingAfterBreak="0">
+  <w:abstractNum w:abstractNumId="32">
     <w:nsid w:val="7AD8786D"/>
     <w:multiLevelType w:val="multilevel"/>
     <w:tmpl w:val="A1A4B5D8"/>
@@ -19657,7 +20360,7 @@
 </file>
 
 <file path=word/styles.xml><?xml version="1.0" encoding="utf-8"?>
-<w:styles xmlns:mc="http://schemas.openxmlformats.org/markup-compatibility/2006" xmlns:r="http://schemas.openxmlformats.org/officeDocument/2006/relationships" xmlns:w="http://schemas.openxmlformats.org/wordprocessingml/2006/main" xmlns:w14="http://schemas.microsoft.com/office/word/2010/wordml" xmlns:w15="http://schemas.microsoft.com/office/word/2012/wordml" xmlns:w16cex="http://schemas.microsoft.com/office/word/2018/wordml/cex" xmlns:w16cid="http://schemas.microsoft.com/office/word/2016/wordml/cid" xmlns:w16="http://schemas.microsoft.com/office/word/2018/wordml" xmlns:w16sdtdh="http://schemas.microsoft.com/office/word/2020/wordml/sdtdatahash" xmlns:w16se="http://schemas.microsoft.com/office/word/2015/wordml/symex" mc:Ignorable="w14 w15 w16se w16cid w16 w16cex w16sdtdh">
+<w:styles xmlns:mc="http://schemas.openxmlformats.org/markup-compatibility/2006" xmlns:r="http://schemas.openxmlformats.org/officeDocument/2006/relationships" xmlns:w="http://schemas.openxmlformats.org/wordprocessingml/2006/main" xmlns:w14="http://schemas.microsoft.com/office/word/2010/wordml" mc:Ignorable="w14">
   <w:docDefaults>
     <w:rPrDefault>
       <w:rPr>
@@ -19673,383 +20376,144 @@
       </w:pPr>
     </w:pPrDefault>
   </w:docDefaults>
-  <w:latentStyles w:defLockedState="0" w:defUIPriority="99" w:defSemiHidden="0" w:defUnhideWhenUsed="0" w:defQFormat="0" w:count="376">
-    <w:lsdException w:name="Normal" w:uiPriority="0" w:qFormat="1"/>
-    <w:lsdException w:name="heading 1" w:uiPriority="9" w:qFormat="1"/>
-    <w:lsdException w:name="heading 2" w:semiHidden="1" w:uiPriority="9" w:unhideWhenUsed="1" w:qFormat="1"/>
-    <w:lsdException w:name="heading 3" w:semiHidden="1" w:uiPriority="9" w:unhideWhenUsed="1" w:qFormat="1"/>
-    <w:lsdException w:name="heading 4" w:semiHidden="1" w:uiPriority="9" w:unhideWhenUsed="1" w:qFormat="1"/>
-    <w:lsdException w:name="heading 5" w:semiHidden="1" w:uiPriority="9" w:unhideWhenUsed="1" w:qFormat="1"/>
-    <w:lsdException w:name="heading 6" w:semiHidden="1" w:uiPriority="9" w:unhideWhenUsed="1" w:qFormat="1"/>
-    <w:lsdException w:name="heading 7" w:semiHidden="1" w:uiPriority="9" w:unhideWhenUsed="1" w:qFormat="1"/>
-    <w:lsdException w:name="heading 8" w:semiHidden="1" w:uiPriority="9" w:unhideWhenUsed="1" w:qFormat="1"/>
-    <w:lsdException w:name="heading 9" w:semiHidden="1" w:uiPriority="9" w:unhideWhenUsed="1" w:qFormat="1"/>
-    <w:lsdException w:name="index 1" w:semiHidden="1" w:unhideWhenUsed="1"/>
-    <w:lsdException w:name="index 2" w:semiHidden="1" w:unhideWhenUsed="1"/>
-    <w:lsdException w:name="index 3" w:semiHidden="1" w:unhideWhenUsed="1"/>
-    <w:lsdException w:name="index 4" w:semiHidden="1" w:unhideWhenUsed="1"/>
-    <w:lsdException w:name="index 5" w:semiHidden="1" w:unhideWhenUsed="1"/>
-    <w:lsdException w:name="index 6" w:semiHidden="1" w:unhideWhenUsed="1"/>
-    <w:lsdException w:name="index 7" w:semiHidden="1" w:unhideWhenUsed="1"/>
-    <w:lsdException w:name="index 8" w:semiHidden="1" w:unhideWhenUsed="1"/>
-    <w:lsdException w:name="index 9" w:semiHidden="1" w:unhideWhenUsed="1"/>
-    <w:lsdException w:name="toc 1" w:semiHidden="1" w:uiPriority="39" w:unhideWhenUsed="1"/>
-    <w:lsdException w:name="toc 2" w:semiHidden="1" w:uiPriority="39" w:unhideWhenUsed="1"/>
-    <w:lsdException w:name="toc 3" w:semiHidden="1" w:uiPriority="39" w:unhideWhenUsed="1"/>
-    <w:lsdException w:name="toc 4" w:semiHidden="1" w:uiPriority="39" w:unhideWhenUsed="1"/>
-    <w:lsdException w:name="toc 5" w:semiHidden="1" w:uiPriority="39" w:unhideWhenUsed="1"/>
-    <w:lsdException w:name="toc 6" w:semiHidden="1" w:uiPriority="39" w:unhideWhenUsed="1"/>
-    <w:lsdException w:name="toc 7" w:semiHidden="1" w:uiPriority="39" w:unhideWhenUsed="1"/>
-    <w:lsdException w:name="toc 8" w:semiHidden="1" w:uiPriority="39" w:unhideWhenUsed="1"/>
-    <w:lsdException w:name="toc 9" w:semiHidden="1" w:uiPriority="39" w:unhideWhenUsed="1"/>
-    <w:lsdException w:name="Normal Indent" w:semiHidden="1" w:unhideWhenUsed="1"/>
-    <w:lsdException w:name="footnote text" w:semiHidden="1" w:unhideWhenUsed="1"/>
-    <w:lsdException w:name="annotation text" w:semiHidden="1" w:unhideWhenUsed="1"/>
-    <w:lsdException w:name="header" w:semiHidden="1" w:unhideWhenUsed="1"/>
-    <w:lsdException w:name="footer" w:semiHidden="1" w:unhideWhenUsed="1"/>
-    <w:lsdException w:name="index heading" w:semiHidden="1" w:unhideWhenUsed="1"/>
-    <w:lsdException w:name="caption" w:semiHidden="1" w:uiPriority="35" w:unhideWhenUsed="1" w:qFormat="1"/>
-    <w:lsdException w:name="table of figures" w:semiHidden="1" w:unhideWhenUsed="1"/>
-    <w:lsdException w:name="envelope address" w:semiHidden="1" w:unhideWhenUsed="1"/>
-    <w:lsdException w:name="envelope return" w:semiHidden="1" w:unhideWhenUsed="1"/>
-    <w:lsdException w:name="footnote reference" w:semiHidden="1" w:unhideWhenUsed="1"/>
-    <w:lsdException w:name="annotation reference" w:semiHidden="1" w:unhideWhenUsed="1"/>
-    <w:lsdException w:name="line number" w:semiHidden="1" w:unhideWhenUsed="1"/>
-    <w:lsdException w:name="page number" w:semiHidden="1" w:unhideWhenUsed="1"/>
-    <w:lsdException w:name="endnote reference" w:semiHidden="1" w:unhideWhenUsed="1"/>
-    <w:lsdException w:name="endnote text" w:semiHidden="1" w:unhideWhenUsed="1"/>
-    <w:lsdException w:name="table of authorities" w:semiHidden="1" w:unhideWhenUsed="1"/>
-    <w:lsdException w:name="macro" w:semiHidden="1" w:unhideWhenUsed="1"/>
-    <w:lsdException w:name="toa heading" w:semiHidden="1" w:unhideWhenUsed="1"/>
-    <w:lsdException w:name="List" w:semiHidden="1" w:unhideWhenUsed="1"/>
-    <w:lsdException w:name="List Bullet" w:semiHidden="1" w:unhideWhenUsed="1"/>
-    <w:lsdException w:name="List Number" w:semiHidden="1" w:unhideWhenUsed="1"/>
-    <w:lsdException w:name="List 2" w:semiHidden="1" w:unhideWhenUsed="1"/>
-    <w:lsdException w:name="List 3" w:semiHidden="1" w:unhideWhenUsed="1"/>
-    <w:lsdException w:name="List 4" w:semiHidden="1" w:unhideWhenUsed="1"/>
-    <w:lsdException w:name="List 5" w:semiHidden="1" w:unhideWhenUsed="1"/>
-    <w:lsdException w:name="List Bullet 2" w:semiHidden="1" w:unhideWhenUsed="1"/>
-    <w:lsdException w:name="List Bullet 3" w:semiHidden="1" w:unhideWhenUsed="1"/>
-    <w:lsdException w:name="List Bullet 4" w:semiHidden="1" w:unhideWhenUsed="1"/>
-    <w:lsdException w:name="List Bullet 5" w:semiHidden="1" w:unhideWhenUsed="1"/>
-    <w:lsdException w:name="List Number 2" w:semiHidden="1" w:unhideWhenUsed="1"/>
-    <w:lsdException w:name="List Number 3" w:semiHidden="1" w:unhideWhenUsed="1"/>
-    <w:lsdException w:name="List Number 4" w:semiHidden="1" w:unhideWhenUsed="1"/>
-    <w:lsdException w:name="List Number 5" w:semiHidden="1" w:unhideWhenUsed="1"/>
-    <w:lsdException w:name="Title" w:uiPriority="10"/>
-    <w:lsdException w:name="Closing" w:semiHidden="1" w:unhideWhenUsed="1"/>
-    <w:lsdException w:name="Signature" w:semiHidden="1" w:unhideWhenUsed="1"/>
-    <w:lsdException w:name="Default Paragraph Font" w:semiHidden="1" w:uiPriority="1" w:unhideWhenUsed="1"/>
-    <w:lsdException w:name="Body Text" w:semiHidden="1" w:unhideWhenUsed="1"/>
-    <w:lsdException w:name="Body Text Indent" w:semiHidden="1" w:unhideWhenUsed="1"/>
-    <w:lsdException w:name="List Continue" w:semiHidden="1" w:unhideWhenUsed="1"/>
-    <w:lsdException w:name="List Continue 2" w:semiHidden="1" w:unhideWhenUsed="1"/>
-    <w:lsdException w:name="List Continue 3" w:semiHidden="1" w:unhideWhenUsed="1"/>
-    <w:lsdException w:name="List Continue 4" w:semiHidden="1" w:unhideWhenUsed="1"/>
-    <w:lsdException w:name="List Continue 5" w:semiHidden="1" w:unhideWhenUsed="1"/>
-    <w:lsdException w:name="Message Header" w:semiHidden="1" w:unhideWhenUsed="1"/>
-    <w:lsdException w:name="Subtitle" w:uiPriority="11"/>
-    <w:lsdException w:name="Salutation" w:semiHidden="1" w:unhideWhenUsed="1"/>
-    <w:lsdException w:name="Date" w:semiHidden="1" w:unhideWhenUsed="1"/>
-    <w:lsdException w:name="Body Text First Indent" w:semiHidden="1" w:unhideWhenUsed="1"/>
-    <w:lsdException w:name="Body Text First Indent 2" w:semiHidden="1" w:unhideWhenUsed="1"/>
-    <w:lsdException w:name="Note Heading" w:semiHidden="1" w:unhideWhenUsed="1"/>
-    <w:lsdException w:name="Body Text 2" w:semiHidden="1" w:unhideWhenUsed="1"/>
-    <w:lsdException w:name="Body Text 3" w:semiHidden="1" w:unhideWhenUsed="1"/>
-    <w:lsdException w:name="Body Text Indent 2" w:semiHidden="1" w:unhideWhenUsed="1"/>
-    <w:lsdException w:name="Body Text Indent 3" w:semiHidden="1" w:unhideWhenUsed="1"/>
-    <w:lsdException w:name="Block Text" w:semiHidden="1" w:unhideWhenUsed="1"/>
-    <w:lsdException w:name="Hyperlink" w:semiHidden="1" w:unhideWhenUsed="1"/>
-    <w:lsdException w:name="FollowedHyperlink" w:semiHidden="1" w:unhideWhenUsed="1"/>
-    <w:lsdException w:name="Strong" w:uiPriority="22" w:qFormat="1"/>
-    <w:lsdException w:name="Emphasis" w:uiPriority="20"/>
-    <w:lsdException w:name="Document Map" w:semiHidden="1" w:unhideWhenUsed="1"/>
-    <w:lsdException w:name="Plain Text" w:semiHidden="1" w:unhideWhenUsed="1"/>
-    <w:lsdException w:name="E-mail Signature" w:semiHidden="1" w:unhideWhenUsed="1"/>
-    <w:lsdException w:name="HTML Top of Form" w:semiHidden="1" w:unhideWhenUsed="1"/>
-    <w:lsdException w:name="HTML Bottom of Form" w:semiHidden="1" w:unhideWhenUsed="1"/>
-    <w:lsdException w:name="Normal (Web)" w:semiHidden="1" w:unhideWhenUsed="1"/>
-    <w:lsdException w:name="HTML Acronym" w:semiHidden="1" w:unhideWhenUsed="1"/>
-    <w:lsdException w:name="HTML Address" w:semiHidden="1" w:unhideWhenUsed="1"/>
-    <w:lsdException w:name="HTML Cite" w:semiHidden="1" w:unhideWhenUsed="1"/>
-    <w:lsdException w:name="HTML Code" w:semiHidden="1" w:unhideWhenUsed="1"/>
-    <w:lsdException w:name="HTML Definition" w:semiHidden="1" w:unhideWhenUsed="1"/>
-    <w:lsdException w:name="HTML Keyboard" w:semiHidden="1" w:unhideWhenUsed="1"/>
-    <w:lsdException w:name="HTML Preformatted" w:semiHidden="1" w:unhideWhenUsed="1"/>
-    <w:lsdException w:name="HTML Sample" w:semiHidden="1" w:unhideWhenUsed="1"/>
-    <w:lsdException w:name="HTML Typewriter" w:semiHidden="1" w:unhideWhenUsed="1"/>
-    <w:lsdException w:name="HTML Variable" w:semiHidden="1" w:unhideWhenUsed="1"/>
-    <w:lsdException w:name="Normal Table" w:semiHidden="1" w:unhideWhenUsed="1"/>
-    <w:lsdException w:name="annotation subject" w:semiHidden="1" w:unhideWhenUsed="1"/>
-    <w:lsdException w:name="No List" w:semiHidden="1" w:unhideWhenUsed="1"/>
-    <w:lsdException w:name="Outline List 1" w:semiHidden="1" w:unhideWhenUsed="1"/>
-    <w:lsdException w:name="Outline List 2" w:semiHidden="1" w:unhideWhenUsed="1"/>
-    <w:lsdException w:name="Outline List 3" w:semiHidden="1" w:unhideWhenUsed="1"/>
-    <w:lsdException w:name="Table Simple 1" w:semiHidden="1" w:unhideWhenUsed="1"/>
-    <w:lsdException w:name="Table Simple 2" w:semiHidden="1" w:unhideWhenUsed="1"/>
-    <w:lsdException w:name="Table Simple 3" w:semiHidden="1" w:unhideWhenUsed="1"/>
-    <w:lsdException w:name="Table Classic 1" w:semiHidden="1" w:unhideWhenUsed="1"/>
-    <w:lsdException w:name="Table Classic 2" w:semiHidden="1" w:unhideWhenUsed="1"/>
-    <w:lsdException w:name="Table Classic 3" w:semiHidden="1" w:unhideWhenUsed="1"/>
-    <w:lsdException w:name="Table Classic 4" w:semiHidden="1" w:unhideWhenUsed="1"/>
-    <w:lsdException w:name="Table Colorful 1" w:semiHidden="1" w:unhideWhenUsed="1"/>
-    <w:lsdException w:name="Table Colorful 2" w:semiHidden="1" w:unhideWhenUsed="1"/>
-    <w:lsdException w:name="Table Colorful 3" w:semiHidden="1" w:unhideWhenUsed="1"/>
-    <w:lsdException w:name="Table Columns 1" w:semiHidden="1" w:unhideWhenUsed="1"/>
-    <w:lsdException w:name="Table Columns 2" w:semiHidden="1" w:unhideWhenUsed="1"/>
-    <w:lsdException w:name="Table Columns 3" w:semiHidden="1" w:unhideWhenUsed="1"/>
-    <w:lsdException w:name="Table Columns 4" w:semiHidden="1" w:unhideWhenUsed="1"/>
-    <w:lsdException w:name="Table Columns 5" w:semiHidden="1" w:unhideWhenUsed="1"/>
-    <w:lsdException w:name="Table Grid 1" w:semiHidden="1" w:unhideWhenUsed="1"/>
-    <w:lsdException w:name="Table Grid 2" w:semiHidden="1" w:unhideWhenUsed="1"/>
-    <w:lsdException w:name="Table Grid 3" w:semiHidden="1" w:unhideWhenUsed="1"/>
-    <w:lsdException w:name="Table Grid 4" w:semiHidden="1" w:unhideWhenUsed="1"/>
-    <w:lsdException w:name="Table Grid 5" w:semiHidden="1" w:unhideWhenUsed="1"/>
-    <w:lsdException w:name="Table Grid 6" w:semiHidden="1" w:unhideWhenUsed="1"/>
-    <w:lsdException w:name="Table Grid 7" w:semiHidden="1" w:unhideWhenUsed="1"/>
-    <w:lsdException w:name="Table Grid 8" w:semiHidden="1" w:unhideWhenUsed="1"/>
-    <w:lsdException w:name="Table List 1" w:semiHidden="1" w:unhideWhenUsed="1"/>
-    <w:lsdException w:name="Table List 2" w:semiHidden="1" w:unhideWhenUsed="1"/>
-    <w:lsdException w:name="Table List 3" w:semiHidden="1" w:unhideWhenUsed="1"/>
-    <w:lsdException w:name="Table List 4" w:semiHidden="1" w:unhideWhenUsed="1"/>
-    <w:lsdException w:name="Table List 5" w:semiHidden="1" w:unhideWhenUsed="1"/>
-    <w:lsdException w:name="Table List 6" w:semiHidden="1" w:unhideWhenUsed="1"/>
-    <w:lsdException w:name="Table List 7" w:semiHidden="1" w:unhideWhenUsed="1"/>
-    <w:lsdException w:name="Table List 8" w:semiHidden="1" w:unhideWhenUsed="1"/>
-    <w:lsdException w:name="Table 3D effects 1" w:semiHidden="1" w:unhideWhenUsed="1"/>
-    <w:lsdException w:name="Table 3D effects 2" w:semiHidden="1" w:unhideWhenUsed="1"/>
-    <w:lsdException w:name="Table 3D effects 3" w:semiHidden="1" w:unhideWhenUsed="1"/>
-    <w:lsdException w:name="Table Contemporary" w:semiHidden="1" w:unhideWhenUsed="1"/>
-    <w:lsdException w:name="Table Elegant" w:semiHidden="1" w:unhideWhenUsed="1"/>
-    <w:lsdException w:name="Table Professional" w:semiHidden="1" w:unhideWhenUsed="1"/>
-    <w:lsdException w:name="Table Subtle 1" w:semiHidden="1" w:unhideWhenUsed="1"/>
-    <w:lsdException w:name="Table Subtle 2" w:semiHidden="1" w:unhideWhenUsed="1"/>
-    <w:lsdException w:name="Table Web 1" w:semiHidden="1" w:unhideWhenUsed="1"/>
-    <w:lsdException w:name="Table Web 2" w:semiHidden="1" w:unhideWhenUsed="1"/>
-    <w:lsdException w:name="Table Web 3" w:semiHidden="1" w:unhideWhenUsed="1"/>
-    <w:lsdException w:name="Balloon Text" w:semiHidden="1" w:unhideWhenUsed="1"/>
-    <w:lsdException w:name="Table Grid" w:uiPriority="59"/>
-    <w:lsdException w:name="Table Theme" w:semiHidden="1" w:unhideWhenUsed="1"/>
-    <w:lsdException w:name="Placeholder Text" w:semiHidden="1"/>
-    <w:lsdException w:name="No Spacing" w:uiPriority="1" w:qFormat="1"/>
-    <w:lsdException w:name="Light Shading" w:uiPriority="60"/>
-    <w:lsdException w:name="Light List" w:uiPriority="61"/>
-    <w:lsdException w:name="Light Grid" w:uiPriority="62"/>
-    <w:lsdException w:name="Medium Shading 1" w:uiPriority="63"/>
-    <w:lsdException w:name="Medium Shading 2" w:uiPriority="64"/>
-    <w:lsdException w:name="Medium List 1" w:uiPriority="65"/>
-    <w:lsdException w:name="Medium List 2" w:uiPriority="66"/>
-    <w:lsdException w:name="Medium Grid 1" w:uiPriority="67"/>
-    <w:lsdException w:name="Medium Grid 2" w:uiPriority="68"/>
-    <w:lsdException w:name="Medium Grid 3" w:uiPriority="69"/>
-    <w:lsdException w:name="Dark List" w:uiPriority="70"/>
-    <w:lsdException w:name="Colorful Shading" w:uiPriority="71"/>
-    <w:lsdException w:name="Colorful List" w:uiPriority="72"/>
-    <w:lsdException w:name="Colorful Grid" w:uiPriority="73"/>
-    <w:lsdException w:name="Light Shading Accent 1" w:uiPriority="60"/>
-    <w:lsdException w:name="Light List Accent 1" w:uiPriority="61"/>
-    <w:lsdException w:name="Light Grid Accent 1" w:uiPriority="62"/>
-    <w:lsdException w:name="Medium Shading 1 Accent 1" w:uiPriority="63"/>
-    <w:lsdException w:name="Medium Shading 2 Accent 1" w:uiPriority="64"/>
-    <w:lsdException w:name="Medium List 1 Accent 1" w:uiPriority="65"/>
-    <w:lsdException w:name="Revision" w:semiHidden="1"/>
-    <w:lsdException w:name="List Paragraph" w:uiPriority="0" w:qFormat="1"/>
-    <w:lsdException w:name="Quote" w:uiPriority="29"/>
-    <w:lsdException w:name="Intense Quote" w:uiPriority="30"/>
-    <w:lsdException w:name="Medium List 2 Accent 1" w:uiPriority="66"/>
-    <w:lsdException w:name="Medium Grid 1 Accent 1" w:uiPriority="67"/>
-    <w:lsdException w:name="Medium Grid 2 Accent 1" w:uiPriority="68"/>
-    <w:lsdException w:name="Medium Grid 3 Accent 1" w:uiPriority="69"/>
-    <w:lsdException w:name="Dark List Accent 1" w:uiPriority="70"/>
-    <w:lsdException w:name="Colorful Shading Accent 1" w:uiPriority="71"/>
-    <w:lsdException w:name="Colorful List Accent 1" w:uiPriority="72"/>
-    <w:lsdException w:name="Colorful Grid Accent 1" w:uiPriority="73"/>
-    <w:lsdException w:name="Light Shading Accent 2" w:uiPriority="60"/>
-    <w:lsdException w:name="Light List Accent 2" w:uiPriority="61"/>
-    <w:lsdException w:name="Light Grid Accent 2" w:uiPriority="62"/>
-    <w:lsdException w:name="Medium Shading 1 Accent 2" w:uiPriority="63"/>
-    <w:lsdException w:name="Medium Shading 2 Accent 2" w:uiPriority="64"/>
-    <w:lsdException w:name="Medium List 1 Accent 2" w:uiPriority="65"/>
-    <w:lsdException w:name="Medium List 2 Accent 2" w:uiPriority="66"/>
-    <w:lsdException w:name="Medium Grid 1 Accent 2" w:uiPriority="67"/>
-    <w:lsdException w:name="Medium Grid 2 Accent 2" w:uiPriority="68"/>
-    <w:lsdException w:name="Medium Grid 3 Accent 2" w:uiPriority="69"/>
-    <w:lsdException w:name="Dark List Accent 2" w:uiPriority="70"/>
-    <w:lsdException w:name="Colorful Shading Accent 2" w:uiPriority="71"/>
-    <w:lsdException w:name="Colorful List Accent 2" w:uiPriority="72"/>
-    <w:lsdException w:name="Colorful Grid Accent 2" w:uiPriority="73"/>
-    <w:lsdException w:name="Light Shading Accent 3" w:uiPriority="60"/>
-    <w:lsdException w:name="Light List Accent 3" w:uiPriority="61"/>
-    <w:lsdException w:name="Light Grid Accent 3" w:uiPriority="62"/>
-    <w:lsdException w:name="Medium Shading 1 Accent 3" w:uiPriority="63"/>
-    <w:lsdException w:name="Medium Shading 2 Accent 3" w:uiPriority="64"/>
-    <w:lsdException w:name="Medium List 1 Accent 3" w:uiPriority="65"/>
-    <w:lsdException w:name="Medium List 2 Accent 3" w:uiPriority="66"/>
-    <w:lsdException w:name="Medium Grid 1 Accent 3" w:uiPriority="67"/>
-    <w:lsdException w:name="Medium Grid 2 Accent 3" w:uiPriority="68"/>
-    <w:lsdException w:name="Medium Grid 3 Accent 3" w:uiPriority="69"/>
-    <w:lsdException w:name="Dark List Accent 3" w:uiPriority="70"/>
-    <w:lsdException w:name="Colorful Shading Accent 3" w:uiPriority="71"/>
-    <w:lsdException w:name="Colorful List Accent 3" w:uiPriority="72"/>
-    <w:lsdException w:name="Colorful Grid Accent 3" w:uiPriority="73"/>
-    <w:lsdException w:name="Light Shading Accent 4" w:uiPriority="60"/>
-    <w:lsdException w:name="Light List Accent 4" w:uiPriority="61"/>
-    <w:lsdException w:name="Light Grid Accent 4" w:uiPriority="62"/>
-    <w:lsdException w:name="Medium Shading 1 Accent 4" w:uiPriority="63"/>
-    <w:lsdException w:name="Medium Shading 2 Accent 4" w:uiPriority="64"/>
-    <w:lsdException w:name="Medium List 1 Accent 4" w:uiPriority="65"/>
-    <w:lsdException w:name="Medium List 2 Accent 4" w:uiPriority="66"/>
-    <w:lsdException w:name="Medium Grid 1 Accent 4" w:uiPriority="67"/>
-    <w:lsdException w:name="Medium Grid 2 Accent 4" w:uiPriority="68"/>
-    <w:lsdException w:name="Medium Grid 3 Accent 4" w:uiPriority="69"/>
-    <w:lsdException w:name="Dark List Accent 4" w:uiPriority="70"/>
-    <w:lsdException w:name="Colorful Shading Accent 4" w:uiPriority="71"/>
-    <w:lsdException w:name="Colorful List Accent 4" w:uiPriority="72"/>
-    <w:lsdException w:name="Colorful Grid Accent 4" w:uiPriority="73"/>
-    <w:lsdException w:name="Light Shading Accent 5" w:uiPriority="60"/>
-    <w:lsdException w:name="Light List Accent 5" w:uiPriority="61"/>
-    <w:lsdException w:name="Light Grid Accent 5" w:uiPriority="62"/>
-    <w:lsdException w:name="Medium Shading 1 Accent 5" w:uiPriority="63"/>
-    <w:lsdException w:name="Medium Shading 2 Accent 5" w:uiPriority="64"/>
-    <w:lsdException w:name="Medium List 1 Accent 5" w:uiPriority="65"/>
-    <w:lsdException w:name="Medium List 2 Accent 5" w:uiPriority="66"/>
-    <w:lsdException w:name="Medium Grid 1 Accent 5" w:uiPriority="67"/>
-    <w:lsdException w:name="Medium Grid 2 Accent 5" w:uiPriority="68"/>
-    <w:lsdException w:name="Medium Grid 3 Accent 5" w:uiPriority="69"/>
-    <w:lsdException w:name="Dark List Accent 5" w:uiPriority="70"/>
-    <w:lsdException w:name="Colorful Shading Accent 5" w:uiPriority="71"/>
-    <w:lsdException w:name="Colorful List Accent 5" w:uiPriority="72"/>
-    <w:lsdException w:name="Colorful Grid Accent 5" w:uiPriority="73"/>
-    <w:lsdException w:name="Light Shading Accent 6" w:uiPriority="60"/>
-    <w:lsdException w:name="Light List Accent 6" w:uiPriority="61"/>
-    <w:lsdException w:name="Light Grid Accent 6" w:uiPriority="62"/>
-    <w:lsdException w:name="Medium Shading 1 Accent 6" w:uiPriority="63"/>
-    <w:lsdException w:name="Medium Shading 2 Accent 6" w:uiPriority="64"/>
-    <w:lsdException w:name="Medium List 1 Accent 6" w:uiPriority="65"/>
-    <w:lsdException w:name="Medium List 2 Accent 6" w:uiPriority="66"/>
-    <w:lsdException w:name="Medium Grid 1 Accent 6" w:uiPriority="67"/>
-    <w:lsdException w:name="Medium Grid 2 Accent 6" w:uiPriority="68"/>
-    <w:lsdException w:name="Medium Grid 3 Accent 6" w:uiPriority="69"/>
-    <w:lsdException w:name="Dark List Accent 6" w:uiPriority="70"/>
-    <w:lsdException w:name="Colorful Shading Accent 6" w:uiPriority="71"/>
-    <w:lsdException w:name="Colorful List Accent 6" w:uiPriority="72"/>
-    <w:lsdException w:name="Colorful Grid Accent 6" w:uiPriority="73"/>
-    <w:lsdException w:name="Subtle Emphasis" w:uiPriority="19"/>
-    <w:lsdException w:name="Intense Emphasis" w:uiPriority="21"/>
-    <w:lsdException w:name="Subtle Reference" w:uiPriority="31"/>
-    <w:lsdException w:name="Intense Reference" w:uiPriority="32"/>
-    <w:lsdException w:name="Book Title" w:uiPriority="33"/>
-    <w:lsdException w:name="Bibliography" w:semiHidden="1" w:uiPriority="37" w:unhideWhenUsed="1"/>
-    <w:lsdException w:name="TOC Heading" w:semiHidden="1" w:uiPriority="39" w:unhideWhenUsed="1" w:qFormat="1"/>
-    <w:lsdException w:name="Plain Table 1" w:uiPriority="41"/>
-    <w:lsdException w:name="Plain Table 2" w:uiPriority="42"/>
-    <w:lsdException w:name="Plain Table 3" w:uiPriority="43"/>
-    <w:lsdException w:name="Plain Table 4" w:uiPriority="44"/>
-    <w:lsdException w:name="Plain Table 5" w:uiPriority="45"/>
-    <w:lsdException w:name="Grid Table Light" w:uiPriority="40"/>
-    <w:lsdException w:name="Grid Table 1 Light" w:uiPriority="46"/>
-    <w:lsdException w:name="Grid Table 2" w:uiPriority="47"/>
-    <w:lsdException w:name="Grid Table 3" w:uiPriority="48"/>
-    <w:lsdException w:name="Grid Table 4" w:uiPriority="49"/>
-    <w:lsdException w:name="Grid Table 5 Dark" w:uiPriority="50"/>
-    <w:lsdException w:name="Grid Table 6 Colorful" w:uiPriority="51"/>
-    <w:lsdException w:name="Grid Table 7 Colorful" w:uiPriority="52"/>
-    <w:lsdException w:name="Grid Table 1 Light Accent 1" w:uiPriority="46"/>
-    <w:lsdException w:name="Grid Table 2 Accent 1" w:uiPriority="47"/>
-    <w:lsdException w:name="Grid Table 3 Accent 1" w:uiPriority="48"/>
-    <w:lsdException w:name="Grid Table 4 Accent 1" w:uiPriority="49"/>
-    <w:lsdException w:name="Grid Table 5 Dark Accent 1" w:uiPriority="50"/>
-    <w:lsdException w:name="Grid Table 6 Colorful Accent 1" w:uiPriority="51"/>
-    <w:lsdException w:name="Grid Table 7 Colorful Accent 1" w:uiPriority="52"/>
-    <w:lsdException w:name="Grid Table 1 Light Accent 2" w:uiPriority="46"/>
-    <w:lsdException w:name="Grid Table 2 Accent 2" w:uiPriority="47"/>
-    <w:lsdException w:name="Grid Table 3 Accent 2" w:uiPriority="48"/>
-    <w:lsdException w:name="Grid Table 4 Accent 2" w:uiPriority="49"/>
-    <w:lsdException w:name="Grid Table 5 Dark Accent 2" w:uiPriority="50"/>
-    <w:lsdException w:name="Grid Table 6 Colorful Accent 2" w:uiPriority="51"/>
-    <w:lsdException w:name="Grid Table 7 Colorful Accent 2" w:uiPriority="52"/>
-    <w:lsdException w:name="Grid Table 1 Light Accent 3" w:uiPriority="46"/>
-    <w:lsdException w:name="Grid Table 2 Accent 3" w:uiPriority="47"/>
-    <w:lsdException w:name="Grid Table 3 Accent 3" w:uiPriority="48"/>
-    <w:lsdException w:name="Grid Table 4 Accent 3" w:uiPriority="49"/>
-    <w:lsdException w:name="Grid Table 5 Dark Accent 3" w:uiPriority="50"/>
-    <w:lsdException w:name="Grid Table 6 Colorful Accent 3" w:uiPriority="51"/>
-    <w:lsdException w:name="Grid Table 7 Colorful Accent 3" w:uiPriority="52"/>
-    <w:lsdException w:name="Grid Table 1 Light Accent 4" w:uiPriority="46"/>
-    <w:lsdException w:name="Grid Table 2 Accent 4" w:uiPriority="47"/>
-    <w:lsdException w:name="Grid Table 3 Accent 4" w:uiPriority="48"/>
-    <w:lsdException w:name="Grid Table 4 Accent 4" w:uiPriority="49"/>
-    <w:lsdException w:name="Grid Table 5 Dark Accent 4" w:uiPriority="50"/>
-    <w:lsdException w:name="Grid Table 6 Colorful Accent 4" w:uiPriority="51"/>
-    <w:lsdException w:name="Grid Table 7 Colorful Accent 4" w:uiPriority="52"/>
-    <w:lsdException w:name="Grid Table 1 Light Accent 5" w:uiPriority="46"/>
-    <w:lsdException w:name="Grid Table 2 Accent 5" w:uiPriority="47"/>
-    <w:lsdException w:name="Grid Table 3 Accent 5" w:uiPriority="48"/>
-    <w:lsdException w:name="Grid Table 4 Accent 5" w:uiPriority="49"/>
-    <w:lsdException w:name="Grid Table 5 Dark Accent 5" w:uiPriority="50"/>
-    <w:lsdException w:name="Grid Table 6 Colorful Accent 5" w:uiPriority="51"/>
-    <w:lsdException w:name="Grid Table 7 Colorful Accent 5" w:uiPriority="52"/>
-    <w:lsdException w:name="Grid Table 1 Light Accent 6" w:uiPriority="46"/>
-    <w:lsdException w:name="Grid Table 2 Accent 6" w:uiPriority="47"/>
-    <w:lsdException w:name="Grid Table 3 Accent 6" w:uiPriority="48"/>
-    <w:lsdException w:name="Grid Table 4 Accent 6" w:uiPriority="49"/>
-    <w:lsdException w:name="Grid Table 5 Dark Accent 6" w:uiPriority="50"/>
-    <w:lsdException w:name="Grid Table 6 Colorful Accent 6" w:uiPriority="51"/>
-    <w:lsdException w:name="Grid Table 7 Colorful Accent 6" w:uiPriority="52"/>
-    <w:lsdException w:name="List Table 1 Light" w:uiPriority="46"/>
-    <w:lsdException w:name="List Table 2" w:uiPriority="47"/>
-    <w:lsdException w:name="List Table 3" w:uiPriority="48"/>
-    <w:lsdException w:name="List Table 4" w:uiPriority="49"/>
-    <w:lsdException w:name="List Table 5 Dark" w:uiPriority="50"/>
-    <w:lsdException w:name="List Table 6 Colorful" w:uiPriority="51"/>
-    <w:lsdException w:name="List Table 7 Colorful" w:uiPriority="52"/>
-    <w:lsdException w:name="List Table 1 Light Accent 1" w:uiPriority="46"/>
-    <w:lsdException w:name="List Table 2 Accent 1" w:uiPriority="47"/>
-    <w:lsdException w:name="List Table 3 Accent 1" w:uiPriority="48"/>
-    <w:lsdException w:name="List Table 4 Accent 1" w:uiPriority="49"/>
-    <w:lsdException w:name="List Table 5 Dark Accent 1" w:uiPriority="50"/>
-    <w:lsdException w:name="List Table 6 Colorful Accent 1" w:uiPriority="51"/>
-    <w:lsdException w:name="List Table 7 Colorful Accent 1" w:uiPriority="52"/>
-    <w:lsdException w:name="List Table 1 Light Accent 2" w:uiPriority="46"/>
-    <w:lsdException w:name="List Table 2 Accent 2" w:uiPriority="47"/>
-    <w:lsdException w:name="List Table 3 Accent 2" w:uiPriority="48"/>
-    <w:lsdException w:name="List Table 4 Accent 2" w:uiPriority="49"/>
-    <w:lsdException w:name="List Table 5 Dark Accent 2" w:uiPriority="50"/>
-    <w:lsdException w:name="List Table 6 Colorful Accent 2" w:uiPriority="51"/>
-    <w:lsdException w:name="List Table 7 Colorful Accent 2" w:uiPriority="52"/>
-    <w:lsdException w:name="List Table 1 Light Accent 3" w:uiPriority="46"/>
-    <w:lsdException w:name="List Table 2 Accent 3" w:uiPriority="47"/>
-    <w:lsdException w:name="List Table 3 Accent 3" w:uiPriority="48"/>
-    <w:lsdException w:name="List Table 4 Accent 3" w:uiPriority="49"/>
-    <w:lsdException w:name="List Table 5 Dark Accent 3" w:uiPriority="50"/>
-    <w:lsdException w:name="List Table 6 Colorful Accent 3" w:uiPriority="51"/>
-    <w:lsdException w:name="List Table 7 Colorful Accent 3" w:uiPriority="52"/>
-    <w:lsdException w:name="List Table 1 Light Accent 4" w:uiPriority="46"/>
-    <w:lsdException w:name="List Table 2 Accent 4" w:uiPriority="47"/>
-    <w:lsdException w:name="List Table 3 Accent 4" w:uiPriority="48"/>
-    <w:lsdException w:name="List Table 4 Accent 4" w:uiPriority="49"/>
-    <w:lsdException w:name="List Table 5 Dark Accent 4" w:uiPriority="50"/>
-    <w:lsdException w:name="List Table 6 Colorful Accent 4" w:uiPriority="51"/>
-    <w:lsdException w:name="List Table 7 Colorful Accent 4" w:uiPriority="52"/>
-    <w:lsdException w:name="List Table 1 Light Accent 5" w:uiPriority="46"/>
-    <w:lsdException w:name="List Table 2 Accent 5" w:uiPriority="47"/>
-    <w:lsdException w:name="List Table 3 Accent 5" w:uiPriority="48"/>
-    <w:lsdException w:name="List Table 4 Accent 5" w:uiPriority="49"/>
-    <w:lsdException w:name="List Table 5 Dark Accent 5" w:uiPriority="50"/>
-    <w:lsdException w:name="List Table 6 Colorful Accent 5" w:uiPriority="51"/>
-    <w:lsdException w:name="List Table 7 Colorful Accent 5" w:uiPriority="52"/>
-    <w:lsdException w:name="List Table 1 Light Accent 6" w:uiPriority="46"/>
-    <w:lsdException w:name="List Table 2 Accent 6" w:uiPriority="47"/>
-    <w:lsdException w:name="List Table 3 Accent 6" w:uiPriority="48"/>
-    <w:lsdException w:name="List Table 4 Accent 6" w:uiPriority="49"/>
-    <w:lsdException w:name="List Table 5 Dark Accent 6" w:uiPriority="50"/>
-    <w:lsdException w:name="List Table 6 Colorful Accent 6" w:uiPriority="51"/>
-    <w:lsdException w:name="List Table 7 Colorful Accent 6" w:uiPriority="52"/>
-    <w:lsdException w:name="Mention" w:semiHidden="1" w:unhideWhenUsed="1"/>
-    <w:lsdException w:name="Smart Hyperlink" w:semiHidden="1" w:unhideWhenUsed="1"/>
-    <w:lsdException w:name="Hashtag" w:semiHidden="1" w:unhideWhenUsed="1"/>
-    <w:lsdException w:name="Unresolved Mention" w:semiHidden="1" w:unhideWhenUsed="1"/>
-    <w:lsdException w:name="Smart Link" w:semiHidden="1" w:unhideWhenUsed="1"/>
+  <w:latentStyles w:defLockedState="0" w:defUIPriority="99" w:defSemiHidden="1" w:defUnhideWhenUsed="1" w:defQFormat="0" w:count="267">
+    <w:lsdException w:name="Normal" w:semiHidden="0" w:uiPriority="0" w:unhideWhenUsed="0" w:qFormat="1"/>
+    <w:lsdException w:name="heading 1" w:semiHidden="0" w:uiPriority="9" w:unhideWhenUsed="0" w:qFormat="1"/>
+    <w:lsdException w:name="heading 2" w:uiPriority="9" w:qFormat="1"/>
+    <w:lsdException w:name="heading 3" w:uiPriority="9" w:qFormat="1"/>
+    <w:lsdException w:name="heading 4" w:uiPriority="9" w:qFormat="1"/>
+    <w:lsdException w:name="heading 5" w:uiPriority="9" w:qFormat="1"/>
+    <w:lsdException w:name="heading 6" w:uiPriority="9" w:qFormat="1"/>
+    <w:lsdException w:name="heading 7" w:uiPriority="9" w:qFormat="1"/>
+    <w:lsdException w:name="heading 8" w:uiPriority="9" w:qFormat="1"/>
+    <w:lsdException w:name="heading 9" w:uiPriority="9" w:qFormat="1"/>
+    <w:lsdException w:name="toc 1" w:uiPriority="39"/>
+    <w:lsdException w:name="toc 2" w:uiPriority="39"/>
+    <w:lsdException w:name="toc 3" w:uiPriority="39"/>
+    <w:lsdException w:name="toc 4" w:uiPriority="39"/>
+    <w:lsdException w:name="toc 5" w:uiPriority="39"/>
+    <w:lsdException w:name="toc 6" w:uiPriority="39"/>
+    <w:lsdException w:name="toc 7" w:uiPriority="39"/>
+    <w:lsdException w:name="toc 8" w:uiPriority="39"/>
+    <w:lsdException w:name="toc 9" w:uiPriority="39"/>
+    <w:lsdException w:name="caption" w:uiPriority="35" w:qFormat="1"/>
+    <w:lsdException w:name="Title" w:semiHidden="0" w:uiPriority="10" w:unhideWhenUsed="0"/>
+    <w:lsdException w:name="Default Paragraph Font" w:uiPriority="1"/>
+    <w:lsdException w:name="Subtitle" w:semiHidden="0" w:uiPriority="11" w:unhideWhenUsed="0"/>
+    <w:lsdException w:name="Strong" w:semiHidden="0" w:uiPriority="22" w:unhideWhenUsed="0" w:qFormat="1"/>
+    <w:lsdException w:name="Emphasis" w:semiHidden="0" w:uiPriority="20" w:unhideWhenUsed="0"/>
+    <w:lsdException w:name="Table Grid" w:semiHidden="0" w:uiPriority="59" w:unhideWhenUsed="0"/>
+    <w:lsdException w:name="Placeholder Text" w:unhideWhenUsed="0"/>
+    <w:lsdException w:name="No Spacing" w:semiHidden="0" w:uiPriority="1" w:unhideWhenUsed="0" w:qFormat="1"/>
+    <w:lsdException w:name="Light Shading" w:semiHidden="0" w:uiPriority="60" w:unhideWhenUsed="0"/>
+    <w:lsdException w:name="Light List" w:semiHidden="0" w:uiPriority="61" w:unhideWhenUsed="0"/>
+    <w:lsdException w:name="Light Grid" w:semiHidden="0" w:uiPriority="62" w:unhideWhenUsed="0"/>
+    <w:lsdException w:name="Medium Shading 1" w:semiHidden="0" w:uiPriority="63" w:unhideWhenUsed="0"/>
+    <w:lsdException w:name="Medium Shading 2" w:semiHidden="0" w:uiPriority="64" w:unhideWhenUsed="0"/>
+    <w:lsdException w:name="Medium List 1" w:semiHidden="0" w:uiPriority="65" w:unhideWhenUsed="0"/>
+    <w:lsdException w:name="Medium List 2" w:semiHidden="0" w:uiPriority="66" w:unhideWhenUsed="0"/>
+    <w:lsdException w:name="Medium Grid 1" w:semiHidden="0" w:uiPriority="67" w:unhideWhenUsed="0"/>
+    <w:lsdException w:name="Medium Grid 2" w:semiHidden="0" w:uiPriority="68" w:unhideWhenUsed="0"/>
+    <w:lsdException w:name="Medium Grid 3" w:semiHidden="0" w:uiPriority="69" w:unhideWhenUsed="0"/>
+    <w:lsdException w:name="Dark List" w:semiHidden="0" w:uiPriority="70" w:unhideWhenUsed="0"/>
+    <w:lsdException w:name="Colorful Shading" w:semiHidden="0" w:uiPriority="71" w:unhideWhenUsed="0"/>
+    <w:lsdException w:name="Colorful List" w:semiHidden="0" w:uiPriority="72" w:unhideWhenUsed="0"/>
+    <w:lsdException w:name="Colorful Grid" w:semiHidden="0" w:uiPriority="73" w:unhideWhenUsed="0"/>
+    <w:lsdException w:name="Light Shading Accent 1" w:semiHidden="0" w:uiPriority="60" w:unhideWhenUsed="0"/>
+    <w:lsdException w:name="Light List Accent 1" w:semiHidden="0" w:uiPriority="61" w:unhideWhenUsed="0"/>
+    <w:lsdException w:name="Light Grid Accent 1" w:semiHidden="0" w:uiPriority="62" w:unhideWhenUsed="0"/>
+    <w:lsdException w:name="Medium Shading 1 Accent 1" w:semiHidden="0" w:uiPriority="63" w:unhideWhenUsed="0"/>
+    <w:lsdException w:name="Medium Shading 2 Accent 1" w:semiHidden="0" w:uiPriority="64" w:unhideWhenUsed="0"/>
+    <w:lsdException w:name="Medium List 1 Accent 1" w:semiHidden="0" w:uiPriority="65" w:unhideWhenUsed="0"/>
+    <w:lsdException w:name="Revision" w:unhideWhenUsed="0"/>
+    <w:lsdException w:name="List Paragraph" w:semiHidden="0" w:uiPriority="0" w:unhideWhenUsed="0" w:qFormat="1"/>
+    <w:lsdException w:name="Quote" w:semiHidden="0" w:uiPriority="29" w:unhideWhenUsed="0"/>
+    <w:lsdException w:name="Intense Quote" w:semiHidden="0" w:uiPriority="30" w:unhideWhenUsed="0"/>
+    <w:lsdException w:name="Medium List 2 Accent 1" w:semiHidden="0" w:uiPriority="66" w:unhideWhenUsed="0"/>
+    <w:lsdException w:name="Medium Grid 1 Accent 1" w:semiHidden="0" w:uiPriority="67" w:unhideWhenUsed="0"/>
+    <w:lsdException w:name="Medium Grid 2 Accent 1" w:semiHidden="0" w:uiPriority="68" w:unhideWhenUsed="0"/>
+    <w:lsdException w:name="Medium Grid 3 Accent 1" w:semiHidden="0" w:uiPriority="69" w:unhideWhenUsed="0"/>
+    <w:lsdException w:name="Dark List Accent 1" w:semiHidden="0" w:uiPriority="70" w:unhideWhenUsed="0"/>
+    <w:lsdException w:name="Colorful Shading Accent 1" w:semiHidden="0" w:uiPriority="71" w:unhideWhenUsed="0"/>
+    <w:lsdException w:name="Colorful List Accent 1" w:semiHidden="0" w:uiPriority="72" w:unhideWhenUsed="0"/>
+    <w:lsdException w:name="Colorful Grid Accent 1" w:semiHidden="0" w:uiPriority="73" w:unhideWhenUsed="0"/>
+    <w:lsdException w:name="Light Shading Accent 2" w:semiHidden="0" w:uiPriority="60" w:unhideWhenUsed="0"/>
+    <w:lsdException w:name="Light List Accent 2" w:semiHidden="0" w:uiPriority="61" w:unhideWhenUsed="0"/>
+    <w:lsdException w:name="Light Grid Accent 2" w:semiHidden="0" w:uiPriority="62" w:unhideWhenUsed="0"/>
+    <w:lsdException w:name="Medium Shading 1 Accent 2" w:semiHidden="0" w:uiPriority="63" w:unhideWhenUsed="0"/>
+    <w:lsdException w:name="Medium Shading 2 Accent 2" w:semiHidden="0" w:uiPriority="64" w:unhideWhenUsed="0"/>
+    <w:lsdException w:name="Medium List 1 Accent 2" w:semiHidden="0" w:uiPriority="65" w:unhideWhenUsed="0"/>
+    <w:lsdException w:name="Medium List 2 Accent 2" w:semiHidden="0" w:uiPriority="66" w:unhideWhenUsed="0"/>
+    <w:lsdException w:name="Medium Grid 1 Accent 2" w:semiHidden="0" w:uiPriority="67" w:unhideWhenUsed="0"/>
+    <w:lsdException w:name="Medium Grid 2 Accent 2" w:semiHidden="0" w:uiPriority="68" w:unhideWhenUsed="0"/>
+    <w:lsdException w:name="Medium Grid 3 Accent 2" w:semiHidden="0" w:uiPriority="69" w:unhideWhenUsed="0"/>
+    <w:lsdException w:name="Dark List Accent 2" w:semiHidden="0" w:uiPriority="70" w:unhideWhenUsed="0"/>
+    <w:lsdException w:name="Colorful Shading Accent 2" w:semiHidden="0" w:uiPriority="71" w:unhideWhenUsed="0"/>
+    <w:lsdException w:name="Colorful List Accent 2" w:semiHidden="0" w:uiPriority="72" w:unhideWhenUsed="0"/>
+    <w:lsdException w:name="Colorful Grid Accent 2" w:semiHidden="0" w:uiPriority="73" w:unhideWhenUsed="0"/>
+    <w:lsdException w:name="Light Shading Accent 3" w:semiHidden="0" w:uiPriority="60" w:unhideWhenUsed="0"/>
+    <w:lsdException w:name="Light List Accent 3" w:semiHidden="0" w:uiPriority="61" w:unhideWhenUsed="0"/>
+    <w:lsdException w:name="Light Grid Accent 3" w:semiHidden="0" w:uiPriority="62" w:unhideWhenUsed="0"/>
+    <w:lsdException w:name="Medium Shading 1 Accent 3" w:semiHidden="0" w:uiPriority="63" w:unhideWhenUsed="0"/>
+    <w:lsdException w:name="Medium Shading 2 Accent 3" w:semiHidden="0" w:uiPriority="64" w:unhideWhenUsed="0"/>
+    <w:lsdException w:name="Medium List 1 Accent 3" w:semiHidden="0" w:uiPriority="65" w:unhideWhenUsed="0"/>
+    <w:lsdException w:name="Medium List 2 Accent 3" w:semiHidden="0" w:uiPriority="66" w:unhideWhenUsed="0"/>
+    <w:lsdException w:name="Medium Grid 1 Accent 3" w:semiHidden="0" w:uiPriority="67" w:unhideWhenUsed="0"/>
+    <w:lsdException w:name="Medium Grid 2 Accent 3" w:semiHidden="0" w:uiPriority="68" w:unhideWhenUsed="0"/>
+    <w:lsdException w:name="Medium Grid 3 Accent 3" w:semiHidden="0" w:uiPriority="69" w:unhideWhenUsed="0"/>
+    <w:lsdException w:name="Dark List Accent 3" w:semiHidden="0" w:uiPriority="70" w:unhideWhenUsed="0"/>
+    <w:lsdException w:name="Colorful Shading Accent 3" w:semiHidden="0" w:uiPriority="71" w:unhideWhenUsed="0"/>
+    <w:lsdException w:name="Colorful List Accent 3" w:semiHidden="0" w:uiPriority="72" w:unhideWhenUsed="0"/>
+    <w:lsdException w:name="Colorful Grid Accent 3" w:semiHidden="0" w:uiPriority="73" w:unhideWhenUsed="0"/>
+    <w:lsdException w:name="Light Shading Accent 4" w:semiHidden="0" w:uiPriority="60" w:unhideWhenUsed="0"/>
+    <w:lsdException w:name="Light List Accent 4" w:semiHidden="0" w:uiPriority="61" w:unhideWhenUsed="0"/>
+    <w:lsdException w:name="Light Grid Accent 4" w:semiHidden="0" w:uiPriority="62" w:unhideWhenUsed="0"/>
+    <w:lsdException w:name="Medium Shading 1 Accent 4" w:semiHidden="0" w:uiPriority="63" w:unhideWhenUsed="0"/>
+    <w:lsdException w:name="Medium Shading 2 Accent 4" w:semiHidden="0" w:uiPriority="64" w:unhideWhenUsed="0"/>
+    <w:lsdException w:name="Medium List 1 Accent 4" w:semiHidden="0" w:uiPriority="65" w:unhideWhenUsed="0"/>
+    <w:lsdException w:name="Medium List 2 Accent 4" w:semiHidden="0" w:uiPriority="66" w:unhideWhenUsed="0"/>
+    <w:lsdException w:name="Medium Grid 1 Accent 4" w:semiHidden="0" w:uiPriority="67" w:unhideWhenUsed="0"/>
+    <w:lsdException w:name="Medium Grid 2 Accent 4" w:semiHidden="0" w:uiPriority="68" w:unhideWhenUsed="0"/>
+    <w:lsdException w:name="Medium Grid 3 Accent 4" w:semiHidden="0" w:uiPriority="69" w:unhideWhenUsed="0"/>
+    <w:lsdException w:name="Dark List Accent 4" w:semiHidden="0" w:uiPriority="70" w:unhideWhenUsed="0"/>
+    <w:lsdException w:name="Colorful Shading Accent 4" w:semiHidden="0" w:uiPriority="71" w:unhideWhenUsed="0"/>
+    <w:lsdException w:name="Colorful List Accent 4" w:semiHidden="0" w:uiPriority="72" w:unhideWhenUsed="0"/>
+    <w:lsdException w:name="Colorful Grid Accent 4" w:semiHidden="0" w:uiPriority="73" w:unhideWhenUsed="0"/>
+    <w:lsdException w:name="Light Shading Accent 5" w:semiHidden="0" w:uiPriority="60" w:unhideWhenUsed="0"/>
+    <w:lsdException w:name="Light List Accent 5" w:semiHidden="0" w:uiPriority="61" w:unhideWhenUsed="0"/>
+    <w:lsdException w:name="Light Grid Accent 5" w:semiHidden="0" w:uiPriority="62" w:unhideWhenUsed="0"/>
+    <w:lsdException w:name="Medium Shading 1 Accent 5" w:semiHidden="0" w:uiPriority="63" w:unhideWhenUsed="0"/>
+    <w:lsdException w:name="Medium Shading 2 Accent 5" w:semiHidden="0" w:uiPriority="64" w:unhideWhenUsed="0"/>
+    <w:lsdException w:name="Medium List 1 Accent 5" w:semiHidden="0" w:uiPriority="65" w:unhideWhenUsed="0"/>
+    <w:lsdException w:name="Medium List 2 Accent 5" w:semiHidden="0" w:uiPriority="66" w:unhideWhenUsed="0"/>
+    <w:lsdException w:name="Medium Grid 1 Accent 5" w:semiHidden="0" w:uiPriority="67" w:unhideWhenUsed="0"/>
+    <w:lsdException w:name="Medium Grid 2 Accent 5" w:semiHidden="0" w:uiPriority="68" w:unhideWhenUsed="0"/>
+    <w:lsdException w:name="Medium Grid 3 Accent 5" w:semiHidden="0" w:uiPriority="69" w:unhideWhenUsed="0"/>
+    <w:lsdException w:name="Dark List Accent 5" w:semiHidden="0" w:uiPriority="70" w:unhideWhenUsed="0"/>
+    <w:lsdException w:name="Colorful Shading Accent 5" w:semiHidden="0" w:uiPriority="71" w:unhideWhenUsed="0"/>
+    <w:lsdException w:name="Colorful List Accent 5" w:semiHidden="0" w:uiPriority="72" w:unhideWhenUsed="0"/>
+    <w:lsdException w:name="Colorful Grid Accent 5" w:semiHidden="0" w:uiPriority="73" w:unhideWhenUsed="0"/>
+    <w:lsdException w:name="Light Shading Accent 6" w:semiHidden="0" w:uiPriority="60" w:unhideWhenUsed="0"/>
+    <w:lsdException w:name="Light List Accent 6" w:semiHidden="0" w:uiPriority="61" w:unhideWhenUsed="0"/>
+    <w:lsdException w:name="Light Grid Accent 6" w:semiHidden="0" w:uiPriority="62" w:unhideWhenUsed="0"/>
+    <w:lsdException w:name="Medium Shading 1 Accent 6" w:semiHidden="0" w:uiPriority="63" w:unhideWhenUsed="0"/>
+    <w:lsdException w:name="Medium Shading 2 Accent 6" w:semiHidden="0" w:uiPriority="64" w:unhideWhenUsed="0"/>
+    <w:lsdException w:name="Medium List 1 Accent 6" w:semiHidden="0" w:uiPriority="65" w:unhideWhenUsed="0"/>
+    <w:lsdException w:name="Medium List 2 Accent 6" w:semiHidden="0" w:uiPriority="66" w:unhideWhenUsed="0"/>
+    <w:lsdException w:name="Medium Grid 1 Accent 6" w:semiHidden="0" w:uiPriority="67" w:unhideWhenUsed="0"/>
+    <w:lsdException w:name="Medium Grid 2 Accent 6" w:semiHidden="0" w:uiPriority="68" w:unhideWhenUsed="0"/>
+    <w:lsdException w:name="Medium Grid 3 Accent 6" w:semiHidden="0" w:uiPriority="69" w:unhideWhenUsed="0"/>
+    <w:lsdException w:name="Dark List Accent 6" w:semiHidden="0" w:uiPriority="70" w:unhideWhenUsed="0"/>
+    <w:lsdException w:name="Colorful Shading Accent 6" w:semiHidden="0" w:uiPriority="71" w:unhideWhenUsed="0"/>
+    <w:lsdException w:name="Colorful List Accent 6" w:semiHidden="0" w:uiPriority="72" w:unhideWhenUsed="0"/>
+    <w:lsdException w:name="Colorful Grid Accent 6" w:semiHidden="0" w:uiPriority="73" w:unhideWhenUsed="0"/>
+    <w:lsdException w:name="Subtle Emphasis" w:semiHidden="0" w:uiPriority="19" w:unhideWhenUsed="0"/>
+    <w:lsdException w:name="Intense Emphasis" w:semiHidden="0" w:uiPriority="21" w:unhideWhenUsed="0"/>
+    <w:lsdException w:name="Subtle Reference" w:semiHidden="0" w:uiPriority="31" w:unhideWhenUsed="0"/>
+    <w:lsdException w:name="Intense Reference" w:semiHidden="0" w:uiPriority="32" w:unhideWhenUsed="0"/>
+    <w:lsdException w:name="Book Title" w:semiHidden="0" w:uiPriority="33" w:unhideWhenUsed="0"/>
+    <w:lsdException w:name="Bibliography" w:uiPriority="37"/>
+    <w:lsdException w:name="TOC Heading" w:uiPriority="39" w:qFormat="1"/>
   </w:latentStyles>
   <w:style w:type="paragraph" w:default="1" w:styleId="Normal">
     <w:name w:val="Normal"/>
@@ -20482,6 +20946,7 @@
       <w:spacing w:after="0" w:line="240" w:lineRule="auto"/>
     </w:pPr>
     <w:tblPr>
+      <w:tblInd w:w="0" w:type="dxa"/>
       <w:tblBorders>
         <w:top w:val="single" w:sz="4" w:space="0" w:color="auto"/>
         <w:left w:val="single" w:sz="4" w:space="0" w:color="auto"/>
@@ -20490,6 +20955,12 @@
         <w:insideH w:val="single" w:sz="4" w:space="0" w:color="auto"/>
         <w:insideV w:val="single" w:sz="4" w:space="0" w:color="auto"/>
       </w:tblBorders>
+      <w:tblCellMar>
+        <w:top w:w="0" w:type="dxa"/>
+        <w:left w:w="108" w:type="dxa"/>
+        <w:bottom w:w="0" w:type="dxa"/>
+        <w:right w:w="108" w:type="dxa"/>
+      </w:tblCellMar>
     </w:tblPr>
   </w:style>
   <w:style w:type="character" w:customStyle="1" w:styleId="tgc">
@@ -20553,7 +21024,711 @@
       <w:color w:val="000000"/>
     </w:rPr>
   </w:style>
-  <w:style w:type="character" w:styleId="UnresolvedMention">
+  <w:style w:type="character" w:customStyle="1" w:styleId="UnresolvedMention">
+    <w:name w:val="Unresolved Mention"/>
+    <w:basedOn w:val="DefaultParagraphFont"/>
+    <w:uiPriority w:val="99"/>
+    <w:semiHidden/>
+    <w:unhideWhenUsed/>
+    <w:rsid w:val="00C776E5"/>
+    <w:rPr>
+      <w:color w:val="605E5C"/>
+      <w:shd w:val="clear" w:color="auto" w:fill="E1DFDD"/>
+    </w:rPr>
+  </w:style>
+  <w:style w:type="character" w:customStyle="1" w:styleId="Heading6Char">
+    <w:name w:val="Heading 6 Char"/>
+    <w:basedOn w:val="DefaultParagraphFont"/>
+    <w:link w:val="Heading6"/>
+    <w:uiPriority w:val="9"/>
+    <w:rsid w:val="00D3288F"/>
+    <w:rPr>
+      <w:rFonts w:asciiTheme="majorHAnsi" w:eastAsiaTheme="majorEastAsia" w:hAnsiTheme="majorHAnsi" w:cstheme="majorBidi"/>
+      <w:color w:val="243F60" w:themeColor="accent1" w:themeShade="7F"/>
+    </w:rPr>
+  </w:style>
+  <w:style w:type="character" w:customStyle="1" w:styleId="Heading7Char">
+    <w:name w:val="Heading 7 Char"/>
+    <w:basedOn w:val="DefaultParagraphFont"/>
+    <w:link w:val="Heading7"/>
+    <w:uiPriority w:val="9"/>
+    <w:rsid w:val="00D3288F"/>
+    <w:rPr>
+      <w:rFonts w:asciiTheme="majorHAnsi" w:eastAsiaTheme="majorEastAsia" w:hAnsiTheme="majorHAnsi" w:cstheme="majorBidi"/>
+      <w:i/>
+      <w:iCs/>
+      <w:color w:val="243F60" w:themeColor="accent1" w:themeShade="7F"/>
+    </w:rPr>
+  </w:style>
+</w:styles>
+</file>
+
+<file path=word/stylesWithEffects.xml><?xml version="1.0" encoding="utf-8"?>
+<w:styles xmlns:wpc="http://schemas.microsoft.com/office/word/2010/wordprocessingCanvas" xmlns:mc="http://schemas.openxmlformats.org/markup-compatibility/2006" xmlns:o="urn:schemas-microsoft-com:office:office" xmlns:r="http://schemas.openxmlformats.org/officeDocument/2006/relationships" xmlns:m="http://schemas.openxmlformats.org/officeDocument/2006/math" xmlns:v="urn:schemas-microsoft-com:vml" xmlns:wp14="http://schemas.microsoft.com/office/word/2010/wordprocessingDrawing" xmlns:wp="http://schemas.openxmlformats.org/drawingml/2006/wordprocessingDrawing" xmlns:w10="urn:schemas-microsoft-com:office:word" xmlns:w="http://schemas.openxmlformats.org/wordprocessingml/2006/main" xmlns:w14="http://schemas.microsoft.com/office/word/2010/wordml" xmlns:wpg="http://schemas.microsoft.com/office/word/2010/wordprocessingGroup" xmlns:wpi="http://schemas.microsoft.com/office/word/2010/wordprocessingInk" xmlns:wne="http://schemas.microsoft.com/office/word/2006/wordml" xmlns:wps="http://schemas.microsoft.com/office/word/2010/wordprocessingShape" mc:Ignorable="w14 wp14">
+  <w:docDefaults>
+    <w:rPrDefault>
+      <w:rPr>
+        <w:rFonts w:asciiTheme="minorHAnsi" w:eastAsiaTheme="minorHAnsi" w:hAnsiTheme="minorHAnsi" w:cstheme="minorBidi"/>
+        <w:sz w:val="22"/>
+        <w:szCs w:val="22"/>
+        <w:lang w:val="en-US" w:eastAsia="en-US" w:bidi="ar-SA"/>
+      </w:rPr>
+    </w:rPrDefault>
+    <w:pPrDefault>
+      <w:pPr>
+        <w:spacing w:after="200" w:line="276" w:lineRule="auto"/>
+      </w:pPr>
+    </w:pPrDefault>
+  </w:docDefaults>
+  <w:latentStyles w:defLockedState="0" w:defUIPriority="99" w:defSemiHidden="1" w:defUnhideWhenUsed="1" w:defQFormat="0" w:count="267">
+    <w:lsdException w:name="Normal" w:semiHidden="0" w:uiPriority="0" w:unhideWhenUsed="0" w:qFormat="1"/>
+    <w:lsdException w:name="heading 1" w:semiHidden="0" w:uiPriority="9" w:unhideWhenUsed="0" w:qFormat="1"/>
+    <w:lsdException w:name="heading 2" w:uiPriority="9" w:qFormat="1"/>
+    <w:lsdException w:name="heading 3" w:uiPriority="9" w:qFormat="1"/>
+    <w:lsdException w:name="heading 4" w:uiPriority="9" w:qFormat="1"/>
+    <w:lsdException w:name="heading 5" w:uiPriority="9" w:qFormat="1"/>
+    <w:lsdException w:name="heading 6" w:uiPriority="9" w:qFormat="1"/>
+    <w:lsdException w:name="heading 7" w:uiPriority="9" w:qFormat="1"/>
+    <w:lsdException w:name="heading 8" w:uiPriority="9" w:qFormat="1"/>
+    <w:lsdException w:name="heading 9" w:uiPriority="9" w:qFormat="1"/>
+    <w:lsdException w:name="toc 1" w:uiPriority="39"/>
+    <w:lsdException w:name="toc 2" w:uiPriority="39"/>
+    <w:lsdException w:name="toc 3" w:uiPriority="39"/>
+    <w:lsdException w:name="toc 4" w:uiPriority="39"/>
+    <w:lsdException w:name="toc 5" w:uiPriority="39"/>
+    <w:lsdException w:name="toc 6" w:uiPriority="39"/>
+    <w:lsdException w:name="toc 7" w:uiPriority="39"/>
+    <w:lsdException w:name="toc 8" w:uiPriority="39"/>
+    <w:lsdException w:name="toc 9" w:uiPriority="39"/>
+    <w:lsdException w:name="caption" w:uiPriority="35" w:qFormat="1"/>
+    <w:lsdException w:name="Title" w:semiHidden="0" w:uiPriority="10" w:unhideWhenUsed="0"/>
+    <w:lsdException w:name="Default Paragraph Font" w:uiPriority="1"/>
+    <w:lsdException w:name="Subtitle" w:semiHidden="0" w:uiPriority="11" w:unhideWhenUsed="0"/>
+    <w:lsdException w:name="Strong" w:semiHidden="0" w:uiPriority="22" w:unhideWhenUsed="0" w:qFormat="1"/>
+    <w:lsdException w:name="Emphasis" w:semiHidden="0" w:uiPriority="20" w:unhideWhenUsed="0"/>
+    <w:lsdException w:name="Table Grid" w:semiHidden="0" w:uiPriority="59" w:unhideWhenUsed="0"/>
+    <w:lsdException w:name="Placeholder Text" w:unhideWhenUsed="0"/>
+    <w:lsdException w:name="No Spacing" w:semiHidden="0" w:uiPriority="1" w:unhideWhenUsed="0" w:qFormat="1"/>
+    <w:lsdException w:name="Light Shading" w:semiHidden="0" w:uiPriority="60" w:unhideWhenUsed="0"/>
+    <w:lsdException w:name="Light List" w:semiHidden="0" w:uiPriority="61" w:unhideWhenUsed="0"/>
+    <w:lsdException w:name="Light Grid" w:semiHidden="0" w:uiPriority="62" w:unhideWhenUsed="0"/>
+    <w:lsdException w:name="Medium Shading 1" w:semiHidden="0" w:uiPriority="63" w:unhideWhenUsed="0"/>
+    <w:lsdException w:name="Medium Shading 2" w:semiHidden="0" w:uiPriority="64" w:unhideWhenUsed="0"/>
+    <w:lsdException w:name="Medium List 1" w:semiHidden="0" w:uiPriority="65" w:unhideWhenUsed="0"/>
+    <w:lsdException w:name="Medium List 2" w:semiHidden="0" w:uiPriority="66" w:unhideWhenUsed="0"/>
+    <w:lsdException w:name="Medium Grid 1" w:semiHidden="0" w:uiPriority="67" w:unhideWhenUsed="0"/>
+    <w:lsdException w:name="Medium Grid 2" w:semiHidden="0" w:uiPriority="68" w:unhideWhenUsed="0"/>
+    <w:lsdException w:name="Medium Grid 3" w:semiHidden="0" w:uiPriority="69" w:unhideWhenUsed="0"/>
+    <w:lsdException w:name="Dark List" w:semiHidden="0" w:uiPriority="70" w:unhideWhenUsed="0"/>
+    <w:lsdException w:name="Colorful Shading" w:semiHidden="0" w:uiPriority="71" w:unhideWhenUsed="0"/>
+    <w:lsdException w:name="Colorful List" w:semiHidden="0" w:uiPriority="72" w:unhideWhenUsed="0"/>
+    <w:lsdException w:name="Colorful Grid" w:semiHidden="0" w:uiPriority="73" w:unhideWhenUsed="0"/>
+    <w:lsdException w:name="Light Shading Accent 1" w:semiHidden="0" w:uiPriority="60" w:unhideWhenUsed="0"/>
+    <w:lsdException w:name="Light List Accent 1" w:semiHidden="0" w:uiPriority="61" w:unhideWhenUsed="0"/>
+    <w:lsdException w:name="Light Grid Accent 1" w:semiHidden="0" w:uiPriority="62" w:unhideWhenUsed="0"/>
+    <w:lsdException w:name="Medium Shading 1 Accent 1" w:semiHidden="0" w:uiPriority="63" w:unhideWhenUsed="0"/>
+    <w:lsdException w:name="Medium Shading 2 Accent 1" w:semiHidden="0" w:uiPriority="64" w:unhideWhenUsed="0"/>
+    <w:lsdException w:name="Medium List 1 Accent 1" w:semiHidden="0" w:uiPriority="65" w:unhideWhenUsed="0"/>
+    <w:lsdException w:name="Revision" w:unhideWhenUsed="0"/>
+    <w:lsdException w:name="List Paragraph" w:semiHidden="0" w:uiPriority="0" w:unhideWhenUsed="0" w:qFormat="1"/>
+    <w:lsdException w:name="Quote" w:semiHidden="0" w:uiPriority="29" w:unhideWhenUsed="0"/>
+    <w:lsdException w:name="Intense Quote" w:semiHidden="0" w:uiPriority="30" w:unhideWhenUsed="0"/>
+    <w:lsdException w:name="Medium List 2 Accent 1" w:semiHidden="0" w:uiPriority="66" w:unhideWhenUsed="0"/>
+    <w:lsdException w:name="Medium Grid 1 Accent 1" w:semiHidden="0" w:uiPriority="67" w:unhideWhenUsed="0"/>
+    <w:lsdException w:name="Medium Grid 2 Accent 1" w:semiHidden="0" w:uiPriority="68" w:unhideWhenUsed="0"/>
+    <w:lsdException w:name="Medium Grid 3 Accent 1" w:semiHidden="0" w:uiPriority="69" w:unhideWhenUsed="0"/>
+    <w:lsdException w:name="Dark List Accent 1" w:semiHidden="0" w:uiPriority="70" w:unhideWhenUsed="0"/>
+    <w:lsdException w:name="Colorful Shading Accent 1" w:semiHidden="0" w:uiPriority="71" w:unhideWhenUsed="0"/>
+    <w:lsdException w:name="Colorful List Accent 1" w:semiHidden="0" w:uiPriority="72" w:unhideWhenUsed="0"/>
+    <w:lsdException w:name="Colorful Grid Accent 1" w:semiHidden="0" w:uiPriority="73" w:unhideWhenUsed="0"/>
+    <w:lsdException w:name="Light Shading Accent 2" w:semiHidden="0" w:uiPriority="60" w:unhideWhenUsed="0"/>
+    <w:lsdException w:name="Light List Accent 2" w:semiHidden="0" w:uiPriority="61" w:unhideWhenUsed="0"/>
+    <w:lsdException w:name="Light Grid Accent 2" w:semiHidden="0" w:uiPriority="62" w:unhideWhenUsed="0"/>
+    <w:lsdException w:name="Medium Shading 1 Accent 2" w:semiHidden="0" w:uiPriority="63" w:unhideWhenUsed="0"/>
+    <w:lsdException w:name="Medium Shading 2 Accent 2" w:semiHidden="0" w:uiPriority="64" w:unhideWhenUsed="0"/>
+    <w:lsdException w:name="Medium List 1 Accent 2" w:semiHidden="0" w:uiPriority="65" w:unhideWhenUsed="0"/>
+    <w:lsdException w:name="Medium List 2 Accent 2" w:semiHidden="0" w:uiPriority="66" w:unhideWhenUsed="0"/>
+    <w:lsdException w:name="Medium Grid 1 Accent 2" w:semiHidden="0" w:uiPriority="67" w:unhideWhenUsed="0"/>
+    <w:lsdException w:name="Medium Grid 2 Accent 2" w:semiHidden="0" w:uiPriority="68" w:unhideWhenUsed="0"/>
+    <w:lsdException w:name="Medium Grid 3 Accent 2" w:semiHidden="0" w:uiPriority="69" w:unhideWhenUsed="0"/>
+    <w:lsdException w:name="Dark List Accent 2" w:semiHidden="0" w:uiPriority="70" w:unhideWhenUsed="0"/>
+    <w:lsdException w:name="Colorful Shading Accent 2" w:semiHidden="0" w:uiPriority="71" w:unhideWhenUsed="0"/>
+    <w:lsdException w:name="Colorful List Accent 2" w:semiHidden="0" w:uiPriority="72" w:unhideWhenUsed="0"/>
+    <w:lsdException w:name="Colorful Grid Accent 2" w:semiHidden="0" w:uiPriority="73" w:unhideWhenUsed="0"/>
+    <w:lsdException w:name="Light Shading Accent 3" w:semiHidden="0" w:uiPriority="60" w:unhideWhenUsed="0"/>
+    <w:lsdException w:name="Light List Accent 3" w:semiHidden="0" w:uiPriority="61" w:unhideWhenUsed="0"/>
+    <w:lsdException w:name="Light Grid Accent 3" w:semiHidden="0" w:uiPriority="62" w:unhideWhenUsed="0"/>
+    <w:lsdException w:name="Medium Shading 1 Accent 3" w:semiHidden="0" w:uiPriority="63" w:unhideWhenUsed="0"/>
+    <w:lsdException w:name="Medium Shading 2 Accent 3" w:semiHidden="0" w:uiPriority="64" w:unhideWhenUsed="0"/>
+    <w:lsdException w:name="Medium List 1 Accent 3" w:semiHidden="0" w:uiPriority="65" w:unhideWhenUsed="0"/>
+    <w:lsdException w:name="Medium List 2 Accent 3" w:semiHidden="0" w:uiPriority="66" w:unhideWhenUsed="0"/>
+    <w:lsdException w:name="Medium Grid 1 Accent 3" w:semiHidden="0" w:uiPriority="67" w:unhideWhenUsed="0"/>
+    <w:lsdException w:name="Medium Grid 2 Accent 3" w:semiHidden="0" w:uiPriority="68" w:unhideWhenUsed="0"/>
+    <w:lsdException w:name="Medium Grid 3 Accent 3" w:semiHidden="0" w:uiPriority="69" w:unhideWhenUsed="0"/>
+    <w:lsdException w:name="Dark List Accent 3" w:semiHidden="0" w:uiPriority="70" w:unhideWhenUsed="0"/>
+    <w:lsdException w:name="Colorful Shading Accent 3" w:semiHidden="0" w:uiPriority="71" w:unhideWhenUsed="0"/>
+    <w:lsdException w:name="Colorful List Accent 3" w:semiHidden="0" w:uiPriority="72" w:unhideWhenUsed="0"/>
+    <w:lsdException w:name="Colorful Grid Accent 3" w:semiHidden="0" w:uiPriority="73" w:unhideWhenUsed="0"/>
+    <w:lsdException w:name="Light Shading Accent 4" w:semiHidden="0" w:uiPriority="60" w:unhideWhenUsed="0"/>
+    <w:lsdException w:name="Light List Accent 4" w:semiHidden="0" w:uiPriority="61" w:unhideWhenUsed="0"/>
+    <w:lsdException w:name="Light Grid Accent 4" w:semiHidden="0" w:uiPriority="62" w:unhideWhenUsed="0"/>
+    <w:lsdException w:name="Medium Shading 1 Accent 4" w:semiHidden="0" w:uiPriority="63" w:unhideWhenUsed="0"/>
+    <w:lsdException w:name="Medium Shading 2 Accent 4" w:semiHidden="0" w:uiPriority="64" w:unhideWhenUsed="0"/>
+    <w:lsdException w:name="Medium List 1 Accent 4" w:semiHidden="0" w:uiPriority="65" w:unhideWhenUsed="0"/>
+    <w:lsdException w:name="Medium List 2 Accent 4" w:semiHidden="0" w:uiPriority="66" w:unhideWhenUsed="0"/>
+    <w:lsdException w:name="Medium Grid 1 Accent 4" w:semiHidden="0" w:uiPriority="67" w:unhideWhenUsed="0"/>
+    <w:lsdException w:name="Medium Grid 2 Accent 4" w:semiHidden="0" w:uiPriority="68" w:unhideWhenUsed="0"/>
+    <w:lsdException w:name="Medium Grid 3 Accent 4" w:semiHidden="0" w:uiPriority="69" w:unhideWhenUsed="0"/>
+    <w:lsdException w:name="Dark List Accent 4" w:semiHidden="0" w:uiPriority="70" w:unhideWhenUsed="0"/>
+    <w:lsdException w:name="Colorful Shading Accent 4" w:semiHidden="0" w:uiPriority="71" w:unhideWhenUsed="0"/>
+    <w:lsdException w:name="Colorful List Accent 4" w:semiHidden="0" w:uiPriority="72" w:unhideWhenUsed="0"/>
+    <w:lsdException w:name="Colorful Grid Accent 4" w:semiHidden="0" w:uiPriority="73" w:unhideWhenUsed="0"/>
+    <w:lsdException w:name="Light Shading Accent 5" w:semiHidden="0" w:uiPriority="60" w:unhideWhenUsed="0"/>
+    <w:lsdException w:name="Light List Accent 5" w:semiHidden="0" w:uiPriority="61" w:unhideWhenUsed="0"/>
+    <w:lsdException w:name="Light Grid Accent 5" w:semiHidden="0" w:uiPriority="62" w:unhideWhenUsed="0"/>
+    <w:lsdException w:name="Medium Shading 1 Accent 5" w:semiHidden="0" w:uiPriority="63" w:unhideWhenUsed="0"/>
+    <w:lsdException w:name="Medium Shading 2 Accent 5" w:semiHidden="0" w:uiPriority="64" w:unhideWhenUsed="0"/>
+    <w:lsdException w:name="Medium List 1 Accent 5" w:semiHidden="0" w:uiPriority="65" w:unhideWhenUsed="0"/>
+    <w:lsdException w:name="Medium List 2 Accent 5" w:semiHidden="0" w:uiPriority="66" w:unhideWhenUsed="0"/>
+    <w:lsdException w:name="Medium Grid 1 Accent 5" w:semiHidden="0" w:uiPriority="67" w:unhideWhenUsed="0"/>
+    <w:lsdException w:name="Medium Grid 2 Accent 5" w:semiHidden="0" w:uiPriority="68" w:unhideWhenUsed="0"/>
+    <w:lsdException w:name="Medium Grid 3 Accent 5" w:semiHidden="0" w:uiPriority="69" w:unhideWhenUsed="0"/>
+    <w:lsdException w:name="Dark List Accent 5" w:semiHidden="0" w:uiPriority="70" w:unhideWhenUsed="0"/>
+    <w:lsdException w:name="Colorful Shading Accent 5" w:semiHidden="0" w:uiPriority="71" w:unhideWhenUsed="0"/>
+    <w:lsdException w:name="Colorful List Accent 5" w:semiHidden="0" w:uiPriority="72" w:unhideWhenUsed="0"/>
+    <w:lsdException w:name="Colorful Grid Accent 5" w:semiHidden="0" w:uiPriority="73" w:unhideWhenUsed="0"/>
+    <w:lsdException w:name="Light Shading Accent 6" w:semiHidden="0" w:uiPriority="60" w:unhideWhenUsed="0"/>
+    <w:lsdException w:name="Light List Accent 6" w:semiHidden="0" w:uiPriority="61" w:unhideWhenUsed="0"/>
+    <w:lsdException w:name="Light Grid Accent 6" w:semiHidden="0" w:uiPriority="62" w:unhideWhenUsed="0"/>
+    <w:lsdException w:name="Medium Shading 1 Accent 6" w:semiHidden="0" w:uiPriority="63" w:unhideWhenUsed="0"/>
+    <w:lsdException w:name="Medium Shading 2 Accent 6" w:semiHidden="0" w:uiPriority="64" w:unhideWhenUsed="0"/>
+    <w:lsdException w:name="Medium List 1 Accent 6" w:semiHidden="0" w:uiPriority="65" w:unhideWhenUsed="0"/>
+    <w:lsdException w:name="Medium List 2 Accent 6" w:semiHidden="0" w:uiPriority="66" w:unhideWhenUsed="0"/>
+    <w:lsdException w:name="Medium Grid 1 Accent 6" w:semiHidden="0" w:uiPriority="67" w:unhideWhenUsed="0"/>
+    <w:lsdException w:name="Medium Grid 2 Accent 6" w:semiHidden="0" w:uiPriority="68" w:unhideWhenUsed="0"/>
+    <w:lsdException w:name="Medium Grid 3 Accent 6" w:semiHidden="0" w:uiPriority="69" w:unhideWhenUsed="0"/>
+    <w:lsdException w:name="Dark List Accent 6" w:semiHidden="0" w:uiPriority="70" w:unhideWhenUsed="0"/>
+    <w:lsdException w:name="Colorful Shading Accent 6" w:semiHidden="0" w:uiPriority="71" w:unhideWhenUsed="0"/>
+    <w:lsdException w:name="Colorful List Accent 6" w:semiHidden="0" w:uiPriority="72" w:unhideWhenUsed="0"/>
+    <w:lsdException w:name="Colorful Grid Accent 6" w:semiHidden="0" w:uiPriority="73" w:unhideWhenUsed="0"/>
+    <w:lsdException w:name="Subtle Emphasis" w:semiHidden="0" w:uiPriority="19" w:unhideWhenUsed="0"/>
+    <w:lsdException w:name="Intense Emphasis" w:semiHidden="0" w:uiPriority="21" w:unhideWhenUsed="0"/>
+    <w:lsdException w:name="Subtle Reference" w:semiHidden="0" w:uiPriority="31" w:unhideWhenUsed="0"/>
+    <w:lsdException w:name="Intense Reference" w:semiHidden="0" w:uiPriority="32" w:unhideWhenUsed="0"/>
+    <w:lsdException w:name="Book Title" w:semiHidden="0" w:uiPriority="33" w:unhideWhenUsed="0"/>
+    <w:lsdException w:name="Bibliography" w:uiPriority="37"/>
+    <w:lsdException w:name="TOC Heading" w:uiPriority="39" w:qFormat="1"/>
+  </w:latentStyles>
+  <w:style w:type="paragraph" w:default="1" w:styleId="Normal">
+    <w:name w:val="Normal"/>
+    <w:qFormat/>
+    <w:rsid w:val="00E62460"/>
+    <w:pPr>
+      <w:spacing w:before="80" w:after="120"/>
+    </w:pPr>
+  </w:style>
+  <w:style w:type="paragraph" w:styleId="Heading1">
+    <w:name w:val="heading 1"/>
+    <w:basedOn w:val="Normal"/>
+    <w:next w:val="Normal"/>
+    <w:link w:val="Heading1Char"/>
+    <w:uiPriority w:val="9"/>
+    <w:qFormat/>
+    <w:rsid w:val="009254B7"/>
+    <w:pPr>
+      <w:keepNext/>
+      <w:keepLines/>
+      <w:spacing w:before="200" w:after="40"/>
+      <w:outlineLvl w:val="0"/>
+    </w:pPr>
+    <w:rPr>
+      <w:rFonts w:eastAsiaTheme="majorEastAsia" w:cstheme="majorBidi"/>
+      <w:b/>
+      <w:color w:val="642D08"/>
+      <w:sz w:val="40"/>
+      <w:szCs w:val="32"/>
+    </w:rPr>
+  </w:style>
+  <w:style w:type="paragraph" w:styleId="Heading2">
+    <w:name w:val="heading 2"/>
+    <w:basedOn w:val="Normal"/>
+    <w:next w:val="Normal"/>
+    <w:link w:val="Heading2Char"/>
+    <w:uiPriority w:val="9"/>
+    <w:qFormat/>
+    <w:rsid w:val="006E55B4"/>
+    <w:pPr>
+      <w:keepNext/>
+      <w:keepLines/>
+      <w:numPr>
+        <w:numId w:val="1"/>
+      </w:numPr>
+      <w:spacing w:before="200" w:after="40"/>
+      <w:ind w:left="360"/>
+      <w:outlineLvl w:val="1"/>
+    </w:pPr>
+    <w:rPr>
+      <w:rFonts w:eastAsiaTheme="majorEastAsia" w:cstheme="majorBidi"/>
+      <w:b/>
+      <w:bCs/>
+      <w:color w:val="7C380A"/>
+      <w:sz w:val="36"/>
+      <w:szCs w:val="36"/>
+    </w:rPr>
+  </w:style>
+  <w:style w:type="paragraph" w:styleId="Heading3">
+    <w:name w:val="heading 3"/>
+    <w:basedOn w:val="Normal"/>
+    <w:next w:val="Normal"/>
+    <w:link w:val="Heading3Char"/>
+    <w:uiPriority w:val="9"/>
+    <w:unhideWhenUsed/>
+    <w:qFormat/>
+    <w:rsid w:val="008C5930"/>
+    <w:pPr>
+      <w:keepNext/>
+      <w:keepLines/>
+      <w:spacing w:before="120" w:after="40"/>
+      <w:outlineLvl w:val="2"/>
+    </w:pPr>
+    <w:rPr>
+      <w:rFonts w:eastAsiaTheme="majorEastAsia" w:cstheme="majorBidi"/>
+      <w:b/>
+      <w:color w:val="8F400B"/>
+      <w:sz w:val="32"/>
+      <w:szCs w:val="32"/>
+    </w:rPr>
+  </w:style>
+  <w:style w:type="paragraph" w:styleId="Heading4">
+    <w:name w:val="heading 4"/>
+    <w:basedOn w:val="Normal"/>
+    <w:next w:val="Normal"/>
+    <w:link w:val="Heading4Char"/>
+    <w:uiPriority w:val="9"/>
+    <w:unhideWhenUsed/>
+    <w:qFormat/>
+    <w:rsid w:val="008C5930"/>
+    <w:pPr>
+      <w:keepNext/>
+      <w:keepLines/>
+      <w:spacing w:before="120" w:after="40"/>
+      <w:outlineLvl w:val="3"/>
+    </w:pPr>
+    <w:rPr>
+      <w:rFonts w:eastAsiaTheme="majorEastAsia" w:cstheme="majorBidi"/>
+      <w:b/>
+      <w:iCs/>
+      <w:color w:val="A34A0D"/>
+      <w:sz w:val="28"/>
+    </w:rPr>
+  </w:style>
+  <w:style w:type="paragraph" w:styleId="Heading5">
+    <w:name w:val="heading 5"/>
+    <w:basedOn w:val="Normal"/>
+    <w:next w:val="Normal"/>
+    <w:link w:val="Heading5Char"/>
+    <w:uiPriority w:val="9"/>
+    <w:unhideWhenUsed/>
+    <w:qFormat/>
+    <w:rsid w:val="008C5930"/>
+    <w:pPr>
+      <w:keepNext/>
+      <w:keepLines/>
+      <w:spacing w:after="0"/>
+      <w:outlineLvl w:val="4"/>
+    </w:pPr>
+    <w:rPr>
+      <w:rFonts w:eastAsiaTheme="majorEastAsia" w:cstheme="majorBidi"/>
+      <w:b/>
+      <w:color w:val="B2500E"/>
+    </w:rPr>
+  </w:style>
+  <w:style w:type="paragraph" w:styleId="Heading6">
+    <w:name w:val="heading 6"/>
+    <w:basedOn w:val="Normal"/>
+    <w:next w:val="Normal"/>
+    <w:link w:val="Heading6Char"/>
+    <w:uiPriority w:val="9"/>
+    <w:unhideWhenUsed/>
+    <w:qFormat/>
+    <w:rsid w:val="00D3288F"/>
+    <w:pPr>
+      <w:keepNext/>
+      <w:keepLines/>
+      <w:spacing w:before="40" w:after="0"/>
+      <w:outlineLvl w:val="5"/>
+    </w:pPr>
+    <w:rPr>
+      <w:rFonts w:asciiTheme="majorHAnsi" w:eastAsiaTheme="majorEastAsia" w:hAnsiTheme="majorHAnsi" w:cstheme="majorBidi"/>
+      <w:color w:val="243F60" w:themeColor="accent1" w:themeShade="7F"/>
+    </w:rPr>
+  </w:style>
+  <w:style w:type="paragraph" w:styleId="Heading7">
+    <w:name w:val="heading 7"/>
+    <w:basedOn w:val="Normal"/>
+    <w:next w:val="Normal"/>
+    <w:link w:val="Heading7Char"/>
+    <w:uiPriority w:val="9"/>
+    <w:unhideWhenUsed/>
+    <w:qFormat/>
+    <w:rsid w:val="00D3288F"/>
+    <w:pPr>
+      <w:keepNext/>
+      <w:keepLines/>
+      <w:spacing w:before="40" w:after="0"/>
+      <w:outlineLvl w:val="6"/>
+    </w:pPr>
+    <w:rPr>
+      <w:rFonts w:asciiTheme="majorHAnsi" w:eastAsiaTheme="majorEastAsia" w:hAnsiTheme="majorHAnsi" w:cstheme="majorBidi"/>
+      <w:i/>
+      <w:iCs/>
+      <w:color w:val="243F60" w:themeColor="accent1" w:themeShade="7F"/>
+    </w:rPr>
+  </w:style>
+  <w:style w:type="character" w:default="1" w:styleId="DefaultParagraphFont">
+    <w:name w:val="Default Paragraph Font"/>
+    <w:uiPriority w:val="1"/>
+    <w:semiHidden/>
+    <w:unhideWhenUsed/>
+  </w:style>
+  <w:style w:type="table" w:default="1" w:styleId="TableNormal">
+    <w:name w:val="Normal Table"/>
+    <w:uiPriority w:val="99"/>
+    <w:semiHidden/>
+    <w:unhideWhenUsed/>
+    <w:tblPr>
+      <w:tblInd w:w="0" w:type="dxa"/>
+      <w:tblCellMar>
+        <w:top w:w="0" w:type="dxa"/>
+        <w:left w:w="108" w:type="dxa"/>
+        <w:bottom w:w="0" w:type="dxa"/>
+        <w:right w:w="108" w:type="dxa"/>
+      </w:tblCellMar>
+    </w:tblPr>
+  </w:style>
+  <w:style w:type="numbering" w:default="1" w:styleId="NoList">
+    <w:name w:val="No List"/>
+    <w:uiPriority w:val="99"/>
+    <w:semiHidden/>
+    <w:unhideWhenUsed/>
+  </w:style>
+  <w:style w:type="paragraph" w:styleId="Header">
+    <w:name w:val="header"/>
+    <w:basedOn w:val="Normal"/>
+    <w:link w:val="HeaderChar"/>
+    <w:uiPriority w:val="99"/>
+    <w:unhideWhenUsed/>
+    <w:rsid w:val="008068A2"/>
+    <w:pPr>
+      <w:tabs>
+        <w:tab w:val="center" w:pos="4680"/>
+        <w:tab w:val="right" w:pos="9360"/>
+      </w:tabs>
+      <w:spacing w:after="0" w:line="240" w:lineRule="auto"/>
+    </w:pPr>
+  </w:style>
+  <w:style w:type="character" w:customStyle="1" w:styleId="HeaderChar">
+    <w:name w:val="Header Char"/>
+    <w:basedOn w:val="DefaultParagraphFont"/>
+    <w:link w:val="Header"/>
+    <w:uiPriority w:val="99"/>
+    <w:rsid w:val="008068A2"/>
+  </w:style>
+  <w:style w:type="paragraph" w:styleId="Footer">
+    <w:name w:val="footer"/>
+    <w:basedOn w:val="Normal"/>
+    <w:link w:val="FooterChar"/>
+    <w:uiPriority w:val="99"/>
+    <w:unhideWhenUsed/>
+    <w:rsid w:val="008068A2"/>
+    <w:pPr>
+      <w:tabs>
+        <w:tab w:val="center" w:pos="4680"/>
+        <w:tab w:val="right" w:pos="9360"/>
+      </w:tabs>
+      <w:spacing w:after="0" w:line="240" w:lineRule="auto"/>
+    </w:pPr>
+  </w:style>
+  <w:style w:type="character" w:customStyle="1" w:styleId="FooterChar">
+    <w:name w:val="Footer Char"/>
+    <w:basedOn w:val="DefaultParagraphFont"/>
+    <w:link w:val="Footer"/>
+    <w:uiPriority w:val="99"/>
+    <w:qFormat/>
+    <w:rsid w:val="008068A2"/>
+  </w:style>
+  <w:style w:type="paragraph" w:styleId="BalloonText">
+    <w:name w:val="Balloon Text"/>
+    <w:basedOn w:val="Normal"/>
+    <w:link w:val="BalloonTextChar"/>
+    <w:uiPriority w:val="99"/>
+    <w:semiHidden/>
+    <w:unhideWhenUsed/>
+    <w:rsid w:val="00564D7B"/>
+    <w:pPr>
+      <w:spacing w:after="0" w:line="240" w:lineRule="auto"/>
+    </w:pPr>
+    <w:rPr>
+      <w:rFonts w:ascii="Tahoma" w:hAnsi="Tahoma" w:cs="Tahoma"/>
+      <w:sz w:val="16"/>
+      <w:szCs w:val="16"/>
+    </w:rPr>
+  </w:style>
+  <w:style w:type="character" w:customStyle="1" w:styleId="BalloonTextChar">
+    <w:name w:val="Balloon Text Char"/>
+    <w:basedOn w:val="DefaultParagraphFont"/>
+    <w:link w:val="BalloonText"/>
+    <w:uiPriority w:val="99"/>
+    <w:semiHidden/>
+    <w:rsid w:val="00564D7B"/>
+    <w:rPr>
+      <w:rFonts w:ascii="Tahoma" w:hAnsi="Tahoma" w:cs="Tahoma"/>
+      <w:sz w:val="16"/>
+      <w:szCs w:val="16"/>
+    </w:rPr>
+  </w:style>
+  <w:style w:type="character" w:styleId="Hyperlink">
+    <w:name w:val="Hyperlink"/>
+    <w:basedOn w:val="DefaultParagraphFont"/>
+    <w:uiPriority w:val="99"/>
+    <w:unhideWhenUsed/>
+    <w:rsid w:val="0079324A"/>
+    <w:rPr>
+      <w:color w:val="0000FF" w:themeColor="hyperlink"/>
+      <w:u w:val="single"/>
+    </w:rPr>
+  </w:style>
+  <w:style w:type="character" w:customStyle="1" w:styleId="Heading1Char">
+    <w:name w:val="Heading 1 Char"/>
+    <w:basedOn w:val="DefaultParagraphFont"/>
+    <w:link w:val="Heading1"/>
+    <w:uiPriority w:val="9"/>
+    <w:rsid w:val="009254B7"/>
+    <w:rPr>
+      <w:rFonts w:eastAsiaTheme="majorEastAsia" w:cstheme="majorBidi"/>
+      <w:b/>
+      <w:color w:val="642D08"/>
+      <w:sz w:val="40"/>
+      <w:szCs w:val="32"/>
+    </w:rPr>
+  </w:style>
+  <w:style w:type="character" w:customStyle="1" w:styleId="Heading2Char">
+    <w:name w:val="Heading 2 Char"/>
+    <w:basedOn w:val="DefaultParagraphFont"/>
+    <w:link w:val="Heading2"/>
+    <w:uiPriority w:val="9"/>
+    <w:rsid w:val="006E55B4"/>
+    <w:rPr>
+      <w:rFonts w:eastAsiaTheme="majorEastAsia" w:cstheme="majorBidi"/>
+      <w:b/>
+      <w:bCs/>
+      <w:color w:val="7C380A"/>
+      <w:sz w:val="36"/>
+      <w:szCs w:val="36"/>
+    </w:rPr>
+  </w:style>
+  <w:style w:type="paragraph" w:styleId="NormalWeb">
+    <w:name w:val="Normal (Web)"/>
+    <w:basedOn w:val="Normal"/>
+    <w:uiPriority w:val="99"/>
+    <w:semiHidden/>
+    <w:unhideWhenUsed/>
+    <w:rsid w:val="00524789"/>
+    <w:pPr>
+      <w:spacing w:before="100" w:beforeAutospacing="1" w:after="100" w:afterAutospacing="1" w:line="240" w:lineRule="auto"/>
+    </w:pPr>
+    <w:rPr>
+      <w:rFonts w:ascii="Times New Roman" w:eastAsia="Times New Roman" w:hAnsi="Times New Roman" w:cs="Times New Roman"/>
+      <w:sz w:val="24"/>
+      <w:szCs w:val="24"/>
+    </w:rPr>
+  </w:style>
+  <w:style w:type="character" w:styleId="Strong">
+    <w:name w:val="Strong"/>
+    <w:basedOn w:val="DefaultParagraphFont"/>
+    <w:uiPriority w:val="22"/>
+    <w:qFormat/>
+    <w:rsid w:val="00524789"/>
+    <w:rPr>
+      <w:b/>
+      <w:bCs/>
+    </w:rPr>
+  </w:style>
+  <w:style w:type="character" w:customStyle="1" w:styleId="Heading3Char">
+    <w:name w:val="Heading 3 Char"/>
+    <w:basedOn w:val="DefaultParagraphFont"/>
+    <w:link w:val="Heading3"/>
+    <w:uiPriority w:val="9"/>
+    <w:rsid w:val="008C5930"/>
+    <w:rPr>
+      <w:rFonts w:eastAsiaTheme="majorEastAsia" w:cstheme="majorBidi"/>
+      <w:b/>
+      <w:color w:val="8F400B"/>
+      <w:sz w:val="32"/>
+      <w:szCs w:val="32"/>
+    </w:rPr>
+  </w:style>
+  <w:style w:type="character" w:customStyle="1" w:styleId="Heading4Char">
+    <w:name w:val="Heading 4 Char"/>
+    <w:basedOn w:val="DefaultParagraphFont"/>
+    <w:link w:val="Heading4"/>
+    <w:uiPriority w:val="9"/>
+    <w:rsid w:val="008C5930"/>
+    <w:rPr>
+      <w:rFonts w:eastAsiaTheme="majorEastAsia" w:cstheme="majorBidi"/>
+      <w:b/>
+      <w:iCs/>
+      <w:color w:val="A34A0D"/>
+      <w:sz w:val="28"/>
+    </w:rPr>
+  </w:style>
+  <w:style w:type="paragraph" w:styleId="ListParagraph">
+    <w:name w:val="List Paragraph"/>
+    <w:basedOn w:val="Normal"/>
+    <w:link w:val="ListParagraphChar"/>
+    <w:qFormat/>
+    <w:rsid w:val="008617B5"/>
+    <w:pPr>
+      <w:ind w:left="720"/>
+      <w:contextualSpacing/>
+    </w:pPr>
+  </w:style>
+  <w:style w:type="character" w:styleId="FollowedHyperlink">
+    <w:name w:val="FollowedHyperlink"/>
+    <w:basedOn w:val="DefaultParagraphFont"/>
+    <w:uiPriority w:val="99"/>
+    <w:semiHidden/>
+    <w:unhideWhenUsed/>
+    <w:rsid w:val="00C0490B"/>
+    <w:rPr>
+      <w:color w:val="800080" w:themeColor="followedHyperlink"/>
+      <w:u w:val="single"/>
+    </w:rPr>
+  </w:style>
+  <w:style w:type="character" w:customStyle="1" w:styleId="Heading5Char">
+    <w:name w:val="Heading 5 Char"/>
+    <w:basedOn w:val="DefaultParagraphFont"/>
+    <w:link w:val="Heading5"/>
+    <w:uiPriority w:val="9"/>
+    <w:rsid w:val="008C5930"/>
+    <w:rPr>
+      <w:rFonts w:eastAsiaTheme="majorEastAsia" w:cstheme="majorBidi"/>
+      <w:b/>
+      <w:color w:val="B2500E"/>
+    </w:rPr>
+  </w:style>
+  <w:style w:type="paragraph" w:customStyle="1" w:styleId="Code">
+    <w:name w:val="Code"/>
+    <w:basedOn w:val="Normal"/>
+    <w:link w:val="CodeChar"/>
+    <w:qFormat/>
+    <w:rsid w:val="008063E1"/>
+    <w:rPr>
+      <w:rFonts w:ascii="Consolas" w:hAnsi="Consolas"/>
+      <w:b/>
+      <w:noProof/>
+    </w:rPr>
+  </w:style>
+  <w:style w:type="character" w:customStyle="1" w:styleId="CodeChar">
+    <w:name w:val="Code Char"/>
+    <w:basedOn w:val="DefaultParagraphFont"/>
+    <w:link w:val="Code"/>
+    <w:qFormat/>
+    <w:rsid w:val="008063E1"/>
+    <w:rPr>
+      <w:rFonts w:ascii="Consolas" w:hAnsi="Consolas"/>
+      <w:b/>
+      <w:noProof/>
+    </w:rPr>
+  </w:style>
+  <w:style w:type="table" w:styleId="TableGrid">
+    <w:name w:val="Table Grid"/>
+    <w:basedOn w:val="TableNormal"/>
+    <w:uiPriority w:val="59"/>
+    <w:rsid w:val="00763912"/>
+    <w:pPr>
+      <w:spacing w:after="0" w:line="240" w:lineRule="auto"/>
+    </w:pPr>
+    <w:tblPr>
+      <w:tblInd w:w="0" w:type="dxa"/>
+      <w:tblBorders>
+        <w:top w:val="single" w:sz="4" w:space="0" w:color="auto"/>
+        <w:left w:val="single" w:sz="4" w:space="0" w:color="auto"/>
+        <w:bottom w:val="single" w:sz="4" w:space="0" w:color="auto"/>
+        <w:right w:val="single" w:sz="4" w:space="0" w:color="auto"/>
+        <w:insideH w:val="single" w:sz="4" w:space="0" w:color="auto"/>
+        <w:insideV w:val="single" w:sz="4" w:space="0" w:color="auto"/>
+      </w:tblBorders>
+      <w:tblCellMar>
+        <w:top w:w="0" w:type="dxa"/>
+        <w:left w:w="108" w:type="dxa"/>
+        <w:bottom w:w="0" w:type="dxa"/>
+        <w:right w:w="108" w:type="dxa"/>
+      </w:tblCellMar>
+    </w:tblPr>
+  </w:style>
+  <w:style w:type="character" w:customStyle="1" w:styleId="tgc">
+    <w:name w:val="_tgc"/>
+    <w:basedOn w:val="DefaultParagraphFont"/>
+    <w:rsid w:val="00D8395C"/>
+  </w:style>
+  <w:style w:type="paragraph" w:customStyle="1" w:styleId="Index">
+    <w:name w:val="Index"/>
+    <w:basedOn w:val="Normal"/>
+    <w:qFormat/>
+    <w:rsid w:val="005054C7"/>
+    <w:pPr>
+      <w:suppressLineNumbers/>
+      <w:spacing w:before="0" w:after="200"/>
+    </w:pPr>
+    <w:rPr>
+      <w:rFonts w:cs="FreeSans"/>
+    </w:rPr>
+  </w:style>
+  <w:style w:type="character" w:customStyle="1" w:styleId="ListParagraphChar">
+    <w:name w:val="List Paragraph Char"/>
+    <w:basedOn w:val="DefaultParagraphFont"/>
+    <w:link w:val="ListParagraph"/>
+    <w:qFormat/>
+    <w:rsid w:val="005054C7"/>
+  </w:style>
+  <w:style w:type="character" w:customStyle="1" w:styleId="InternetLink">
+    <w:name w:val="Internet Link"/>
+    <w:basedOn w:val="DefaultParagraphFont"/>
+    <w:uiPriority w:val="99"/>
+    <w:unhideWhenUsed/>
+    <w:rsid w:val="005054C7"/>
+    <w:rPr>
+      <w:color w:val="0000FF" w:themeColor="hyperlink"/>
+      <w:u w:val="single"/>
+    </w:rPr>
+  </w:style>
+  <w:style w:type="character" w:customStyle="1" w:styleId="st">
+    <w:name w:val="st"/>
+    <w:basedOn w:val="DefaultParagraphFont"/>
+    <w:rsid w:val="00685490"/>
+  </w:style>
+  <w:style w:type="paragraph" w:styleId="NoSpacing">
+    <w:name w:val="No Spacing"/>
+    <w:uiPriority w:val="1"/>
+    <w:qFormat/>
+    <w:rsid w:val="00251F5D"/>
+    <w:pPr>
+      <w:pBdr>
+        <w:top w:val="nil"/>
+        <w:left w:val="nil"/>
+        <w:bottom w:val="nil"/>
+        <w:right w:val="nil"/>
+        <w:between w:val="nil"/>
+      </w:pBdr>
+      <w:spacing w:after="0" w:line="240" w:lineRule="auto"/>
+    </w:pPr>
+    <w:rPr>
+      <w:rFonts w:ascii="Calibri" w:eastAsia="Calibri" w:hAnsi="Calibri" w:cs="Calibri"/>
+      <w:color w:val="000000"/>
+    </w:rPr>
+  </w:style>
+  <w:style w:type="character" w:customStyle="1" w:styleId="UnresolvedMention">
     <w:name w:val="Unresolved Mention"/>
     <w:basedOn w:val="DefaultParagraphFont"/>
     <w:uiPriority w:val="99"/>
@@ -20882,7 +22057,7 @@
 </file>
 
 <file path=customXml/itemProps1.xml><?xml version="1.0" encoding="utf-8"?>
-<ds:datastoreItem xmlns:ds="http://schemas.openxmlformats.org/officeDocument/2006/customXml" ds:itemID="{F0EFDB02-5A4A-4AFE-8872-875D762D4252}">
+<ds:datastoreItem xmlns:ds="http://schemas.openxmlformats.org/officeDocument/2006/customXml" ds:itemID="{B0604A7D-B1DA-48FD-B2E9-6AC2EE26B532}">
   <ds:schemaRefs>
     <ds:schemaRef ds:uri="http://schemas.openxmlformats.org/officeDocument/2006/bibliography"/>
   </ds:schemaRefs>

</xml_diff>